<commit_message>
Almost completed stage 2
Lots of development towards stage 2, the racetrack now correctly displays, only collision detection is left
</commit_message>
<xml_diff>
--- a/Ai racer Coursework.docx
+++ b/Ai racer Coursework.docx
@@ -23724,7 +23724,21 @@
             <w:rStyle w:val="Hyperlink"/>
             <w:rFonts w:ascii="Aptos" w:eastAsia="Aptos" w:hAnsi="Aptos" w:cs="Aptos"/>
           </w:rPr>
-          <w:t>How to Use Pygame Masks for Pixel Perfect Collision - YouTube</w:t>
+          <w:t>How to Use Pygame Masks fo</w:t>
+        </w:r>
+        <w:r>
+          <w:rPr>
+            <w:rStyle w:val="Hyperlink"/>
+            <w:rFonts w:ascii="Aptos" w:eastAsia="Aptos" w:hAnsi="Aptos" w:cs="Aptos"/>
+          </w:rPr>
+          <w:t>r</w:t>
+        </w:r>
+        <w:r>
+          <w:rPr>
+            <w:rStyle w:val="Hyperlink"/>
+            <w:rFonts w:ascii="Aptos" w:eastAsia="Aptos" w:hAnsi="Aptos" w:cs="Aptos"/>
+          </w:rPr>
+          <w:t xml:space="preserve"> Pixel Perfect Collision - YouTube</w:t>
         </w:r>
       </w:hyperlink>
       <w:r>
@@ -23867,11 +23881,1227 @@
           <w:rFonts w:ascii="Aptos" w:eastAsia="Aptos" w:hAnsi="Aptos" w:cs="Aptos"/>
         </w:rPr>
       </w:pPr>
-      <w:r>
-        <w:rPr>
-          <w:rFonts w:ascii="Aptos" w:eastAsia="Aptos" w:hAnsi="Aptos" w:cs="Aptos"/>
-        </w:rPr>
-        <w:t>Data dictionary for the variables which are not encapsulated in classes for this stage:</w:t>
+    </w:p>
+    <w:p>
+      <w:pPr>
+        <w:rPr>
+          <w:rFonts w:ascii="Aptos" w:eastAsia="Aptos" w:hAnsi="Aptos" w:cs="Aptos"/>
+        </w:rPr>
+      </w:pPr>
+      <w:r>
+        <w:rPr>
+          <w:rFonts w:ascii="Aptos" w:eastAsia="Aptos" w:hAnsi="Aptos" w:cs="Aptos"/>
+        </w:rPr>
+        <w:t>This is the flowchart for the collision detection and updating of the friction value. I created this flowchart to visualise the general structure that the program will follow</w:t>
+      </w:r>
+      <w:r>
+        <w:rPr>
+          <w:rFonts w:ascii="Aptos" w:eastAsia="Aptos" w:hAnsi="Aptos" w:cs="Aptos"/>
+        </w:rPr>
+        <w:t xml:space="preserve">, however it does not provide detail as to how the collisions systems will </w:t>
+      </w:r>
+      <w:r>
+        <w:rPr>
+          <w:rFonts w:ascii="Aptos" w:eastAsia="Aptos" w:hAnsi="Aptos" w:cs="Aptos"/>
+        </w:rPr>
+        <w:t>be</w:t>
+      </w:r>
+      <w:r>
+        <w:rPr>
+          <w:rFonts w:ascii="Aptos" w:eastAsia="Aptos" w:hAnsi="Aptos" w:cs="Aptos"/>
+        </w:rPr>
+        <w:t xml:space="preserve"> implemented </w:t>
+      </w:r>
+      <w:r>
+        <w:rPr>
+          <w:rFonts w:ascii="Aptos" w:eastAsia="Aptos" w:hAnsi="Aptos" w:cs="Aptos"/>
+        </w:rPr>
+        <w:lastRenderedPageBreak/>
+        <w:t xml:space="preserve">so I have also written pseudocode to plan how the different collision systems will work after it. The flowchart shows that inside of the “while running loop” inside of the main code which iterates repeatedly during the gameplay, </w:t>
+      </w:r>
+      <w:r>
+        <w:rPr>
+          <w:rFonts w:ascii="Aptos" w:eastAsia="Aptos" w:hAnsi="Aptos" w:cs="Aptos"/>
+        </w:rPr>
+        <w:t>t</w:t>
+      </w:r>
+      <w:r>
+        <w:rPr>
+          <w:rFonts w:ascii="Aptos" w:eastAsia="Aptos" w:hAnsi="Aptos" w:cs="Aptos"/>
+        </w:rPr>
+        <w:t xml:space="preserve">he game will check if the </w:t>
+      </w:r>
+      <w:r>
+        <w:rPr>
+          <w:rFonts w:ascii="Aptos" w:eastAsia="Aptos" w:hAnsi="Aptos" w:cs="Aptos"/>
+        </w:rPr>
+        <w:t>car and the racetrack collide by a box collision check which is a less accurate than a mask collision check, but much faster method of collision detection. If they do not collide by a box collision, then this means that the car and the racetrack are not colliding so the friction value will be larger (as the car is now off the track). If they do collide by a box collision, then a more accurate mask collision check is used. If they do not collide by a mask collision, then the car is also off track. If they do collide by a mask collision</w:t>
+      </w:r>
+      <w:r>
+        <w:rPr>
+          <w:rFonts w:ascii="Aptos" w:eastAsia="Aptos" w:hAnsi="Aptos" w:cs="Aptos"/>
+        </w:rPr>
+        <w:t xml:space="preserve"> </w:t>
+      </w:r>
+      <w:r>
+        <w:rPr>
+          <w:rFonts w:ascii="Aptos" w:eastAsia="Aptos" w:hAnsi="Aptos" w:cs="Aptos"/>
+        </w:rPr>
+        <w:t>however, then</w:t>
+      </w:r>
+      <w:r>
+        <w:rPr>
+          <w:rFonts w:ascii="Aptos" w:eastAsia="Aptos" w:hAnsi="Aptos" w:cs="Aptos"/>
+        </w:rPr>
+        <w:t xml:space="preserve"> the car is colliding with the track so the friction value will be reduced as it is on the track. The same method is also used for the collision between the car and the finish line. The result of this is stored in the “</w:t>
+      </w:r>
+      <w:proofErr w:type="spellStart"/>
+      <w:r>
+        <w:rPr>
+          <w:rFonts w:ascii="Aptos" w:eastAsia="Aptos" w:hAnsi="Aptos" w:cs="Aptos"/>
+        </w:rPr>
+        <w:t>DoesCarFinishlineCollide</w:t>
+      </w:r>
+      <w:proofErr w:type="spellEnd"/>
+      <w:r>
+        <w:rPr>
+          <w:rFonts w:ascii="Aptos" w:eastAsia="Aptos" w:hAnsi="Aptos" w:cs="Aptos"/>
+        </w:rPr>
+        <w:t>” Boolean variable which will be used later during later stages of development.</w:t>
+      </w:r>
+    </w:p>
+    <w:p>
+      <w:pPr>
+        <w:rPr>
+          <w:rFonts w:ascii="Aptos" w:eastAsia="Aptos" w:hAnsi="Aptos" w:cs="Aptos"/>
+        </w:rPr>
+      </w:pPr>
+      <w:r>
+        <w:rPr>
+          <w:rFonts w:ascii="Aptos" w:eastAsia="Aptos" w:hAnsi="Aptos" w:cs="Aptos"/>
+          <w:noProof/>
+        </w:rPr>
+        <w:lastRenderedPageBreak/>
+        <w:drawing>
+          <wp:inline distT="0" distB="0" distL="0" distR="0" wp14:anchorId="46184FA7" wp14:editId="0DC3DC19">
+            <wp:extent cx="5727700" cy="6832600"/>
+            <wp:effectExtent l="0" t="0" r="6350" b="6350"/>
+            <wp:docPr id="884164014" name="Picture 3"/>
+            <wp:cNvGraphicFramePr>
+              <a:graphicFrameLocks xmlns:a="http://schemas.openxmlformats.org/drawingml/2006/main" noChangeAspect="1"/>
+            </wp:cNvGraphicFramePr>
+            <a:graphic xmlns:a="http://schemas.openxmlformats.org/drawingml/2006/main">
+              <a:graphicData uri="http://schemas.openxmlformats.org/drawingml/2006/picture">
+                <pic:pic xmlns:pic="http://schemas.openxmlformats.org/drawingml/2006/picture">
+                  <pic:nvPicPr>
+                    <pic:cNvPr id="0" name="Picture 11"/>
+                    <pic:cNvPicPr>
+                      <a:picLocks noChangeAspect="1" noChangeArrowheads="1"/>
+                    </pic:cNvPicPr>
+                  </pic:nvPicPr>
+                  <pic:blipFill>
+                    <a:blip r:embed="rId78">
+                      <a:extLst>
+                        <a:ext uri="{28A0092B-C50C-407E-A947-70E740481C1C}">
+                          <a14:useLocalDpi xmlns:a14="http://schemas.microsoft.com/office/drawing/2010/main" val="0"/>
+                        </a:ext>
+                      </a:extLst>
+                    </a:blip>
+                    <a:srcRect/>
+                    <a:stretch>
+                      <a:fillRect/>
+                    </a:stretch>
+                  </pic:blipFill>
+                  <pic:spPr bwMode="auto">
+                    <a:xfrm>
+                      <a:off x="0" y="0"/>
+                      <a:ext cx="5727700" cy="6832600"/>
+                    </a:xfrm>
+                    <a:prstGeom prst="rect">
+                      <a:avLst/>
+                    </a:prstGeom>
+                    <a:noFill/>
+                    <a:ln>
+                      <a:noFill/>
+                    </a:ln>
+                  </pic:spPr>
+                </pic:pic>
+              </a:graphicData>
+            </a:graphic>
+          </wp:inline>
+        </w:drawing>
+      </w:r>
+    </w:p>
+    <w:p>
+      <w:pPr>
+        <w:rPr>
+          <w:rFonts w:ascii="Aptos" w:eastAsia="Aptos" w:hAnsi="Aptos" w:cs="Aptos"/>
+        </w:rPr>
+      </w:pPr>
+    </w:p>
+    <w:p>
+      <w:pPr>
+        <w:rPr>
+          <w:rFonts w:ascii="Aptos" w:eastAsia="Aptos" w:hAnsi="Aptos" w:cs="Aptos"/>
+        </w:rPr>
+      </w:pPr>
+    </w:p>
+    <w:p>
+      <w:pPr>
+        <w:rPr>
+          <w:rFonts w:ascii="Aptos" w:eastAsia="Aptos" w:hAnsi="Aptos" w:cs="Aptos"/>
+        </w:rPr>
+      </w:pPr>
+      <w:r>
+        <w:rPr>
+          <w:rFonts w:ascii="Aptos" w:eastAsia="Aptos" w:hAnsi="Aptos" w:cs="Aptos"/>
+        </w:rPr>
+        <w:t>Here is the pseudocode for the collisions</w:t>
+      </w:r>
+      <w:r>
+        <w:rPr>
+          <w:rFonts w:ascii="Aptos" w:eastAsia="Aptos" w:hAnsi="Aptos" w:cs="Aptos"/>
+        </w:rPr>
+        <w:t xml:space="preserve">, I once again viewed the tutorial </w:t>
+      </w:r>
+      <w:hyperlink r:id="rId79" w:history="1">
+        <w:r>
+          <w:rPr>
+            <w:rStyle w:val="Hyperlink"/>
+            <w:rFonts w:ascii="Aptos" w:eastAsia="Aptos" w:hAnsi="Aptos" w:cs="Aptos"/>
+          </w:rPr>
+          <w:t>How to Use Pygame Masks for Pixel Perfect Collision</w:t>
+        </w:r>
+      </w:hyperlink>
+      <w:r>
+        <w:rPr>
+          <w:rFonts w:ascii="Aptos" w:eastAsia="Aptos" w:hAnsi="Aptos" w:cs="Aptos"/>
+        </w:rPr>
+        <w:t xml:space="preserve"> to ensure that I used the correct pygame functions for collision detection.</w:t>
+      </w:r>
+    </w:p>
+    <w:p>
+      <w:pPr>
+        <w:rPr>
+          <w:rFonts w:ascii="Aptos" w:eastAsia="Aptos" w:hAnsi="Aptos" w:cs="Aptos"/>
+        </w:rPr>
+      </w:pPr>
+      <w:r>
+        <w:rPr>
+          <w:rFonts w:ascii="Aptos" w:eastAsia="Aptos" w:hAnsi="Aptos" w:cs="Aptos"/>
+        </w:rPr>
+        <w:t>class Car:</w:t>
+      </w:r>
+    </w:p>
+    <w:p>
+      <w:pPr>
+        <w:rPr>
+          <w:rFonts w:ascii="Aptos" w:eastAsia="Aptos" w:hAnsi="Aptos" w:cs="Aptos"/>
+        </w:rPr>
+      </w:pPr>
+      <w:r>
+        <w:rPr>
+          <w:rFonts w:ascii="Aptos" w:eastAsia="Aptos" w:hAnsi="Aptos" w:cs="Aptos"/>
+        </w:rPr>
+        <w:tab/>
+      </w:r>
+      <w:r>
+        <w:rPr>
+          <w:rFonts w:ascii="Aptos" w:eastAsia="Aptos" w:hAnsi="Aptos" w:cs="Aptos"/>
+        </w:rPr>
+        <w:t>def __</w:t>
+      </w:r>
+      <w:proofErr w:type="spellStart"/>
+      <w:r>
+        <w:rPr>
+          <w:rFonts w:ascii="Aptos" w:eastAsia="Aptos" w:hAnsi="Aptos" w:cs="Aptos"/>
+        </w:rPr>
+        <w:t>init</w:t>
+      </w:r>
+      <w:proofErr w:type="spellEnd"/>
+      <w:r>
+        <w:rPr>
+          <w:rFonts w:ascii="Aptos" w:eastAsia="Aptos" w:hAnsi="Aptos" w:cs="Aptos"/>
+        </w:rPr>
+        <w:t>__(</w:t>
+      </w:r>
+      <w:proofErr w:type="spellStart"/>
+      <w:proofErr w:type="gramStart"/>
+      <w:r>
+        <w:rPr>
+          <w:rFonts w:ascii="Aptos" w:eastAsia="Aptos" w:hAnsi="Aptos" w:cs="Aptos"/>
+        </w:rPr>
+        <w:t>self,XPos</w:t>
+      </w:r>
+      <w:proofErr w:type="gramEnd"/>
+      <w:r>
+        <w:rPr>
+          <w:rFonts w:ascii="Aptos" w:eastAsia="Aptos" w:hAnsi="Aptos" w:cs="Aptos"/>
+        </w:rPr>
+        <w:t>,</w:t>
+      </w:r>
+      <w:proofErr w:type="gramStart"/>
+      <w:r>
+        <w:rPr>
+          <w:rFonts w:ascii="Aptos" w:eastAsia="Aptos" w:hAnsi="Aptos" w:cs="Aptos"/>
+        </w:rPr>
+        <w:t>YPos,Rotation</w:t>
+      </w:r>
+      <w:proofErr w:type="spellEnd"/>
+      <w:proofErr w:type="gramEnd"/>
+      <w:r>
+        <w:rPr>
+          <w:rFonts w:ascii="Aptos" w:eastAsia="Aptos" w:hAnsi="Aptos" w:cs="Aptos"/>
+        </w:rPr>
+        <w:t>):</w:t>
+      </w:r>
+    </w:p>
+    <w:p>
+      <w:pPr>
+        <w:rPr>
+          <w:rFonts w:ascii="Aptos" w:eastAsia="Aptos" w:hAnsi="Aptos" w:cs="Aptos"/>
+        </w:rPr>
+      </w:pPr>
+      <w:r>
+        <w:rPr>
+          <w:rFonts w:ascii="Aptos" w:eastAsia="Aptos" w:hAnsi="Aptos" w:cs="Aptos"/>
+        </w:rPr>
+        <w:lastRenderedPageBreak/>
+        <w:tab/>
+      </w:r>
+      <w:r>
+        <w:rPr>
+          <w:rFonts w:ascii="Aptos" w:eastAsia="Aptos" w:hAnsi="Aptos" w:cs="Aptos"/>
+        </w:rPr>
+        <w:tab/>
+      </w:r>
+      <w:proofErr w:type="spellStart"/>
+      <w:proofErr w:type="gramStart"/>
+      <w:r>
+        <w:rPr>
+          <w:rFonts w:ascii="Aptos" w:eastAsia="Aptos" w:hAnsi="Aptos" w:cs="Aptos"/>
+        </w:rPr>
+        <w:t>self.</w:t>
+      </w:r>
+      <w:r>
+        <w:rPr>
+          <w:rFonts w:ascii="Aptos" w:eastAsia="Aptos" w:hAnsi="Aptos" w:cs="Aptos"/>
+        </w:rPr>
+        <w:t>CarImage</w:t>
+      </w:r>
+      <w:proofErr w:type="spellEnd"/>
+      <w:proofErr w:type="gramEnd"/>
+      <w:r>
+        <w:rPr>
+          <w:rFonts w:ascii="Aptos" w:eastAsia="Aptos" w:hAnsi="Aptos" w:cs="Aptos"/>
+        </w:rPr>
+        <w:t xml:space="preserve"> </w:t>
+      </w:r>
+      <w:r>
+        <w:rPr>
+          <w:rFonts w:ascii="Aptos" w:eastAsia="Aptos" w:hAnsi="Aptos" w:cs="Aptos"/>
+        </w:rPr>
+        <w:t xml:space="preserve">= </w:t>
+      </w:r>
+      <w:proofErr w:type="gramStart"/>
+      <w:r>
+        <w:rPr>
+          <w:rFonts w:ascii="Aptos" w:eastAsia="Aptos" w:hAnsi="Aptos" w:cs="Aptos"/>
+        </w:rPr>
+        <w:t>load(</w:t>
+      </w:r>
+      <w:proofErr w:type="gramEnd"/>
+      <w:r>
+        <w:rPr>
+          <w:rFonts w:ascii="Aptos" w:eastAsia="Aptos" w:hAnsi="Aptos" w:cs="Aptos"/>
+        </w:rPr>
+        <w:t>'Car temp.png')</w:t>
+      </w:r>
+    </w:p>
+    <w:p>
+      <w:pPr>
+        <w:ind w:left="720" w:firstLine="720"/>
+        <w:rPr>
+          <w:rFonts w:ascii="Aptos" w:eastAsia="Aptos" w:hAnsi="Aptos" w:cs="Aptos"/>
+        </w:rPr>
+      </w:pPr>
+      <w:proofErr w:type="spellStart"/>
+      <w:proofErr w:type="gramStart"/>
+      <w:r>
+        <w:rPr>
+          <w:rFonts w:ascii="Aptos" w:eastAsia="Aptos" w:hAnsi="Aptos" w:cs="Aptos"/>
+        </w:rPr>
+        <w:t>self.</w:t>
+      </w:r>
+      <w:r>
+        <w:rPr>
+          <w:rFonts w:ascii="Aptos" w:eastAsia="Aptos" w:hAnsi="Aptos" w:cs="Aptos"/>
+        </w:rPr>
+        <w:t>DisplayCarImage</w:t>
+      </w:r>
+      <w:proofErr w:type="spellEnd"/>
+      <w:proofErr w:type="gramEnd"/>
+      <w:r>
+        <w:rPr>
+          <w:rFonts w:ascii="Aptos" w:eastAsia="Aptos" w:hAnsi="Aptos" w:cs="Aptos"/>
+        </w:rPr>
+        <w:t xml:space="preserve"> = </w:t>
+      </w:r>
+      <w:proofErr w:type="spellStart"/>
+      <w:proofErr w:type="gramStart"/>
+      <w:r>
+        <w:rPr>
+          <w:rFonts w:ascii="Aptos" w:eastAsia="Aptos" w:hAnsi="Aptos" w:cs="Aptos"/>
+        </w:rPr>
+        <w:t>self.</w:t>
+      </w:r>
+      <w:r>
+        <w:rPr>
+          <w:rFonts w:ascii="Aptos" w:eastAsia="Aptos" w:hAnsi="Aptos" w:cs="Aptos"/>
+        </w:rPr>
+        <w:t>CarImage</w:t>
+      </w:r>
+      <w:proofErr w:type="spellEnd"/>
+      <w:proofErr w:type="gramEnd"/>
+    </w:p>
+    <w:p>
+      <w:pPr>
+        <w:ind w:left="720" w:firstLine="720"/>
+        <w:rPr>
+          <w:rFonts w:ascii="Aptos" w:eastAsia="Aptos" w:hAnsi="Aptos" w:cs="Aptos"/>
+        </w:rPr>
+      </w:pPr>
+      <w:proofErr w:type="spellStart"/>
+      <w:proofErr w:type="gramStart"/>
+      <w:r>
+        <w:rPr>
+          <w:rFonts w:ascii="Aptos" w:eastAsia="Aptos" w:hAnsi="Aptos" w:cs="Aptos"/>
+        </w:rPr>
+        <w:t>self.rect</w:t>
+      </w:r>
+      <w:proofErr w:type="spellEnd"/>
+      <w:proofErr w:type="gramEnd"/>
+      <w:r>
+        <w:rPr>
+          <w:rFonts w:ascii="Aptos" w:eastAsia="Aptos" w:hAnsi="Aptos" w:cs="Aptos"/>
+        </w:rPr>
+        <w:t xml:space="preserve"> = </w:t>
+      </w:r>
+      <w:proofErr w:type="spellStart"/>
+      <w:r>
+        <w:rPr>
+          <w:rFonts w:ascii="Aptos" w:eastAsia="Aptos" w:hAnsi="Aptos" w:cs="Aptos"/>
+        </w:rPr>
+        <w:t>self.DisplayCarImage.get_</w:t>
+      </w:r>
+      <w:proofErr w:type="gramStart"/>
+      <w:r>
+        <w:rPr>
+          <w:rFonts w:ascii="Aptos" w:eastAsia="Aptos" w:hAnsi="Aptos" w:cs="Aptos"/>
+        </w:rPr>
+        <w:t>rect</w:t>
+      </w:r>
+      <w:proofErr w:type="spellEnd"/>
+      <w:r>
+        <w:rPr>
+          <w:rFonts w:ascii="Aptos" w:eastAsia="Aptos" w:hAnsi="Aptos" w:cs="Aptos"/>
+        </w:rPr>
+        <w:t>(</w:t>
+      </w:r>
+      <w:proofErr w:type="gramEnd"/>
+      <w:r>
+        <w:rPr>
+          <w:rFonts w:ascii="Aptos" w:eastAsia="Aptos" w:hAnsi="Aptos" w:cs="Aptos"/>
+        </w:rPr>
+        <w:t>)</w:t>
+      </w:r>
+    </w:p>
+    <w:p>
+      <w:pPr>
+        <w:ind w:left="720" w:firstLine="720"/>
+        <w:rPr>
+          <w:rFonts w:ascii="Aptos" w:eastAsia="Aptos" w:hAnsi="Aptos" w:cs="Aptos"/>
+        </w:rPr>
+      </w:pPr>
+      <w:proofErr w:type="spellStart"/>
+      <w:proofErr w:type="gramStart"/>
+      <w:r>
+        <w:rPr>
+          <w:rFonts w:ascii="Aptos" w:eastAsia="Aptos" w:hAnsi="Aptos" w:cs="Aptos"/>
+        </w:rPr>
+        <w:t>self.</w:t>
+      </w:r>
+      <w:r>
+        <w:rPr>
+          <w:rFonts w:ascii="Aptos" w:eastAsia="Aptos" w:hAnsi="Aptos" w:cs="Aptos"/>
+        </w:rPr>
+        <w:t>mask</w:t>
+      </w:r>
+      <w:proofErr w:type="spellEnd"/>
+      <w:proofErr w:type="gramEnd"/>
+      <w:r>
+        <w:rPr>
+          <w:rFonts w:ascii="Aptos" w:eastAsia="Aptos" w:hAnsi="Aptos" w:cs="Aptos"/>
+        </w:rPr>
+        <w:t xml:space="preserve"> = </w:t>
+      </w:r>
+      <w:proofErr w:type="spellStart"/>
+      <w:proofErr w:type="gramStart"/>
+      <w:r>
+        <w:rPr>
+          <w:rFonts w:ascii="Aptos" w:eastAsia="Aptos" w:hAnsi="Aptos" w:cs="Aptos"/>
+        </w:rPr>
+        <w:t>mask.from</w:t>
+      </w:r>
+      <w:proofErr w:type="gramEnd"/>
+      <w:r>
+        <w:rPr>
+          <w:rFonts w:ascii="Aptos" w:eastAsia="Aptos" w:hAnsi="Aptos" w:cs="Aptos"/>
+        </w:rPr>
+        <w:t>_surface</w:t>
+      </w:r>
+      <w:proofErr w:type="spellEnd"/>
+      <w:r>
+        <w:rPr>
+          <w:rFonts w:ascii="Aptos" w:eastAsia="Aptos" w:hAnsi="Aptos" w:cs="Aptos"/>
+        </w:rPr>
+        <w:t>(</w:t>
+      </w:r>
+      <w:proofErr w:type="spellStart"/>
+      <w:proofErr w:type="gramStart"/>
+      <w:r>
+        <w:rPr>
+          <w:rFonts w:ascii="Aptos" w:eastAsia="Aptos" w:hAnsi="Aptos" w:cs="Aptos"/>
+        </w:rPr>
+        <w:t>self.DisplayCarImage</w:t>
+      </w:r>
+      <w:proofErr w:type="spellEnd"/>
+      <w:proofErr w:type="gramEnd"/>
+      <w:r>
+        <w:rPr>
+          <w:rFonts w:ascii="Aptos" w:eastAsia="Aptos" w:hAnsi="Aptos" w:cs="Aptos"/>
+        </w:rPr>
+        <w:t>)</w:t>
+      </w:r>
+    </w:p>
+    <w:p>
+      <w:pPr>
+        <w:ind w:left="720" w:firstLine="720"/>
+        <w:rPr>
+          <w:rFonts w:ascii="Aptos" w:eastAsia="Aptos" w:hAnsi="Aptos" w:cs="Aptos"/>
+        </w:rPr>
+      </w:pPr>
+    </w:p>
+    <w:p>
+      <w:pPr>
+        <w:ind w:left="720" w:firstLine="720"/>
+        <w:rPr>
+          <w:rFonts w:ascii="Aptos" w:eastAsia="Aptos" w:hAnsi="Aptos" w:cs="Aptos"/>
+        </w:rPr>
+      </w:pPr>
+      <w:r>
+        <w:rPr>
+          <w:rFonts w:ascii="Aptos" w:eastAsia="Aptos" w:hAnsi="Aptos" w:cs="Aptos"/>
+        </w:rPr>
+        <w:t>… #the rest of the car class will continue</w:t>
+      </w:r>
+    </w:p>
+    <w:p>
+      <w:pPr>
+        <w:rPr>
+          <w:rFonts w:ascii="Aptos" w:eastAsia="Aptos" w:hAnsi="Aptos" w:cs="Aptos"/>
+        </w:rPr>
+      </w:pPr>
+      <w:r>
+        <w:rPr>
+          <w:rFonts w:ascii="Aptos" w:eastAsia="Aptos" w:hAnsi="Aptos" w:cs="Aptos"/>
+        </w:rPr>
+        <w:t>Firstly, the car class will be modified so that its initialiser contains the additional attributes “</w:t>
+      </w:r>
+      <w:proofErr w:type="spellStart"/>
+      <w:r>
+        <w:rPr>
+          <w:rFonts w:ascii="Aptos" w:eastAsia="Aptos" w:hAnsi="Aptos" w:cs="Aptos"/>
+        </w:rPr>
+        <w:t>rect</w:t>
+      </w:r>
+      <w:proofErr w:type="spellEnd"/>
+      <w:r>
+        <w:rPr>
+          <w:rFonts w:ascii="Aptos" w:eastAsia="Aptos" w:hAnsi="Aptos" w:cs="Aptos"/>
+        </w:rPr>
+        <w:t xml:space="preserve">” and “mask” where </w:t>
+      </w:r>
+      <w:proofErr w:type="spellStart"/>
+      <w:r>
+        <w:rPr>
+          <w:rFonts w:ascii="Aptos" w:eastAsia="Aptos" w:hAnsi="Aptos" w:cs="Aptos"/>
+        </w:rPr>
+        <w:t>rect</w:t>
+      </w:r>
+      <w:proofErr w:type="spellEnd"/>
+      <w:r>
+        <w:rPr>
+          <w:rFonts w:ascii="Aptos" w:eastAsia="Aptos" w:hAnsi="Aptos" w:cs="Aptos"/>
+        </w:rPr>
+        <w:t xml:space="preserve"> will hold the rectangle of the image which will be used to determine if the car has had a box collision with another object and the mask will hold the mask of the image which will be used to determine if the car has had a mask collision with another object. The </w:t>
+      </w:r>
+      <w:proofErr w:type="spellStart"/>
+      <w:r>
+        <w:rPr>
+          <w:rFonts w:ascii="Aptos" w:eastAsia="Aptos" w:hAnsi="Aptos" w:cs="Aptos"/>
+        </w:rPr>
+        <w:t>CarImage</w:t>
+      </w:r>
+      <w:proofErr w:type="spellEnd"/>
+      <w:r>
+        <w:rPr>
+          <w:rFonts w:ascii="Aptos" w:eastAsia="Aptos" w:hAnsi="Aptos" w:cs="Aptos"/>
+        </w:rPr>
+        <w:t xml:space="preserve"> and </w:t>
+      </w:r>
+      <w:proofErr w:type="spellStart"/>
+      <w:r>
+        <w:rPr>
+          <w:rFonts w:ascii="Aptos" w:eastAsia="Aptos" w:hAnsi="Aptos" w:cs="Aptos"/>
+        </w:rPr>
+        <w:t>DisplayCarImage</w:t>
+      </w:r>
+      <w:proofErr w:type="spellEnd"/>
+      <w:r>
+        <w:rPr>
+          <w:rFonts w:ascii="Aptos" w:eastAsia="Aptos" w:hAnsi="Aptos" w:cs="Aptos"/>
+        </w:rPr>
+        <w:t xml:space="preserve"> variables which were previously not encapsulated in any classes and were global to the program will be changed so that they </w:t>
+      </w:r>
+      <w:r>
+        <w:rPr>
+          <w:rFonts w:ascii="Aptos" w:eastAsia="Aptos" w:hAnsi="Aptos" w:cs="Aptos"/>
+        </w:rPr>
+        <w:t xml:space="preserve">are encapsulated inside of the car class. This means that when multiple cars are created each one will have its own image so that each car can be displayed separately. Similar attributes will also be created for the Track class and the </w:t>
+      </w:r>
+      <w:proofErr w:type="spellStart"/>
+      <w:r>
+        <w:rPr>
+          <w:rFonts w:ascii="Aptos" w:eastAsia="Aptos" w:hAnsi="Aptos" w:cs="Aptos"/>
+        </w:rPr>
+        <w:t>FinishLine</w:t>
+      </w:r>
+      <w:proofErr w:type="spellEnd"/>
+      <w:r>
+        <w:rPr>
+          <w:rFonts w:ascii="Aptos" w:eastAsia="Aptos" w:hAnsi="Aptos" w:cs="Aptos"/>
+        </w:rPr>
+        <w:t xml:space="preserve"> class.</w:t>
+      </w:r>
+    </w:p>
+    <w:p>
+      <w:pPr>
+        <w:rPr>
+          <w:rFonts w:ascii="Aptos" w:eastAsia="Aptos" w:hAnsi="Aptos" w:cs="Aptos"/>
+        </w:rPr>
+      </w:pPr>
+    </w:p>
+    <w:p>
+      <w:pPr>
+        <w:rPr>
+          <w:rFonts w:ascii="Aptos" w:eastAsia="Aptos" w:hAnsi="Aptos" w:cs="Aptos"/>
+        </w:rPr>
+      </w:pPr>
+      <w:r>
+        <w:rPr>
+          <w:rFonts w:ascii="Aptos" w:eastAsia="Aptos" w:hAnsi="Aptos" w:cs="Aptos"/>
+        </w:rPr>
+        <w:t>Here is pseudocode for the box and mask collisions between the car and the racetrack:</w:t>
+      </w:r>
+    </w:p>
+    <w:p>
+      <w:pPr>
+        <w:rPr>
+          <w:rFonts w:ascii="Aptos" w:eastAsia="Aptos" w:hAnsi="Aptos" w:cs="Aptos"/>
+        </w:rPr>
+      </w:pPr>
+    </w:p>
+    <w:p>
+      <w:pPr>
+        <w:rPr>
+          <w:rFonts w:ascii="Aptos" w:eastAsia="Aptos" w:hAnsi="Aptos" w:cs="Aptos"/>
+        </w:rPr>
+      </w:pPr>
+      <w:r>
+        <w:rPr>
+          <w:rFonts w:ascii="Aptos" w:eastAsia="Aptos" w:hAnsi="Aptos" w:cs="Aptos"/>
+        </w:rPr>
+        <w:t xml:space="preserve">If </w:t>
+      </w:r>
+      <w:proofErr w:type="spellStart"/>
+      <w:r>
+        <w:rPr>
+          <w:rFonts w:ascii="Aptos" w:eastAsia="Aptos" w:hAnsi="Aptos" w:cs="Aptos"/>
+        </w:rPr>
+        <w:t>sprite_</w:t>
+      </w:r>
+      <w:proofErr w:type="gramStart"/>
+      <w:r>
+        <w:rPr>
+          <w:rFonts w:ascii="Aptos" w:eastAsia="Aptos" w:hAnsi="Aptos" w:cs="Aptos"/>
+        </w:rPr>
+        <w:t>collide</w:t>
+      </w:r>
+      <w:proofErr w:type="spellEnd"/>
+      <w:r>
+        <w:rPr>
+          <w:rFonts w:ascii="Aptos" w:eastAsia="Aptos" w:hAnsi="Aptos" w:cs="Aptos"/>
+        </w:rPr>
+        <w:t>(</w:t>
+      </w:r>
+      <w:proofErr w:type="gramEnd"/>
+      <w:r>
+        <w:rPr>
+          <w:rFonts w:ascii="Aptos" w:eastAsia="Aptos" w:hAnsi="Aptos" w:cs="Aptos"/>
+        </w:rPr>
+        <w:t>Track, Car, False):</w:t>
+      </w:r>
+    </w:p>
+    <w:p>
+      <w:pPr>
+        <w:rPr>
+          <w:rFonts w:ascii="Aptos" w:eastAsia="Aptos" w:hAnsi="Aptos" w:cs="Aptos"/>
+        </w:rPr>
+      </w:pPr>
+      <w:r>
+        <w:rPr>
+          <w:rFonts w:ascii="Aptos" w:eastAsia="Aptos" w:hAnsi="Aptos" w:cs="Aptos"/>
+        </w:rPr>
+        <w:tab/>
+        <w:t xml:space="preserve">If </w:t>
+      </w:r>
+      <w:proofErr w:type="spellStart"/>
+      <w:r>
+        <w:rPr>
+          <w:rFonts w:ascii="Aptos" w:eastAsia="Aptos" w:hAnsi="Aptos" w:cs="Aptos"/>
+        </w:rPr>
+        <w:t>sprite_</w:t>
+      </w:r>
+      <w:proofErr w:type="gramStart"/>
+      <w:r>
+        <w:rPr>
+          <w:rFonts w:ascii="Aptos" w:eastAsia="Aptos" w:hAnsi="Aptos" w:cs="Aptos"/>
+        </w:rPr>
+        <w:t>collide</w:t>
+      </w:r>
+      <w:proofErr w:type="spellEnd"/>
+      <w:r>
+        <w:rPr>
+          <w:rFonts w:ascii="Aptos" w:eastAsia="Aptos" w:hAnsi="Aptos" w:cs="Aptos"/>
+        </w:rPr>
+        <w:t>(</w:t>
+      </w:r>
+      <w:proofErr w:type="spellStart"/>
+      <w:r>
+        <w:rPr>
+          <w:rFonts w:ascii="Aptos" w:eastAsia="Aptos" w:hAnsi="Aptos" w:cs="Aptos"/>
+        </w:rPr>
+        <w:t>Track,Car</w:t>
+      </w:r>
+      <w:proofErr w:type="gramEnd"/>
+      <w:r>
+        <w:rPr>
+          <w:rFonts w:ascii="Aptos" w:eastAsia="Aptos" w:hAnsi="Aptos" w:cs="Aptos"/>
+        </w:rPr>
+        <w:t>,</w:t>
+      </w:r>
+      <w:proofErr w:type="gramStart"/>
+      <w:r>
+        <w:rPr>
+          <w:rFonts w:ascii="Aptos" w:eastAsia="Aptos" w:hAnsi="Aptos" w:cs="Aptos"/>
+        </w:rPr>
+        <w:t>False,collide</w:t>
+      </w:r>
+      <w:proofErr w:type="gramEnd"/>
+      <w:r>
+        <w:rPr>
+          <w:rFonts w:ascii="Aptos" w:eastAsia="Aptos" w:hAnsi="Aptos" w:cs="Aptos"/>
+        </w:rPr>
+        <w:t>_mask</w:t>
+      </w:r>
+      <w:proofErr w:type="spellEnd"/>
+      <w:r>
+        <w:rPr>
+          <w:rFonts w:ascii="Aptos" w:eastAsia="Aptos" w:hAnsi="Aptos" w:cs="Aptos"/>
+        </w:rPr>
+        <w:t>):</w:t>
+      </w:r>
+    </w:p>
+    <w:p>
+      <w:pPr>
+        <w:rPr>
+          <w:rFonts w:ascii="Aptos" w:eastAsia="Aptos" w:hAnsi="Aptos" w:cs="Aptos"/>
+        </w:rPr>
+      </w:pPr>
+      <w:r>
+        <w:rPr>
+          <w:rFonts w:ascii="Aptos" w:eastAsia="Aptos" w:hAnsi="Aptos" w:cs="Aptos"/>
+        </w:rPr>
+        <w:tab/>
+      </w:r>
+      <w:r>
+        <w:rPr>
+          <w:rFonts w:ascii="Aptos" w:eastAsia="Aptos" w:hAnsi="Aptos" w:cs="Aptos"/>
+        </w:rPr>
+        <w:tab/>
+      </w:r>
+      <w:r>
+        <w:rPr>
+          <w:rFonts w:ascii="Aptos" w:eastAsia="Aptos" w:hAnsi="Aptos" w:cs="Aptos"/>
+        </w:rPr>
+        <w:t xml:space="preserve">Friction = </w:t>
+      </w:r>
+      <w:proofErr w:type="spellStart"/>
+      <w:r>
+        <w:rPr>
+          <w:rFonts w:ascii="Aptos" w:eastAsia="Aptos" w:hAnsi="Aptos" w:cs="Aptos"/>
+        </w:rPr>
+        <w:t>largerValue</w:t>
+      </w:r>
+      <w:proofErr w:type="spellEnd"/>
+    </w:p>
+    <w:p>
+      <w:pPr>
+        <w:rPr>
+          <w:rFonts w:ascii="Aptos" w:eastAsia="Aptos" w:hAnsi="Aptos" w:cs="Aptos"/>
+        </w:rPr>
+      </w:pPr>
+      <w:r>
+        <w:rPr>
+          <w:rFonts w:ascii="Aptos" w:eastAsia="Aptos" w:hAnsi="Aptos" w:cs="Aptos"/>
+        </w:rPr>
+        <w:t>else:</w:t>
+      </w:r>
+    </w:p>
+    <w:p>
+      <w:pPr>
+        <w:rPr>
+          <w:rFonts w:ascii="Aptos" w:eastAsia="Aptos" w:hAnsi="Aptos" w:cs="Aptos"/>
+        </w:rPr>
+      </w:pPr>
+      <w:r>
+        <w:rPr>
+          <w:rFonts w:ascii="Aptos" w:eastAsia="Aptos" w:hAnsi="Aptos" w:cs="Aptos"/>
+        </w:rPr>
+        <w:tab/>
+        <w:t xml:space="preserve">Friction = </w:t>
+      </w:r>
+      <w:proofErr w:type="spellStart"/>
+      <w:r>
+        <w:rPr>
+          <w:rFonts w:ascii="Aptos" w:eastAsia="Aptos" w:hAnsi="Aptos" w:cs="Aptos"/>
+        </w:rPr>
+        <w:t>smallerValue</w:t>
+      </w:r>
+      <w:proofErr w:type="spellEnd"/>
+    </w:p>
+    <w:p>
+      <w:pPr>
+        <w:rPr>
+          <w:rFonts w:ascii="Aptos" w:eastAsia="Aptos" w:hAnsi="Aptos" w:cs="Aptos"/>
+        </w:rPr>
+      </w:pPr>
+    </w:p>
+    <w:p>
+      <w:pPr>
+        <w:rPr>
+          <w:rFonts w:ascii="Aptos" w:eastAsia="Aptos" w:hAnsi="Aptos" w:cs="Aptos"/>
+        </w:rPr>
+      </w:pPr>
+      <w:r>
+        <w:rPr>
+          <w:rFonts w:ascii="Aptos" w:eastAsia="Aptos" w:hAnsi="Aptos" w:cs="Aptos"/>
+        </w:rPr>
+        <w:t xml:space="preserve">The </w:t>
+      </w:r>
+      <w:proofErr w:type="spellStart"/>
+      <w:r>
+        <w:rPr>
+          <w:rFonts w:ascii="Aptos" w:eastAsia="Aptos" w:hAnsi="Aptos" w:cs="Aptos"/>
+        </w:rPr>
+        <w:t>sprite_collide</w:t>
+      </w:r>
+      <w:proofErr w:type="spellEnd"/>
+      <w:r>
+        <w:rPr>
+          <w:rFonts w:ascii="Aptos" w:eastAsia="Aptos" w:hAnsi="Aptos" w:cs="Aptos"/>
+        </w:rPr>
+        <w:t xml:space="preserve"> function checks if the pixels of two sprites have overlapped using different collision methods. The first and second arguments are the objects which sprites are being compared, the third argument is whether the sprites are destroyed when they collide and the final argument is the method of collision detection used which </w:t>
+      </w:r>
+      <w:proofErr w:type="gramStart"/>
+      <w:r>
+        <w:rPr>
+          <w:rFonts w:ascii="Aptos" w:eastAsia="Aptos" w:hAnsi="Aptos" w:cs="Aptos"/>
+        </w:rPr>
+        <w:t>has to</w:t>
+      </w:r>
+      <w:proofErr w:type="gramEnd"/>
+      <w:r>
+        <w:rPr>
+          <w:rFonts w:ascii="Aptos" w:eastAsia="Aptos" w:hAnsi="Aptos" w:cs="Aptos"/>
+        </w:rPr>
+        <w:t xml:space="preserve"> be specified for mask collision, however if no final argument is given then it will default to box collision. In the </w:t>
+      </w:r>
+      <w:proofErr w:type="spellStart"/>
+      <w:r>
+        <w:rPr>
+          <w:rFonts w:ascii="Aptos" w:eastAsia="Aptos" w:hAnsi="Aptos" w:cs="Aptos"/>
+        </w:rPr>
+        <w:t>psedocode</w:t>
+      </w:r>
+      <w:proofErr w:type="spellEnd"/>
+      <w:r>
+        <w:rPr>
+          <w:rFonts w:ascii="Aptos" w:eastAsia="Aptos" w:hAnsi="Aptos" w:cs="Aptos"/>
+        </w:rPr>
+        <w:t xml:space="preserve"> above, firstly a box collision check is done between the car and the racetrack which is fast to do if there is no collision however if </w:t>
+      </w:r>
+      <w:r>
+        <w:rPr>
+          <w:rFonts w:ascii="Aptos" w:eastAsia="Aptos" w:hAnsi="Aptos" w:cs="Aptos"/>
+        </w:rPr>
+        <w:lastRenderedPageBreak/>
+        <w:t xml:space="preserve">there is a collision then a full mask check will ensure that the images are fully colliding. Similar code will also be created for the collision between the car and the finish line. </w:t>
+      </w:r>
+    </w:p>
+    <w:p>
+      <w:pPr>
+        <w:rPr>
+          <w:rFonts w:ascii="Aptos" w:eastAsia="Aptos" w:hAnsi="Aptos" w:cs="Aptos"/>
+        </w:rPr>
+      </w:pPr>
+    </w:p>
+    <w:p>
+      <w:pPr>
+        <w:rPr>
+          <w:rFonts w:ascii="Aptos" w:eastAsia="Aptos" w:hAnsi="Aptos" w:cs="Aptos"/>
+          <w:b/>
+          <w:bCs/>
+          <w:u w:val="single"/>
+        </w:rPr>
+      </w:pPr>
+      <w:r>
+        <w:rPr>
+          <w:rFonts w:ascii="Aptos" w:eastAsia="Aptos" w:hAnsi="Aptos" w:cs="Aptos"/>
+          <w:b/>
+          <w:bCs/>
+          <w:u w:val="single"/>
+        </w:rPr>
+        <w:t>Class diagrams:</w:t>
+      </w:r>
+    </w:p>
+    <w:p>
+      <w:pPr>
+        <w:rPr>
+          <w:rFonts w:ascii="Aptos" w:eastAsia="Aptos" w:hAnsi="Aptos" w:cs="Aptos"/>
+        </w:rPr>
+      </w:pPr>
+      <w:r>
+        <w:rPr>
+          <w:rFonts w:ascii="Aptos" w:eastAsia="Aptos" w:hAnsi="Aptos" w:cs="Aptos"/>
+          <w:noProof/>
+        </w:rPr>
+        <w:drawing>
+          <wp:inline distT="0" distB="0" distL="0" distR="0" wp14:anchorId="362CAACF" wp14:editId="021202A0">
+            <wp:extent cx="2201545" cy="2582545"/>
+            <wp:effectExtent l="0" t="0" r="8255" b="8255"/>
+            <wp:docPr id="1965838917" name="Picture 5"/>
+            <wp:cNvGraphicFramePr>
+              <a:graphicFrameLocks xmlns:a="http://schemas.openxmlformats.org/drawingml/2006/main" noChangeAspect="1"/>
+            </wp:cNvGraphicFramePr>
+            <a:graphic xmlns:a="http://schemas.openxmlformats.org/drawingml/2006/main">
+              <a:graphicData uri="http://schemas.openxmlformats.org/drawingml/2006/picture">
+                <pic:pic xmlns:pic="http://schemas.openxmlformats.org/drawingml/2006/picture">
+                  <pic:nvPicPr>
+                    <pic:cNvPr id="0" name="Picture 13"/>
+                    <pic:cNvPicPr>
+                      <a:picLocks noChangeAspect="1" noChangeArrowheads="1"/>
+                    </pic:cNvPicPr>
+                  </pic:nvPicPr>
+                  <pic:blipFill>
+                    <a:blip r:embed="rId80">
+                      <a:extLst>
+                        <a:ext uri="{28A0092B-C50C-407E-A947-70E740481C1C}">
+                          <a14:useLocalDpi xmlns:a14="http://schemas.microsoft.com/office/drawing/2010/main" val="0"/>
+                        </a:ext>
+                      </a:extLst>
+                    </a:blip>
+                    <a:srcRect/>
+                    <a:stretch>
+                      <a:fillRect/>
+                    </a:stretch>
+                  </pic:blipFill>
+                  <pic:spPr bwMode="auto">
+                    <a:xfrm>
+                      <a:off x="0" y="0"/>
+                      <a:ext cx="2201545" cy="2582545"/>
+                    </a:xfrm>
+                    <a:prstGeom prst="rect">
+                      <a:avLst/>
+                    </a:prstGeom>
+                    <a:noFill/>
+                    <a:ln>
+                      <a:noFill/>
+                    </a:ln>
+                  </pic:spPr>
+                </pic:pic>
+              </a:graphicData>
+            </a:graphic>
+          </wp:inline>
+        </w:drawing>
+      </w:r>
+    </w:p>
+    <w:p>
+      <w:pPr>
+        <w:rPr>
+          <w:rFonts w:ascii="Aptos" w:eastAsia="Aptos" w:hAnsi="Aptos" w:cs="Aptos"/>
+        </w:rPr>
+      </w:pPr>
+      <w:r>
+        <w:rPr>
+          <w:rFonts w:ascii="Aptos" w:eastAsia="Aptos" w:hAnsi="Aptos" w:cs="Aptos"/>
+        </w:rPr>
+        <w:t xml:space="preserve">Here is the class diagram for the track class. The class will hold the image of the track, the </w:t>
+      </w:r>
+      <w:proofErr w:type="spellStart"/>
+      <w:r>
+        <w:rPr>
+          <w:rFonts w:ascii="Aptos" w:eastAsia="Aptos" w:hAnsi="Aptos" w:cs="Aptos"/>
+        </w:rPr>
+        <w:t>rect</w:t>
+      </w:r>
+      <w:proofErr w:type="spellEnd"/>
+      <w:r>
+        <w:rPr>
+          <w:rFonts w:ascii="Aptos" w:eastAsia="Aptos" w:hAnsi="Aptos" w:cs="Aptos"/>
+        </w:rPr>
+        <w:t xml:space="preserve"> object of the image, the mask object of the image and the x and y positions of the top left of the track. The __</w:t>
+      </w:r>
+      <w:proofErr w:type="spellStart"/>
+      <w:r>
+        <w:rPr>
+          <w:rFonts w:ascii="Aptos" w:eastAsia="Aptos" w:hAnsi="Aptos" w:cs="Aptos"/>
+        </w:rPr>
+        <w:t>init</w:t>
+      </w:r>
+      <w:proofErr w:type="spellEnd"/>
+      <w:r>
+        <w:rPr>
+          <w:rFonts w:ascii="Aptos" w:eastAsia="Aptos" w:hAnsi="Aptos" w:cs="Aptos"/>
+        </w:rPr>
+        <w:t xml:space="preserve">__ method will assign the </w:t>
+      </w:r>
+      <w:proofErr w:type="spellStart"/>
+      <w:r>
+        <w:rPr>
+          <w:rFonts w:ascii="Aptos" w:eastAsia="Aptos" w:hAnsi="Aptos" w:cs="Aptos"/>
+        </w:rPr>
+        <w:t>TrackImage</w:t>
+      </w:r>
+      <w:proofErr w:type="spellEnd"/>
+      <w:r>
+        <w:rPr>
+          <w:rFonts w:ascii="Aptos" w:eastAsia="Aptos" w:hAnsi="Aptos" w:cs="Aptos"/>
+        </w:rPr>
+        <w:t xml:space="preserve">, </w:t>
+      </w:r>
+      <w:proofErr w:type="spellStart"/>
+      <w:r>
+        <w:rPr>
+          <w:rFonts w:ascii="Aptos" w:eastAsia="Aptos" w:hAnsi="Aptos" w:cs="Aptos"/>
+        </w:rPr>
+        <w:t>XPos</w:t>
+      </w:r>
+      <w:proofErr w:type="spellEnd"/>
+      <w:r>
+        <w:rPr>
+          <w:rFonts w:ascii="Aptos" w:eastAsia="Aptos" w:hAnsi="Aptos" w:cs="Aptos"/>
+        </w:rPr>
+        <w:t xml:space="preserve"> and </w:t>
+      </w:r>
+      <w:proofErr w:type="spellStart"/>
+      <w:r>
+        <w:rPr>
+          <w:rFonts w:ascii="Aptos" w:eastAsia="Aptos" w:hAnsi="Aptos" w:cs="Aptos"/>
+        </w:rPr>
+        <w:t>YPos</w:t>
+      </w:r>
+      <w:proofErr w:type="spellEnd"/>
+      <w:r>
+        <w:rPr>
+          <w:rFonts w:ascii="Aptos" w:eastAsia="Aptos" w:hAnsi="Aptos" w:cs="Aptos"/>
+        </w:rPr>
+        <w:t xml:space="preserve"> attributes to passed in parameters. This will be especially useful when allowing the user to switch between multiple tracks as a different object can be created with a different image in a different position. The remaining getters return </w:t>
+      </w:r>
+      <w:proofErr w:type="gramStart"/>
+      <w:r>
+        <w:rPr>
+          <w:rFonts w:ascii="Aptos" w:eastAsia="Aptos" w:hAnsi="Aptos" w:cs="Aptos"/>
+        </w:rPr>
+        <w:t>all of</w:t>
+      </w:r>
+      <w:proofErr w:type="gramEnd"/>
+      <w:r>
+        <w:rPr>
+          <w:rFonts w:ascii="Aptos" w:eastAsia="Aptos" w:hAnsi="Aptos" w:cs="Aptos"/>
+        </w:rPr>
+        <w:t xml:space="preserve"> the corresponding attributes.</w:t>
+      </w:r>
+    </w:p>
+    <w:p>
+      <w:pPr>
+        <w:rPr>
+          <w:rFonts w:ascii="Aptos" w:eastAsia="Aptos" w:hAnsi="Aptos" w:cs="Aptos"/>
+        </w:rPr>
+      </w:pPr>
+    </w:p>
+    <w:p>
+      <w:pPr>
+        <w:rPr>
+          <w:rFonts w:ascii="Aptos" w:eastAsia="Aptos" w:hAnsi="Aptos" w:cs="Aptos"/>
+        </w:rPr>
+      </w:pPr>
+      <w:r>
+        <w:rPr>
+          <w:rFonts w:ascii="Aptos" w:eastAsia="Aptos" w:hAnsi="Aptos" w:cs="Aptos"/>
+          <w:noProof/>
+        </w:rPr>
+        <w:drawing>
+          <wp:inline distT="0" distB="0" distL="0" distR="0" wp14:anchorId="58EC1034" wp14:editId="62ABD838">
+            <wp:extent cx="2201545" cy="2582545"/>
+            <wp:effectExtent l="0" t="0" r="8255" b="8255"/>
+            <wp:docPr id="1178161286" name="Picture 6"/>
+            <wp:cNvGraphicFramePr>
+              <a:graphicFrameLocks xmlns:a="http://schemas.openxmlformats.org/drawingml/2006/main" noChangeAspect="1"/>
+            </wp:cNvGraphicFramePr>
+            <a:graphic xmlns:a="http://schemas.openxmlformats.org/drawingml/2006/main">
+              <a:graphicData uri="http://schemas.openxmlformats.org/drawingml/2006/picture">
+                <pic:pic xmlns:pic="http://schemas.openxmlformats.org/drawingml/2006/picture">
+                  <pic:nvPicPr>
+                    <pic:cNvPr id="0" name="Picture 14"/>
+                    <pic:cNvPicPr>
+                      <a:picLocks noChangeAspect="1" noChangeArrowheads="1"/>
+                    </pic:cNvPicPr>
+                  </pic:nvPicPr>
+                  <pic:blipFill>
+                    <a:blip r:embed="rId81">
+                      <a:extLst>
+                        <a:ext uri="{28A0092B-C50C-407E-A947-70E740481C1C}">
+                          <a14:useLocalDpi xmlns:a14="http://schemas.microsoft.com/office/drawing/2010/main" val="0"/>
+                        </a:ext>
+                      </a:extLst>
+                    </a:blip>
+                    <a:srcRect/>
+                    <a:stretch>
+                      <a:fillRect/>
+                    </a:stretch>
+                  </pic:blipFill>
+                  <pic:spPr bwMode="auto">
+                    <a:xfrm>
+                      <a:off x="0" y="0"/>
+                      <a:ext cx="2201545" cy="2582545"/>
+                    </a:xfrm>
+                    <a:prstGeom prst="rect">
+                      <a:avLst/>
+                    </a:prstGeom>
+                    <a:noFill/>
+                    <a:ln>
+                      <a:noFill/>
+                    </a:ln>
+                  </pic:spPr>
+                </pic:pic>
+              </a:graphicData>
+            </a:graphic>
+          </wp:inline>
+        </w:drawing>
+      </w:r>
+    </w:p>
+    <w:p>
+      <w:pPr>
+        <w:rPr>
+          <w:rFonts w:ascii="Aptos" w:eastAsia="Aptos" w:hAnsi="Aptos" w:cs="Aptos"/>
+        </w:rPr>
+      </w:pPr>
+      <w:r>
+        <w:rPr>
+          <w:rFonts w:ascii="Aptos" w:eastAsia="Aptos" w:hAnsi="Aptos" w:cs="Aptos"/>
+        </w:rPr>
+        <w:lastRenderedPageBreak/>
+        <w:t xml:space="preserve">The class diagram for the </w:t>
+      </w:r>
+      <w:proofErr w:type="spellStart"/>
+      <w:r>
+        <w:rPr>
+          <w:rFonts w:ascii="Aptos" w:eastAsia="Aptos" w:hAnsi="Aptos" w:cs="Aptos"/>
+        </w:rPr>
+        <w:t>FinishLine</w:t>
+      </w:r>
+      <w:proofErr w:type="spellEnd"/>
+      <w:r>
+        <w:rPr>
+          <w:rFonts w:ascii="Aptos" w:eastAsia="Aptos" w:hAnsi="Aptos" w:cs="Aptos"/>
+        </w:rPr>
+        <w:t xml:space="preserve"> class is entirely the same however some of the </w:t>
+      </w:r>
+      <w:proofErr w:type="gramStart"/>
+      <w:r>
+        <w:rPr>
+          <w:rFonts w:ascii="Aptos" w:eastAsia="Aptos" w:hAnsi="Aptos" w:cs="Aptos"/>
+        </w:rPr>
+        <w:t>attributes  have</w:t>
+      </w:r>
+      <w:proofErr w:type="gramEnd"/>
+      <w:r>
+        <w:rPr>
+          <w:rFonts w:ascii="Aptos" w:eastAsia="Aptos" w:hAnsi="Aptos" w:cs="Aptos"/>
+        </w:rPr>
+        <w:t xml:space="preserve"> been named differently for the finish line and when this class is used an image of a finish line will be passed into this class instead of one of a </w:t>
+      </w:r>
+      <w:proofErr w:type="gramStart"/>
+      <w:r>
+        <w:rPr>
+          <w:rFonts w:ascii="Aptos" w:eastAsia="Aptos" w:hAnsi="Aptos" w:cs="Aptos"/>
+        </w:rPr>
+        <w:t>race track</w:t>
+      </w:r>
+      <w:proofErr w:type="gramEnd"/>
+      <w:r>
+        <w:rPr>
+          <w:rFonts w:ascii="Aptos" w:eastAsia="Aptos" w:hAnsi="Aptos" w:cs="Aptos"/>
+        </w:rPr>
+        <w:t>.</w:t>
+      </w:r>
+    </w:p>
+    <w:p>
+      <w:pPr>
+        <w:rPr>
+          <w:rFonts w:ascii="Aptos" w:eastAsia="Aptos" w:hAnsi="Aptos" w:cs="Aptos"/>
+        </w:rPr>
+      </w:pPr>
+    </w:p>
+    <w:p>
+      <w:pPr>
+        <w:rPr>
+          <w:rFonts w:ascii="Aptos" w:eastAsia="Aptos" w:hAnsi="Aptos" w:cs="Aptos"/>
+        </w:rPr>
+      </w:pPr>
+      <w:r>
+        <w:rPr>
+          <w:rFonts w:ascii="Aptos" w:eastAsia="Aptos" w:hAnsi="Aptos" w:cs="Aptos"/>
+        </w:rPr>
+        <w:t>Here is the d</w:t>
+      </w:r>
+      <w:r>
+        <w:rPr>
+          <w:rFonts w:ascii="Aptos" w:eastAsia="Aptos" w:hAnsi="Aptos" w:cs="Aptos"/>
+        </w:rPr>
+        <w:t>ata dictionary for the variables which are not encapsulated in classes for this stage:</w:t>
       </w:r>
     </w:p>
     <w:tbl>
@@ -23881,15 +25111,15 @@
         <w:tblLook w:val="04A0" w:firstRow="1" w:lastRow="0" w:firstColumn="1" w:lastColumn="0" w:noHBand="0" w:noVBand="1"/>
       </w:tblPr>
       <w:tblGrid>
-        <w:gridCol w:w="2254"/>
-        <w:gridCol w:w="2254"/>
-        <w:gridCol w:w="2254"/>
-        <w:gridCol w:w="2254"/>
+        <w:gridCol w:w="2805"/>
+        <w:gridCol w:w="2038"/>
+        <w:gridCol w:w="2102"/>
+        <w:gridCol w:w="2071"/>
       </w:tblGrid>
       <w:tr>
         <w:tc>
           <w:tcPr>
-            <w:tcW w:w="2254" w:type="dxa"/>
+            <w:tcW w:w="2805" w:type="dxa"/>
           </w:tcPr>
           <w:p>
             <w:pPr>
@@ -23907,7 +25137,7 @@
         </w:tc>
         <w:tc>
           <w:tcPr>
-            <w:tcW w:w="2254" w:type="dxa"/>
+            <w:tcW w:w="2038" w:type="dxa"/>
           </w:tcPr>
           <w:p>
             <w:pPr>
@@ -23925,7 +25155,7 @@
         </w:tc>
         <w:tc>
           <w:tcPr>
-            <w:tcW w:w="2254" w:type="dxa"/>
+            <w:tcW w:w="2102" w:type="dxa"/>
           </w:tcPr>
           <w:p>
             <w:pPr>
@@ -23943,7 +25173,7 @@
         </w:tc>
         <w:tc>
           <w:tcPr>
-            <w:tcW w:w="2254" w:type="dxa"/>
+            <w:tcW w:w="2071" w:type="dxa"/>
           </w:tcPr>
           <w:p>
             <w:pPr>
@@ -23963,7 +25193,7 @@
       <w:tr>
         <w:tc>
           <w:tcPr>
-            <w:tcW w:w="2254" w:type="dxa"/>
+            <w:tcW w:w="2805" w:type="dxa"/>
           </w:tcPr>
           <w:p>
             <w:pPr>
@@ -23987,7 +25217,7 @@
         </w:tc>
         <w:tc>
           <w:tcPr>
-            <w:tcW w:w="2254" w:type="dxa"/>
+            <w:tcW w:w="2038" w:type="dxa"/>
           </w:tcPr>
           <w:p>
             <w:pPr>
@@ -24005,19 +25235,25 @@
         </w:tc>
         <w:tc>
           <w:tcPr>
-            <w:tcW w:w="2254" w:type="dxa"/>
-          </w:tcPr>
-          <w:p>
-            <w:pPr>
-              <w:rPr>
-                <w:rFonts w:ascii="Aptos" w:eastAsia="Aptos" w:hAnsi="Aptos" w:cs="Aptos"/>
-              </w:rPr>
-            </w:pPr>
-          </w:p>
-        </w:tc>
-        <w:tc>
-          <w:tcPr>
-            <w:tcW w:w="2254" w:type="dxa"/>
+            <w:tcW w:w="2102" w:type="dxa"/>
+          </w:tcPr>
+          <w:p>
+            <w:pPr>
+              <w:rPr>
+                <w:rFonts w:ascii="Aptos" w:eastAsia="Aptos" w:hAnsi="Aptos" w:cs="Aptos"/>
+              </w:rPr>
+            </w:pPr>
+            <w:r>
+              <w:rPr>
+                <w:rFonts w:ascii="Aptos" w:eastAsia="Aptos" w:hAnsi="Aptos" w:cs="Aptos"/>
+              </w:rPr>
+              <w:t>This is a float which will be subtracted from the car’s resultant speed each iteration of the while running loop</w:t>
+            </w:r>
+          </w:p>
+        </w:tc>
+        <w:tc>
+          <w:tcPr>
+            <w:tcW w:w="2071" w:type="dxa"/>
           </w:tcPr>
           <w:p>
             <w:pPr>
@@ -24037,7 +25273,7 @@
       <w:tr>
         <w:tc>
           <w:tcPr>
-            <w:tcW w:w="2254" w:type="dxa"/>
+            <w:tcW w:w="2805" w:type="dxa"/>
           </w:tcPr>
           <w:p>
             <w:pPr>
@@ -24055,7 +25291,7 @@
         </w:tc>
         <w:tc>
           <w:tcPr>
-            <w:tcW w:w="2254" w:type="dxa"/>
+            <w:tcW w:w="2038" w:type="dxa"/>
           </w:tcPr>
           <w:p>
             <w:pPr>
@@ -24073,19 +25309,43 @@
         </w:tc>
         <w:tc>
           <w:tcPr>
-            <w:tcW w:w="2254" w:type="dxa"/>
-          </w:tcPr>
-          <w:p>
-            <w:pPr>
-              <w:rPr>
-                <w:rFonts w:ascii="Aptos" w:eastAsia="Aptos" w:hAnsi="Aptos" w:cs="Aptos"/>
-              </w:rPr>
-            </w:pPr>
-          </w:p>
-        </w:tc>
-        <w:tc>
-          <w:tcPr>
-            <w:tcW w:w="2254" w:type="dxa"/>
+            <w:tcW w:w="2102" w:type="dxa"/>
+          </w:tcPr>
+          <w:p>
+            <w:pPr>
+              <w:rPr>
+                <w:rFonts w:ascii="Aptos" w:eastAsia="Aptos" w:hAnsi="Aptos" w:cs="Aptos"/>
+              </w:rPr>
+            </w:pPr>
+            <w:r>
+              <w:rPr>
+                <w:rFonts w:ascii="Aptos" w:eastAsia="Aptos" w:hAnsi="Aptos" w:cs="Aptos"/>
+              </w:rPr>
+              <w:t xml:space="preserve">This is a float which will be </w:t>
+            </w:r>
+            <w:r>
+              <w:rPr>
+                <w:rFonts w:ascii="Aptos" w:eastAsia="Aptos" w:hAnsi="Aptos" w:cs="Aptos"/>
+              </w:rPr>
+              <w:t xml:space="preserve">added to/subtracted from </w:t>
+            </w:r>
+            <w:r>
+              <w:rPr>
+                <w:rFonts w:ascii="Aptos" w:eastAsia="Aptos" w:hAnsi="Aptos" w:cs="Aptos"/>
+              </w:rPr>
+              <w:t xml:space="preserve">the car’s resultant speed </w:t>
+            </w:r>
+            <w:r>
+              <w:rPr>
+                <w:rFonts w:ascii="Aptos" w:eastAsia="Aptos" w:hAnsi="Aptos" w:cs="Aptos"/>
+              </w:rPr>
+              <w:t>when W/S is pressed</w:t>
+            </w:r>
+          </w:p>
+        </w:tc>
+        <w:tc>
+          <w:tcPr>
+            <w:tcW w:w="2071" w:type="dxa"/>
           </w:tcPr>
           <w:p>
             <w:pPr>
@@ -24105,7 +25365,7 @@
       <w:tr>
         <w:tc>
           <w:tcPr>
-            <w:tcW w:w="2254" w:type="dxa"/>
+            <w:tcW w:w="2805" w:type="dxa"/>
           </w:tcPr>
           <w:p>
             <w:pPr>
@@ -24125,7 +25385,7 @@
         </w:tc>
         <w:tc>
           <w:tcPr>
-            <w:tcW w:w="2254" w:type="dxa"/>
+            <w:tcW w:w="2038" w:type="dxa"/>
           </w:tcPr>
           <w:p>
             <w:pPr>
@@ -24143,19 +25403,125 @@
         </w:tc>
         <w:tc>
           <w:tcPr>
-            <w:tcW w:w="2254" w:type="dxa"/>
-          </w:tcPr>
-          <w:p>
-            <w:pPr>
-              <w:rPr>
-                <w:rFonts w:ascii="Aptos" w:eastAsia="Aptos" w:hAnsi="Aptos" w:cs="Aptos"/>
-              </w:rPr>
-            </w:pPr>
-          </w:p>
-        </w:tc>
-        <w:tc>
-          <w:tcPr>
-            <w:tcW w:w="2254" w:type="dxa"/>
+            <w:tcW w:w="2102" w:type="dxa"/>
+          </w:tcPr>
+          <w:p>
+            <w:pPr>
+              <w:rPr>
+                <w:rFonts w:ascii="Aptos" w:eastAsia="Aptos" w:hAnsi="Aptos" w:cs="Aptos"/>
+              </w:rPr>
+            </w:pPr>
+            <w:r>
+              <w:rPr>
+                <w:rFonts w:ascii="Aptos" w:eastAsia="Aptos" w:hAnsi="Aptos" w:cs="Aptos"/>
+              </w:rPr>
+              <w:t xml:space="preserve">This is a float which will be added to/subtracted from the car’s </w:t>
+            </w:r>
+            <w:r>
+              <w:rPr>
+                <w:rFonts w:ascii="Aptos" w:eastAsia="Aptos" w:hAnsi="Aptos" w:cs="Aptos"/>
+              </w:rPr>
+              <w:t>Rotation attribute</w:t>
+            </w:r>
+            <w:r>
+              <w:rPr>
+                <w:rFonts w:ascii="Aptos" w:eastAsia="Aptos" w:hAnsi="Aptos" w:cs="Aptos"/>
+              </w:rPr>
+              <w:t xml:space="preserve"> when </w:t>
+            </w:r>
+            <w:r>
+              <w:rPr>
+                <w:rFonts w:ascii="Aptos" w:eastAsia="Aptos" w:hAnsi="Aptos" w:cs="Aptos"/>
+              </w:rPr>
+              <w:t>A/D</w:t>
+            </w:r>
+            <w:r>
+              <w:rPr>
+                <w:rFonts w:ascii="Aptos" w:eastAsia="Aptos" w:hAnsi="Aptos" w:cs="Aptos"/>
+              </w:rPr>
+              <w:t xml:space="preserve"> is pressed</w:t>
+            </w:r>
+          </w:p>
+        </w:tc>
+        <w:tc>
+          <w:tcPr>
+            <w:tcW w:w="2071" w:type="dxa"/>
+          </w:tcPr>
+          <w:p>
+            <w:pPr>
+              <w:rPr>
+                <w:rFonts w:ascii="Aptos" w:eastAsia="Aptos" w:hAnsi="Aptos" w:cs="Aptos"/>
+              </w:rPr>
+            </w:pPr>
+            <w:r>
+              <w:rPr>
+                <w:rFonts w:ascii="Aptos" w:eastAsia="Aptos" w:hAnsi="Aptos" w:cs="Aptos"/>
+              </w:rPr>
+              <w:t>None</w:t>
+            </w:r>
+          </w:p>
+        </w:tc>
+      </w:tr>
+      <w:tr>
+        <w:tc>
+          <w:tcPr>
+            <w:tcW w:w="2805" w:type="dxa"/>
+          </w:tcPr>
+          <w:p>
+            <w:pPr>
+              <w:rPr>
+                <w:rFonts w:ascii="Aptos" w:eastAsia="Aptos" w:hAnsi="Aptos" w:cs="Aptos"/>
+              </w:rPr>
+            </w:pPr>
+            <w:proofErr w:type="spellStart"/>
+            <w:r>
+              <w:rPr>
+                <w:rFonts w:ascii="Aptos" w:eastAsia="Aptos" w:hAnsi="Aptos" w:cs="Aptos"/>
+              </w:rPr>
+              <w:t>DoesCarFinishlineColide</w:t>
+            </w:r>
+            <w:proofErr w:type="spellEnd"/>
+          </w:p>
+        </w:tc>
+        <w:tc>
+          <w:tcPr>
+            <w:tcW w:w="2038" w:type="dxa"/>
+          </w:tcPr>
+          <w:p>
+            <w:pPr>
+              <w:rPr>
+                <w:rFonts w:ascii="Aptos" w:eastAsia="Aptos" w:hAnsi="Aptos" w:cs="Aptos"/>
+              </w:rPr>
+            </w:pPr>
+            <w:r>
+              <w:rPr>
+                <w:rFonts w:ascii="Aptos" w:eastAsia="Aptos" w:hAnsi="Aptos" w:cs="Aptos"/>
+              </w:rPr>
+              <w:t>Boolean</w:t>
+            </w:r>
+          </w:p>
+        </w:tc>
+        <w:tc>
+          <w:tcPr>
+            <w:tcW w:w="2102" w:type="dxa"/>
+          </w:tcPr>
+          <w:p>
+            <w:pPr>
+              <w:rPr>
+                <w:rFonts w:ascii="Aptos" w:eastAsia="Aptos" w:hAnsi="Aptos" w:cs="Aptos"/>
+              </w:rPr>
+            </w:pPr>
+            <w:r>
+              <w:rPr>
+                <w:rFonts w:ascii="Aptos" w:eastAsia="Aptos" w:hAnsi="Aptos" w:cs="Aptos"/>
+              </w:rPr>
+              <w:t>This is a Boolean which will record if the car is currently colliding with the finish line or not</w:t>
+            </w:r>
+          </w:p>
+        </w:tc>
+        <w:tc>
+          <w:tcPr>
+            <w:tcW w:w="2071" w:type="dxa"/>
           </w:tcPr>
           <w:p>
             <w:pPr>
@@ -24192,6 +25558,20 @@
         </w:rPr>
         <w:t>Here is the data dictionary for attributes which are encapsulated inside of classes for this stage.</w:t>
       </w:r>
+    </w:p>
+    <w:p>
+      <w:pPr>
+        <w:rPr>
+          <w:rFonts w:ascii="Aptos" w:eastAsia="Aptos" w:hAnsi="Aptos" w:cs="Aptos"/>
+        </w:rPr>
+      </w:pPr>
+    </w:p>
+    <w:p>
+      <w:pPr>
+        <w:rPr>
+          <w:rFonts w:ascii="Aptos" w:eastAsia="Aptos" w:hAnsi="Aptos" w:cs="Aptos"/>
+        </w:rPr>
+      </w:pPr>
     </w:p>
     <w:tbl>
       <w:tblPr>
@@ -24200,34 +25580,35 @@
         <w:tblLook w:val="04A0" w:firstRow="1" w:lastRow="0" w:firstColumn="1" w:lastColumn="0" w:noHBand="0" w:noVBand="1"/>
       </w:tblPr>
       <w:tblGrid>
-        <w:gridCol w:w="1871"/>
-        <w:gridCol w:w="1716"/>
-        <w:gridCol w:w="1963"/>
-        <w:gridCol w:w="1905"/>
-        <w:gridCol w:w="1561"/>
+        <w:gridCol w:w="1999"/>
+        <w:gridCol w:w="1675"/>
+        <w:gridCol w:w="1931"/>
+        <w:gridCol w:w="1867"/>
+        <w:gridCol w:w="1544"/>
       </w:tblGrid>
       <w:tr>
         <w:tc>
           <w:tcPr>
-            <w:tcW w:w="1871" w:type="dxa"/>
-          </w:tcPr>
-          <w:p>
-            <w:pPr>
-              <w:rPr>
-                <w:rFonts w:ascii="Aptos" w:eastAsia="Aptos" w:hAnsi="Aptos" w:cs="Aptos"/>
-              </w:rPr>
-            </w:pPr>
-            <w:r>
-              <w:rPr>
-                <w:rFonts w:ascii="Aptos" w:eastAsia="Aptos" w:hAnsi="Aptos" w:cs="Aptos"/>
-              </w:rPr>
+            <w:tcW w:w="1999" w:type="dxa"/>
+          </w:tcPr>
+          <w:p>
+            <w:pPr>
+              <w:rPr>
+                <w:rFonts w:ascii="Aptos" w:eastAsia="Aptos" w:hAnsi="Aptos" w:cs="Aptos"/>
+              </w:rPr>
+            </w:pPr>
+            <w:r>
+              <w:rPr>
+                <w:rFonts w:ascii="Aptos" w:eastAsia="Aptos" w:hAnsi="Aptos" w:cs="Aptos"/>
+              </w:rPr>
+              <w:lastRenderedPageBreak/>
               <w:t>Name</w:t>
             </w:r>
           </w:p>
         </w:tc>
         <w:tc>
           <w:tcPr>
-            <w:tcW w:w="1716" w:type="dxa"/>
+            <w:tcW w:w="1675" w:type="dxa"/>
           </w:tcPr>
           <w:p>
             <w:pPr>
@@ -24245,7 +25626,7 @@
         </w:tc>
         <w:tc>
           <w:tcPr>
-            <w:tcW w:w="1963" w:type="dxa"/>
+            <w:tcW w:w="1931" w:type="dxa"/>
           </w:tcPr>
           <w:p>
             <w:pPr>
@@ -24263,7 +25644,7 @@
         </w:tc>
         <w:tc>
           <w:tcPr>
-            <w:tcW w:w="1905" w:type="dxa"/>
+            <w:tcW w:w="1867" w:type="dxa"/>
           </w:tcPr>
           <w:p>
             <w:pPr>
@@ -24281,7 +25662,7 @@
         </w:tc>
         <w:tc>
           <w:tcPr>
-            <w:tcW w:w="1561" w:type="dxa"/>
+            <w:tcW w:w="1544" w:type="dxa"/>
           </w:tcPr>
           <w:p>
             <w:pPr>
@@ -24301,62 +25682,1581 @@
       <w:tr>
         <w:tc>
           <w:tcPr>
-            <w:tcW w:w="1871" w:type="dxa"/>
-          </w:tcPr>
-          <w:p>
-            <w:pPr>
-              <w:rPr>
-                <w:rFonts w:ascii="Aptos" w:eastAsia="Aptos" w:hAnsi="Aptos" w:cs="Aptos"/>
-              </w:rPr>
-            </w:pPr>
-          </w:p>
-        </w:tc>
-        <w:tc>
-          <w:tcPr>
-            <w:tcW w:w="1716" w:type="dxa"/>
-          </w:tcPr>
-          <w:p>
-            <w:pPr>
-              <w:rPr>
-                <w:rFonts w:ascii="Aptos" w:eastAsia="Aptos" w:hAnsi="Aptos" w:cs="Aptos"/>
-              </w:rPr>
-            </w:pPr>
-          </w:p>
-        </w:tc>
-        <w:tc>
-          <w:tcPr>
-            <w:tcW w:w="1963" w:type="dxa"/>
-          </w:tcPr>
-          <w:p>
-            <w:pPr>
-              <w:rPr>
-                <w:rFonts w:ascii="Aptos" w:eastAsia="Aptos" w:hAnsi="Aptos" w:cs="Aptos"/>
-              </w:rPr>
-            </w:pPr>
-          </w:p>
-        </w:tc>
-        <w:tc>
-          <w:tcPr>
-            <w:tcW w:w="1905" w:type="dxa"/>
-          </w:tcPr>
-          <w:p>
-            <w:pPr>
-              <w:rPr>
-                <w:rFonts w:ascii="Aptos" w:eastAsia="Aptos" w:hAnsi="Aptos" w:cs="Aptos"/>
-              </w:rPr>
-            </w:pPr>
-          </w:p>
-        </w:tc>
-        <w:tc>
-          <w:tcPr>
-            <w:tcW w:w="1561" w:type="dxa"/>
-          </w:tcPr>
-          <w:p>
-            <w:pPr>
-              <w:rPr>
-                <w:rFonts w:ascii="Aptos" w:eastAsia="Aptos" w:hAnsi="Aptos" w:cs="Aptos"/>
-              </w:rPr>
-            </w:pPr>
+            <w:tcW w:w="1999" w:type="dxa"/>
+          </w:tcPr>
+          <w:p>
+            <w:pPr>
+              <w:rPr>
+                <w:rFonts w:ascii="Aptos" w:eastAsia="Aptos" w:hAnsi="Aptos" w:cs="Aptos"/>
+              </w:rPr>
+            </w:pPr>
+            <w:proofErr w:type="spellStart"/>
+            <w:r>
+              <w:rPr>
+                <w:rFonts w:ascii="Aptos" w:eastAsia="Aptos" w:hAnsi="Aptos" w:cs="Aptos"/>
+              </w:rPr>
+              <w:t>Track</w:t>
+            </w:r>
+            <w:r>
+              <w:rPr>
+                <w:rFonts w:ascii="Aptos" w:eastAsia="Aptos" w:hAnsi="Aptos" w:cs="Aptos"/>
+              </w:rPr>
+              <w:t>Image</w:t>
+            </w:r>
+            <w:proofErr w:type="spellEnd"/>
+          </w:p>
+        </w:tc>
+        <w:tc>
+          <w:tcPr>
+            <w:tcW w:w="1675" w:type="dxa"/>
+          </w:tcPr>
+          <w:p>
+            <w:pPr>
+              <w:rPr>
+                <w:rFonts w:ascii="Aptos" w:eastAsia="Aptos" w:hAnsi="Aptos" w:cs="Aptos"/>
+              </w:rPr>
+            </w:pPr>
+            <w:r>
+              <w:rPr>
+                <w:rFonts w:ascii="Aptos" w:eastAsia="Aptos" w:hAnsi="Aptos" w:cs="Aptos"/>
+              </w:rPr>
+              <w:t>Surface</w:t>
+            </w:r>
+          </w:p>
+        </w:tc>
+        <w:tc>
+          <w:tcPr>
+            <w:tcW w:w="1931" w:type="dxa"/>
+          </w:tcPr>
+          <w:p>
+            <w:pPr>
+              <w:rPr>
+                <w:rFonts w:ascii="Aptos" w:eastAsia="Aptos" w:hAnsi="Aptos" w:cs="Aptos"/>
+              </w:rPr>
+            </w:pPr>
+            <w:r>
+              <w:rPr>
+                <w:rFonts w:ascii="Aptos" w:eastAsia="Aptos" w:hAnsi="Aptos" w:cs="Aptos"/>
+              </w:rPr>
+              <w:t>The image of the racetrack which will be displayed on screen.</w:t>
+            </w:r>
+          </w:p>
+        </w:tc>
+        <w:tc>
+          <w:tcPr>
+            <w:tcW w:w="1867" w:type="dxa"/>
+          </w:tcPr>
+          <w:p>
+            <w:pPr>
+              <w:rPr>
+                <w:rFonts w:ascii="Aptos" w:eastAsia="Aptos" w:hAnsi="Aptos" w:cs="Aptos"/>
+              </w:rPr>
+            </w:pPr>
+            <w:r>
+              <w:rPr>
+                <w:rFonts w:ascii="Aptos" w:eastAsia="Aptos" w:hAnsi="Aptos" w:cs="Aptos"/>
+              </w:rPr>
+              <w:t>Must store an image file</w:t>
+            </w:r>
+          </w:p>
+        </w:tc>
+        <w:tc>
+          <w:tcPr>
+            <w:tcW w:w="1544" w:type="dxa"/>
+          </w:tcPr>
+          <w:p>
+            <w:pPr>
+              <w:rPr>
+                <w:rFonts w:ascii="Aptos" w:eastAsia="Aptos" w:hAnsi="Aptos" w:cs="Aptos"/>
+              </w:rPr>
+            </w:pPr>
+            <w:r>
+              <w:rPr>
+                <w:rFonts w:ascii="Aptos" w:eastAsia="Aptos" w:hAnsi="Aptos" w:cs="Aptos"/>
+              </w:rPr>
+              <w:t>Track</w:t>
+            </w:r>
+          </w:p>
+        </w:tc>
+      </w:tr>
+      <w:tr>
+        <w:tc>
+          <w:tcPr>
+            <w:tcW w:w="1999" w:type="dxa"/>
+          </w:tcPr>
+          <w:p>
+            <w:pPr>
+              <w:rPr>
+                <w:rFonts w:ascii="Aptos" w:eastAsia="Aptos" w:hAnsi="Aptos" w:cs="Aptos"/>
+              </w:rPr>
+            </w:pPr>
+            <w:proofErr w:type="spellStart"/>
+            <w:r>
+              <w:rPr>
+                <w:rFonts w:ascii="Aptos" w:eastAsia="Aptos" w:hAnsi="Aptos" w:cs="Aptos"/>
+              </w:rPr>
+              <w:t>Track</w:t>
+            </w:r>
+            <w:r>
+              <w:rPr>
+                <w:rFonts w:ascii="Aptos" w:eastAsia="Aptos" w:hAnsi="Aptos" w:cs="Aptos"/>
+              </w:rPr>
+              <w:t>Rec</w:t>
+            </w:r>
+            <w:r>
+              <w:rPr>
+                <w:rFonts w:ascii="Aptos" w:eastAsia="Aptos" w:hAnsi="Aptos" w:cs="Aptos"/>
+              </w:rPr>
+              <w:t>t</w:t>
+            </w:r>
+            <w:proofErr w:type="spellEnd"/>
+          </w:p>
+        </w:tc>
+        <w:tc>
+          <w:tcPr>
+            <w:tcW w:w="1675" w:type="dxa"/>
+          </w:tcPr>
+          <w:p>
+            <w:pPr>
+              <w:rPr>
+                <w:rFonts w:ascii="Aptos" w:eastAsia="Aptos" w:hAnsi="Aptos" w:cs="Aptos"/>
+              </w:rPr>
+            </w:pPr>
+            <w:proofErr w:type="spellStart"/>
+            <w:r>
+              <w:rPr>
+                <w:rFonts w:ascii="Aptos" w:eastAsia="Aptos" w:hAnsi="Aptos" w:cs="Aptos"/>
+              </w:rPr>
+              <w:t>rect</w:t>
+            </w:r>
+            <w:proofErr w:type="spellEnd"/>
+          </w:p>
+        </w:tc>
+        <w:tc>
+          <w:tcPr>
+            <w:tcW w:w="1931" w:type="dxa"/>
+          </w:tcPr>
+          <w:p>
+            <w:pPr>
+              <w:rPr>
+                <w:rFonts w:ascii="Aptos" w:eastAsia="Aptos" w:hAnsi="Aptos" w:cs="Aptos"/>
+              </w:rPr>
+            </w:pPr>
+            <w:r>
+              <w:rPr>
+                <w:rFonts w:ascii="Aptos" w:eastAsia="Aptos" w:hAnsi="Aptos" w:cs="Aptos"/>
+              </w:rPr>
+              <w:t>A rectangle with the same dimensions as the track image which will be used for box collisions</w:t>
+            </w:r>
+          </w:p>
+        </w:tc>
+        <w:tc>
+          <w:tcPr>
+            <w:tcW w:w="1867" w:type="dxa"/>
+          </w:tcPr>
+          <w:p>
+            <w:pPr>
+              <w:rPr>
+                <w:rFonts w:ascii="Aptos" w:eastAsia="Aptos" w:hAnsi="Aptos" w:cs="Aptos"/>
+              </w:rPr>
+            </w:pPr>
+            <w:r>
+              <w:rPr>
+                <w:rFonts w:ascii="Aptos" w:eastAsia="Aptos" w:hAnsi="Aptos" w:cs="Aptos"/>
+              </w:rPr>
+              <w:t>None</w:t>
+            </w:r>
+          </w:p>
+        </w:tc>
+        <w:tc>
+          <w:tcPr>
+            <w:tcW w:w="1544" w:type="dxa"/>
+          </w:tcPr>
+          <w:p>
+            <w:pPr>
+              <w:rPr>
+                <w:rFonts w:ascii="Aptos" w:eastAsia="Aptos" w:hAnsi="Aptos" w:cs="Aptos"/>
+              </w:rPr>
+            </w:pPr>
+            <w:r>
+              <w:rPr>
+                <w:rFonts w:ascii="Aptos" w:eastAsia="Aptos" w:hAnsi="Aptos" w:cs="Aptos"/>
+              </w:rPr>
+              <w:t>Track</w:t>
+            </w:r>
+          </w:p>
+        </w:tc>
+      </w:tr>
+      <w:tr>
+        <w:tc>
+          <w:tcPr>
+            <w:tcW w:w="1999" w:type="dxa"/>
+          </w:tcPr>
+          <w:p>
+            <w:pPr>
+              <w:rPr>
+                <w:rFonts w:ascii="Aptos" w:eastAsia="Aptos" w:hAnsi="Aptos" w:cs="Aptos"/>
+              </w:rPr>
+            </w:pPr>
+            <w:proofErr w:type="spellStart"/>
+            <w:r>
+              <w:rPr>
+                <w:rFonts w:ascii="Aptos" w:eastAsia="Aptos" w:hAnsi="Aptos" w:cs="Aptos"/>
+              </w:rPr>
+              <w:t>Track</w:t>
+            </w:r>
+            <w:r>
+              <w:rPr>
+                <w:rFonts w:ascii="Aptos" w:eastAsia="Aptos" w:hAnsi="Aptos" w:cs="Aptos"/>
+              </w:rPr>
+              <w:t>Mask</w:t>
+            </w:r>
+            <w:proofErr w:type="spellEnd"/>
+          </w:p>
+        </w:tc>
+        <w:tc>
+          <w:tcPr>
+            <w:tcW w:w="1675" w:type="dxa"/>
+          </w:tcPr>
+          <w:p>
+            <w:pPr>
+              <w:rPr>
+                <w:rFonts w:ascii="Aptos" w:eastAsia="Aptos" w:hAnsi="Aptos" w:cs="Aptos"/>
+              </w:rPr>
+            </w:pPr>
+            <w:r>
+              <w:rPr>
+                <w:rFonts w:ascii="Aptos" w:eastAsia="Aptos" w:hAnsi="Aptos" w:cs="Aptos"/>
+              </w:rPr>
+              <w:t>mask</w:t>
+            </w:r>
+          </w:p>
+        </w:tc>
+        <w:tc>
+          <w:tcPr>
+            <w:tcW w:w="1931" w:type="dxa"/>
+          </w:tcPr>
+          <w:p>
+            <w:pPr>
+              <w:rPr>
+                <w:rFonts w:ascii="Aptos" w:eastAsia="Aptos" w:hAnsi="Aptos" w:cs="Aptos"/>
+              </w:rPr>
+            </w:pPr>
+            <w:r>
+              <w:rPr>
+                <w:rFonts w:ascii="Aptos" w:eastAsia="Aptos" w:hAnsi="Aptos" w:cs="Aptos"/>
+              </w:rPr>
+              <w:t xml:space="preserve">A </w:t>
+            </w:r>
+            <w:r>
+              <w:rPr>
+                <w:rFonts w:ascii="Aptos" w:eastAsia="Aptos" w:hAnsi="Aptos" w:cs="Aptos"/>
+              </w:rPr>
+              <w:t>mask</w:t>
+            </w:r>
+            <w:r>
+              <w:rPr>
+                <w:rFonts w:ascii="Aptos" w:eastAsia="Aptos" w:hAnsi="Aptos" w:cs="Aptos"/>
+              </w:rPr>
+              <w:t xml:space="preserve"> with the same </w:t>
+            </w:r>
+            <w:r>
+              <w:rPr>
+                <w:rFonts w:ascii="Aptos" w:eastAsia="Aptos" w:hAnsi="Aptos" w:cs="Aptos"/>
+              </w:rPr>
+              <w:t>opaque pixels</w:t>
+            </w:r>
+            <w:r>
+              <w:rPr>
+                <w:rFonts w:ascii="Aptos" w:eastAsia="Aptos" w:hAnsi="Aptos" w:cs="Aptos"/>
+              </w:rPr>
+              <w:t xml:space="preserve"> as the track image which will be used for </w:t>
+            </w:r>
+            <w:r>
+              <w:rPr>
+                <w:rFonts w:ascii="Aptos" w:eastAsia="Aptos" w:hAnsi="Aptos" w:cs="Aptos"/>
+              </w:rPr>
+              <w:t>mask</w:t>
+            </w:r>
+            <w:r>
+              <w:rPr>
+                <w:rFonts w:ascii="Aptos" w:eastAsia="Aptos" w:hAnsi="Aptos" w:cs="Aptos"/>
+              </w:rPr>
+              <w:t xml:space="preserve"> </w:t>
+            </w:r>
+            <w:r>
+              <w:rPr>
+                <w:rFonts w:ascii="Aptos" w:eastAsia="Aptos" w:hAnsi="Aptos" w:cs="Aptos"/>
+              </w:rPr>
+              <w:t>collisions</w:t>
+            </w:r>
+          </w:p>
+        </w:tc>
+        <w:tc>
+          <w:tcPr>
+            <w:tcW w:w="1867" w:type="dxa"/>
+          </w:tcPr>
+          <w:p>
+            <w:pPr>
+              <w:rPr>
+                <w:rFonts w:ascii="Aptos" w:eastAsia="Aptos" w:hAnsi="Aptos" w:cs="Aptos"/>
+              </w:rPr>
+            </w:pPr>
+            <w:r>
+              <w:rPr>
+                <w:rFonts w:ascii="Aptos" w:eastAsia="Aptos" w:hAnsi="Aptos" w:cs="Aptos"/>
+              </w:rPr>
+              <w:t>None</w:t>
+            </w:r>
+          </w:p>
+        </w:tc>
+        <w:tc>
+          <w:tcPr>
+            <w:tcW w:w="1544" w:type="dxa"/>
+          </w:tcPr>
+          <w:p>
+            <w:pPr>
+              <w:rPr>
+                <w:rFonts w:ascii="Aptos" w:eastAsia="Aptos" w:hAnsi="Aptos" w:cs="Aptos"/>
+              </w:rPr>
+            </w:pPr>
+            <w:r>
+              <w:rPr>
+                <w:rFonts w:ascii="Aptos" w:eastAsia="Aptos" w:hAnsi="Aptos" w:cs="Aptos"/>
+              </w:rPr>
+              <w:t>Track</w:t>
+            </w:r>
+          </w:p>
+        </w:tc>
+      </w:tr>
+      <w:tr>
+        <w:tc>
+          <w:tcPr>
+            <w:tcW w:w="1999" w:type="dxa"/>
+          </w:tcPr>
+          <w:p>
+            <w:pPr>
+              <w:rPr>
+                <w:rFonts w:ascii="Aptos" w:eastAsia="Aptos" w:hAnsi="Aptos" w:cs="Aptos"/>
+              </w:rPr>
+            </w:pPr>
+            <w:proofErr w:type="spellStart"/>
+            <w:r>
+              <w:rPr>
+                <w:rFonts w:ascii="Aptos" w:eastAsia="Aptos" w:hAnsi="Aptos" w:cs="Aptos"/>
+              </w:rPr>
+              <w:t>XPos</w:t>
+            </w:r>
+            <w:proofErr w:type="spellEnd"/>
+          </w:p>
+        </w:tc>
+        <w:tc>
+          <w:tcPr>
+            <w:tcW w:w="1675" w:type="dxa"/>
+          </w:tcPr>
+          <w:p>
+            <w:pPr>
+              <w:rPr>
+                <w:rFonts w:ascii="Aptos" w:eastAsia="Aptos" w:hAnsi="Aptos" w:cs="Aptos"/>
+              </w:rPr>
+            </w:pPr>
+            <w:r>
+              <w:rPr>
+                <w:rFonts w:ascii="Aptos" w:eastAsia="Aptos" w:hAnsi="Aptos" w:cs="Aptos"/>
+              </w:rPr>
+              <w:t>int</w:t>
+            </w:r>
+          </w:p>
+        </w:tc>
+        <w:tc>
+          <w:tcPr>
+            <w:tcW w:w="1931" w:type="dxa"/>
+          </w:tcPr>
+          <w:p>
+            <w:pPr>
+              <w:rPr>
+                <w:rFonts w:ascii="Aptos" w:eastAsia="Aptos" w:hAnsi="Aptos" w:cs="Aptos"/>
+              </w:rPr>
+            </w:pPr>
+            <w:r>
+              <w:rPr>
+                <w:rFonts w:ascii="Aptos" w:eastAsia="Aptos" w:hAnsi="Aptos" w:cs="Aptos"/>
+              </w:rPr>
+              <w:t>The X position of the top left pixel of the track</w:t>
+            </w:r>
+          </w:p>
+        </w:tc>
+        <w:tc>
+          <w:tcPr>
+            <w:tcW w:w="1867" w:type="dxa"/>
+          </w:tcPr>
+          <w:p>
+            <w:pPr>
+              <w:rPr>
+                <w:rFonts w:ascii="Aptos" w:eastAsia="Aptos" w:hAnsi="Aptos" w:cs="Aptos"/>
+              </w:rPr>
+            </w:pPr>
+            <w:r>
+              <w:rPr>
+                <w:rFonts w:ascii="Aptos" w:eastAsia="Aptos" w:hAnsi="Aptos" w:cs="Aptos"/>
+              </w:rPr>
+              <w:t>None</w:t>
+            </w:r>
+          </w:p>
+        </w:tc>
+        <w:tc>
+          <w:tcPr>
+            <w:tcW w:w="1544" w:type="dxa"/>
+          </w:tcPr>
+          <w:p>
+            <w:pPr>
+              <w:rPr>
+                <w:rFonts w:ascii="Aptos" w:eastAsia="Aptos" w:hAnsi="Aptos" w:cs="Aptos"/>
+              </w:rPr>
+            </w:pPr>
+            <w:r>
+              <w:rPr>
+                <w:rFonts w:ascii="Aptos" w:eastAsia="Aptos" w:hAnsi="Aptos" w:cs="Aptos"/>
+              </w:rPr>
+              <w:t>Track</w:t>
+            </w:r>
+          </w:p>
+        </w:tc>
+      </w:tr>
+      <w:tr>
+        <w:tc>
+          <w:tcPr>
+            <w:tcW w:w="1999" w:type="dxa"/>
+          </w:tcPr>
+          <w:p>
+            <w:pPr>
+              <w:rPr>
+                <w:rFonts w:ascii="Aptos" w:eastAsia="Aptos" w:hAnsi="Aptos" w:cs="Aptos"/>
+              </w:rPr>
+            </w:pPr>
+            <w:proofErr w:type="spellStart"/>
+            <w:r>
+              <w:rPr>
+                <w:rFonts w:ascii="Aptos" w:eastAsia="Aptos" w:hAnsi="Aptos" w:cs="Aptos"/>
+              </w:rPr>
+              <w:t>Y</w:t>
+            </w:r>
+            <w:r>
+              <w:rPr>
+                <w:rFonts w:ascii="Aptos" w:eastAsia="Aptos" w:hAnsi="Aptos" w:cs="Aptos"/>
+              </w:rPr>
+              <w:t>Pos</w:t>
+            </w:r>
+            <w:proofErr w:type="spellEnd"/>
+          </w:p>
+        </w:tc>
+        <w:tc>
+          <w:tcPr>
+            <w:tcW w:w="1675" w:type="dxa"/>
+          </w:tcPr>
+          <w:p>
+            <w:pPr>
+              <w:rPr>
+                <w:rFonts w:ascii="Aptos" w:eastAsia="Aptos" w:hAnsi="Aptos" w:cs="Aptos"/>
+              </w:rPr>
+            </w:pPr>
+            <w:r>
+              <w:rPr>
+                <w:rFonts w:ascii="Aptos" w:eastAsia="Aptos" w:hAnsi="Aptos" w:cs="Aptos"/>
+              </w:rPr>
+              <w:t>int</w:t>
+            </w:r>
+          </w:p>
+        </w:tc>
+        <w:tc>
+          <w:tcPr>
+            <w:tcW w:w="1931" w:type="dxa"/>
+          </w:tcPr>
+          <w:p>
+            <w:pPr>
+              <w:rPr>
+                <w:rFonts w:ascii="Aptos" w:eastAsia="Aptos" w:hAnsi="Aptos" w:cs="Aptos"/>
+              </w:rPr>
+            </w:pPr>
+            <w:r>
+              <w:rPr>
+                <w:rFonts w:ascii="Aptos" w:eastAsia="Aptos" w:hAnsi="Aptos" w:cs="Aptos"/>
+              </w:rPr>
+              <w:t xml:space="preserve">The </w:t>
+            </w:r>
+            <w:r>
+              <w:rPr>
+                <w:rFonts w:ascii="Aptos" w:eastAsia="Aptos" w:hAnsi="Aptos" w:cs="Aptos"/>
+              </w:rPr>
+              <w:t>Y</w:t>
+            </w:r>
+            <w:r>
+              <w:rPr>
+                <w:rFonts w:ascii="Aptos" w:eastAsia="Aptos" w:hAnsi="Aptos" w:cs="Aptos"/>
+              </w:rPr>
+              <w:t xml:space="preserve"> position of the top left pixel of the track</w:t>
+            </w:r>
+          </w:p>
+        </w:tc>
+        <w:tc>
+          <w:tcPr>
+            <w:tcW w:w="1867" w:type="dxa"/>
+          </w:tcPr>
+          <w:p>
+            <w:pPr>
+              <w:rPr>
+                <w:rFonts w:ascii="Aptos" w:eastAsia="Aptos" w:hAnsi="Aptos" w:cs="Aptos"/>
+              </w:rPr>
+            </w:pPr>
+            <w:r>
+              <w:rPr>
+                <w:rFonts w:ascii="Aptos" w:eastAsia="Aptos" w:hAnsi="Aptos" w:cs="Aptos"/>
+              </w:rPr>
+              <w:t>None</w:t>
+            </w:r>
+          </w:p>
+        </w:tc>
+        <w:tc>
+          <w:tcPr>
+            <w:tcW w:w="1544" w:type="dxa"/>
+          </w:tcPr>
+          <w:p>
+            <w:pPr>
+              <w:rPr>
+                <w:rFonts w:ascii="Aptos" w:eastAsia="Aptos" w:hAnsi="Aptos" w:cs="Aptos"/>
+              </w:rPr>
+            </w:pPr>
+            <w:r>
+              <w:rPr>
+                <w:rFonts w:ascii="Aptos" w:eastAsia="Aptos" w:hAnsi="Aptos" w:cs="Aptos"/>
+              </w:rPr>
+              <w:t>Track</w:t>
+            </w:r>
+          </w:p>
+        </w:tc>
+      </w:tr>
+      <w:tr>
+        <w:tc>
+          <w:tcPr>
+            <w:tcW w:w="1999" w:type="dxa"/>
+          </w:tcPr>
+          <w:p>
+            <w:pPr>
+              <w:rPr>
+                <w:rFonts w:ascii="Aptos" w:eastAsia="Aptos" w:hAnsi="Aptos" w:cs="Aptos"/>
+              </w:rPr>
+            </w:pPr>
+            <w:proofErr w:type="spellStart"/>
+            <w:r>
+              <w:rPr>
+                <w:rFonts w:ascii="Aptos" w:eastAsia="Aptos" w:hAnsi="Aptos" w:cs="Aptos"/>
+              </w:rPr>
+              <w:t>FinishLine</w:t>
+            </w:r>
+            <w:r>
+              <w:rPr>
+                <w:rFonts w:ascii="Aptos" w:eastAsia="Aptos" w:hAnsi="Aptos" w:cs="Aptos"/>
+              </w:rPr>
+              <w:t>Image</w:t>
+            </w:r>
+            <w:proofErr w:type="spellEnd"/>
+          </w:p>
+        </w:tc>
+        <w:tc>
+          <w:tcPr>
+            <w:tcW w:w="1675" w:type="dxa"/>
+          </w:tcPr>
+          <w:p>
+            <w:pPr>
+              <w:rPr>
+                <w:rFonts w:ascii="Aptos" w:eastAsia="Aptos" w:hAnsi="Aptos" w:cs="Aptos"/>
+              </w:rPr>
+            </w:pPr>
+            <w:r>
+              <w:rPr>
+                <w:rFonts w:ascii="Aptos" w:eastAsia="Aptos" w:hAnsi="Aptos" w:cs="Aptos"/>
+              </w:rPr>
+              <w:t>Surface</w:t>
+            </w:r>
+          </w:p>
+        </w:tc>
+        <w:tc>
+          <w:tcPr>
+            <w:tcW w:w="1931" w:type="dxa"/>
+          </w:tcPr>
+          <w:p>
+            <w:pPr>
+              <w:rPr>
+                <w:rFonts w:ascii="Aptos" w:eastAsia="Aptos" w:hAnsi="Aptos" w:cs="Aptos"/>
+              </w:rPr>
+            </w:pPr>
+            <w:r>
+              <w:rPr>
+                <w:rFonts w:ascii="Aptos" w:eastAsia="Aptos" w:hAnsi="Aptos" w:cs="Aptos"/>
+              </w:rPr>
+              <w:t xml:space="preserve">The image of the </w:t>
+            </w:r>
+            <w:proofErr w:type="spellStart"/>
+            <w:r>
+              <w:rPr>
+                <w:rFonts w:ascii="Aptos" w:eastAsia="Aptos" w:hAnsi="Aptos" w:cs="Aptos"/>
+              </w:rPr>
+              <w:t>FinishLine</w:t>
+            </w:r>
+            <w:proofErr w:type="spellEnd"/>
+            <w:r>
+              <w:rPr>
+                <w:rFonts w:ascii="Aptos" w:eastAsia="Aptos" w:hAnsi="Aptos" w:cs="Aptos"/>
+              </w:rPr>
+              <w:t xml:space="preserve"> which will be displayed on screen.</w:t>
+            </w:r>
+          </w:p>
+        </w:tc>
+        <w:tc>
+          <w:tcPr>
+            <w:tcW w:w="1867" w:type="dxa"/>
+          </w:tcPr>
+          <w:p>
+            <w:pPr>
+              <w:rPr>
+                <w:rFonts w:ascii="Aptos" w:eastAsia="Aptos" w:hAnsi="Aptos" w:cs="Aptos"/>
+              </w:rPr>
+            </w:pPr>
+            <w:r>
+              <w:rPr>
+                <w:rFonts w:ascii="Aptos" w:eastAsia="Aptos" w:hAnsi="Aptos" w:cs="Aptos"/>
+              </w:rPr>
+              <w:t>Must store an image file</w:t>
+            </w:r>
+          </w:p>
+        </w:tc>
+        <w:tc>
+          <w:tcPr>
+            <w:tcW w:w="1544" w:type="dxa"/>
+          </w:tcPr>
+          <w:p>
+            <w:pPr>
+              <w:rPr>
+                <w:rFonts w:ascii="Aptos" w:eastAsia="Aptos" w:hAnsi="Aptos" w:cs="Aptos"/>
+              </w:rPr>
+            </w:pPr>
+            <w:proofErr w:type="spellStart"/>
+            <w:r>
+              <w:rPr>
+                <w:rFonts w:ascii="Aptos" w:eastAsia="Aptos" w:hAnsi="Aptos" w:cs="Aptos"/>
+              </w:rPr>
+              <w:t>FinishLine</w:t>
+            </w:r>
+            <w:proofErr w:type="spellEnd"/>
+          </w:p>
+        </w:tc>
+      </w:tr>
+      <w:tr>
+        <w:tc>
+          <w:tcPr>
+            <w:tcW w:w="1999" w:type="dxa"/>
+          </w:tcPr>
+          <w:p>
+            <w:pPr>
+              <w:rPr>
+                <w:rFonts w:ascii="Aptos" w:eastAsia="Aptos" w:hAnsi="Aptos" w:cs="Aptos"/>
+              </w:rPr>
+            </w:pPr>
+            <w:proofErr w:type="spellStart"/>
+            <w:r>
+              <w:rPr>
+                <w:rFonts w:ascii="Aptos" w:eastAsia="Aptos" w:hAnsi="Aptos" w:cs="Aptos"/>
+              </w:rPr>
+              <w:t>FinishLine</w:t>
+            </w:r>
+            <w:r>
+              <w:rPr>
+                <w:rFonts w:ascii="Aptos" w:eastAsia="Aptos" w:hAnsi="Aptos" w:cs="Aptos"/>
+              </w:rPr>
+              <w:t>Rec</w:t>
+            </w:r>
+            <w:r>
+              <w:rPr>
+                <w:rFonts w:ascii="Aptos" w:eastAsia="Aptos" w:hAnsi="Aptos" w:cs="Aptos"/>
+              </w:rPr>
+              <w:t>t</w:t>
+            </w:r>
+            <w:proofErr w:type="spellEnd"/>
+          </w:p>
+        </w:tc>
+        <w:tc>
+          <w:tcPr>
+            <w:tcW w:w="1675" w:type="dxa"/>
+          </w:tcPr>
+          <w:p>
+            <w:pPr>
+              <w:rPr>
+                <w:rFonts w:ascii="Aptos" w:eastAsia="Aptos" w:hAnsi="Aptos" w:cs="Aptos"/>
+              </w:rPr>
+            </w:pPr>
+            <w:proofErr w:type="spellStart"/>
+            <w:r>
+              <w:rPr>
+                <w:rFonts w:ascii="Aptos" w:eastAsia="Aptos" w:hAnsi="Aptos" w:cs="Aptos"/>
+              </w:rPr>
+              <w:t>rect</w:t>
+            </w:r>
+            <w:proofErr w:type="spellEnd"/>
+          </w:p>
+        </w:tc>
+        <w:tc>
+          <w:tcPr>
+            <w:tcW w:w="1931" w:type="dxa"/>
+          </w:tcPr>
+          <w:p>
+            <w:pPr>
+              <w:rPr>
+                <w:rFonts w:ascii="Aptos" w:eastAsia="Aptos" w:hAnsi="Aptos" w:cs="Aptos"/>
+              </w:rPr>
+            </w:pPr>
+            <w:r>
+              <w:rPr>
+                <w:rFonts w:ascii="Aptos" w:eastAsia="Aptos" w:hAnsi="Aptos" w:cs="Aptos"/>
+              </w:rPr>
+              <w:t xml:space="preserve">A rectangle with the same dimensions as the </w:t>
+            </w:r>
+            <w:proofErr w:type="spellStart"/>
+            <w:r>
+              <w:rPr>
+                <w:rFonts w:ascii="Aptos" w:eastAsia="Aptos" w:hAnsi="Aptos" w:cs="Aptos"/>
+              </w:rPr>
+              <w:t>FinishLine</w:t>
+            </w:r>
+            <w:proofErr w:type="spellEnd"/>
+            <w:r>
+              <w:rPr>
+                <w:rFonts w:ascii="Aptos" w:eastAsia="Aptos" w:hAnsi="Aptos" w:cs="Aptos"/>
+              </w:rPr>
+              <w:t xml:space="preserve"> image which will be used for </w:t>
+            </w:r>
+            <w:r>
+              <w:rPr>
+                <w:rFonts w:ascii="Aptos" w:eastAsia="Aptos" w:hAnsi="Aptos" w:cs="Aptos"/>
+              </w:rPr>
+              <w:t>box</w:t>
+            </w:r>
+            <w:r>
+              <w:rPr>
+                <w:rFonts w:ascii="Aptos" w:eastAsia="Aptos" w:hAnsi="Aptos" w:cs="Aptos"/>
+              </w:rPr>
+              <w:t xml:space="preserve"> collisions</w:t>
+            </w:r>
+          </w:p>
+        </w:tc>
+        <w:tc>
+          <w:tcPr>
+            <w:tcW w:w="1867" w:type="dxa"/>
+          </w:tcPr>
+          <w:p>
+            <w:pPr>
+              <w:rPr>
+                <w:rFonts w:ascii="Aptos" w:eastAsia="Aptos" w:hAnsi="Aptos" w:cs="Aptos"/>
+              </w:rPr>
+            </w:pPr>
+            <w:r>
+              <w:rPr>
+                <w:rFonts w:ascii="Aptos" w:eastAsia="Aptos" w:hAnsi="Aptos" w:cs="Aptos"/>
+              </w:rPr>
+              <w:t>None</w:t>
+            </w:r>
+          </w:p>
+        </w:tc>
+        <w:tc>
+          <w:tcPr>
+            <w:tcW w:w="1544" w:type="dxa"/>
+          </w:tcPr>
+          <w:p>
+            <w:pPr>
+              <w:rPr>
+                <w:rFonts w:ascii="Aptos" w:eastAsia="Aptos" w:hAnsi="Aptos" w:cs="Aptos"/>
+              </w:rPr>
+            </w:pPr>
+            <w:proofErr w:type="spellStart"/>
+            <w:r>
+              <w:rPr>
+                <w:rFonts w:ascii="Aptos" w:eastAsia="Aptos" w:hAnsi="Aptos" w:cs="Aptos"/>
+              </w:rPr>
+              <w:t>FinishLine</w:t>
+            </w:r>
+            <w:proofErr w:type="spellEnd"/>
+          </w:p>
+        </w:tc>
+      </w:tr>
+      <w:tr>
+        <w:tc>
+          <w:tcPr>
+            <w:tcW w:w="1999" w:type="dxa"/>
+          </w:tcPr>
+          <w:p>
+            <w:pPr>
+              <w:rPr>
+                <w:rFonts w:ascii="Aptos" w:eastAsia="Aptos" w:hAnsi="Aptos" w:cs="Aptos"/>
+              </w:rPr>
+            </w:pPr>
+            <w:proofErr w:type="spellStart"/>
+            <w:r>
+              <w:rPr>
+                <w:rFonts w:ascii="Aptos" w:eastAsia="Aptos" w:hAnsi="Aptos" w:cs="Aptos"/>
+              </w:rPr>
+              <w:t>FinishLine</w:t>
+            </w:r>
+            <w:r>
+              <w:rPr>
+                <w:rFonts w:ascii="Aptos" w:eastAsia="Aptos" w:hAnsi="Aptos" w:cs="Aptos"/>
+              </w:rPr>
+              <w:t>Mask</w:t>
+            </w:r>
+            <w:proofErr w:type="spellEnd"/>
+          </w:p>
+        </w:tc>
+        <w:tc>
+          <w:tcPr>
+            <w:tcW w:w="1675" w:type="dxa"/>
+          </w:tcPr>
+          <w:p>
+            <w:pPr>
+              <w:rPr>
+                <w:rFonts w:ascii="Aptos" w:eastAsia="Aptos" w:hAnsi="Aptos" w:cs="Aptos"/>
+              </w:rPr>
+            </w:pPr>
+            <w:r>
+              <w:rPr>
+                <w:rFonts w:ascii="Aptos" w:eastAsia="Aptos" w:hAnsi="Aptos" w:cs="Aptos"/>
+              </w:rPr>
+              <w:t>mask</w:t>
+            </w:r>
+          </w:p>
+        </w:tc>
+        <w:tc>
+          <w:tcPr>
+            <w:tcW w:w="1931" w:type="dxa"/>
+          </w:tcPr>
+          <w:p>
+            <w:pPr>
+              <w:rPr>
+                <w:rFonts w:ascii="Aptos" w:eastAsia="Aptos" w:hAnsi="Aptos" w:cs="Aptos"/>
+              </w:rPr>
+            </w:pPr>
+            <w:r>
+              <w:rPr>
+                <w:rFonts w:ascii="Aptos" w:eastAsia="Aptos" w:hAnsi="Aptos" w:cs="Aptos"/>
+              </w:rPr>
+              <w:t xml:space="preserve">A mask with the same opaque pixels as the </w:t>
+            </w:r>
+            <w:proofErr w:type="spellStart"/>
+            <w:r>
+              <w:rPr>
+                <w:rFonts w:ascii="Aptos" w:eastAsia="Aptos" w:hAnsi="Aptos" w:cs="Aptos"/>
+              </w:rPr>
+              <w:t>FinishLine</w:t>
+            </w:r>
+            <w:proofErr w:type="spellEnd"/>
+            <w:r>
+              <w:rPr>
+                <w:rFonts w:ascii="Aptos" w:eastAsia="Aptos" w:hAnsi="Aptos" w:cs="Aptos"/>
+              </w:rPr>
+              <w:t xml:space="preserve"> image which will be used for </w:t>
+            </w:r>
+            <w:r>
+              <w:rPr>
+                <w:rFonts w:ascii="Aptos" w:eastAsia="Aptos" w:hAnsi="Aptos" w:cs="Aptos"/>
+              </w:rPr>
+              <w:t>mask</w:t>
+            </w:r>
+            <w:r>
+              <w:rPr>
+                <w:rFonts w:ascii="Aptos" w:eastAsia="Aptos" w:hAnsi="Aptos" w:cs="Aptos"/>
+              </w:rPr>
+              <w:t xml:space="preserve"> collisions</w:t>
+            </w:r>
+          </w:p>
+        </w:tc>
+        <w:tc>
+          <w:tcPr>
+            <w:tcW w:w="1867" w:type="dxa"/>
+          </w:tcPr>
+          <w:p>
+            <w:pPr>
+              <w:rPr>
+                <w:rFonts w:ascii="Aptos" w:eastAsia="Aptos" w:hAnsi="Aptos" w:cs="Aptos"/>
+              </w:rPr>
+            </w:pPr>
+            <w:r>
+              <w:rPr>
+                <w:rFonts w:ascii="Aptos" w:eastAsia="Aptos" w:hAnsi="Aptos" w:cs="Aptos"/>
+              </w:rPr>
+              <w:t>None</w:t>
+            </w:r>
+          </w:p>
+        </w:tc>
+        <w:tc>
+          <w:tcPr>
+            <w:tcW w:w="1544" w:type="dxa"/>
+          </w:tcPr>
+          <w:p>
+            <w:pPr>
+              <w:rPr>
+                <w:rFonts w:ascii="Aptos" w:eastAsia="Aptos" w:hAnsi="Aptos" w:cs="Aptos"/>
+              </w:rPr>
+            </w:pPr>
+            <w:proofErr w:type="spellStart"/>
+            <w:r>
+              <w:rPr>
+                <w:rFonts w:ascii="Aptos" w:eastAsia="Aptos" w:hAnsi="Aptos" w:cs="Aptos"/>
+              </w:rPr>
+              <w:t>FinishLine</w:t>
+            </w:r>
+            <w:proofErr w:type="spellEnd"/>
+          </w:p>
+        </w:tc>
+      </w:tr>
+      <w:tr>
+        <w:tc>
+          <w:tcPr>
+            <w:tcW w:w="1999" w:type="dxa"/>
+          </w:tcPr>
+          <w:p>
+            <w:pPr>
+              <w:rPr>
+                <w:rFonts w:ascii="Aptos" w:eastAsia="Aptos" w:hAnsi="Aptos" w:cs="Aptos"/>
+              </w:rPr>
+            </w:pPr>
+            <w:proofErr w:type="spellStart"/>
+            <w:r>
+              <w:rPr>
+                <w:rFonts w:ascii="Aptos" w:eastAsia="Aptos" w:hAnsi="Aptos" w:cs="Aptos"/>
+              </w:rPr>
+              <w:t>XPos</w:t>
+            </w:r>
+            <w:proofErr w:type="spellEnd"/>
+          </w:p>
+        </w:tc>
+        <w:tc>
+          <w:tcPr>
+            <w:tcW w:w="1675" w:type="dxa"/>
+          </w:tcPr>
+          <w:p>
+            <w:pPr>
+              <w:rPr>
+                <w:rFonts w:ascii="Aptos" w:eastAsia="Aptos" w:hAnsi="Aptos" w:cs="Aptos"/>
+              </w:rPr>
+            </w:pPr>
+            <w:r>
+              <w:rPr>
+                <w:rFonts w:ascii="Aptos" w:eastAsia="Aptos" w:hAnsi="Aptos" w:cs="Aptos"/>
+              </w:rPr>
+              <w:t>int</w:t>
+            </w:r>
+          </w:p>
+        </w:tc>
+        <w:tc>
+          <w:tcPr>
+            <w:tcW w:w="1931" w:type="dxa"/>
+          </w:tcPr>
+          <w:p>
+            <w:pPr>
+              <w:rPr>
+                <w:rFonts w:ascii="Aptos" w:eastAsia="Aptos" w:hAnsi="Aptos" w:cs="Aptos"/>
+              </w:rPr>
+            </w:pPr>
+            <w:r>
+              <w:rPr>
+                <w:rFonts w:ascii="Aptos" w:eastAsia="Aptos" w:hAnsi="Aptos" w:cs="Aptos"/>
+              </w:rPr>
+              <w:t xml:space="preserve">The X position of the top left pixel of the </w:t>
+            </w:r>
+            <w:proofErr w:type="spellStart"/>
+            <w:r>
+              <w:rPr>
+                <w:rFonts w:ascii="Aptos" w:eastAsia="Aptos" w:hAnsi="Aptos" w:cs="Aptos"/>
+              </w:rPr>
+              <w:t>FinishLine</w:t>
+            </w:r>
+            <w:proofErr w:type="spellEnd"/>
+          </w:p>
+        </w:tc>
+        <w:tc>
+          <w:tcPr>
+            <w:tcW w:w="1867" w:type="dxa"/>
+          </w:tcPr>
+          <w:p>
+            <w:pPr>
+              <w:rPr>
+                <w:rFonts w:ascii="Aptos" w:eastAsia="Aptos" w:hAnsi="Aptos" w:cs="Aptos"/>
+              </w:rPr>
+            </w:pPr>
+            <w:r>
+              <w:rPr>
+                <w:rFonts w:ascii="Aptos" w:eastAsia="Aptos" w:hAnsi="Aptos" w:cs="Aptos"/>
+              </w:rPr>
+              <w:t>None</w:t>
+            </w:r>
+          </w:p>
+        </w:tc>
+        <w:tc>
+          <w:tcPr>
+            <w:tcW w:w="1544" w:type="dxa"/>
+          </w:tcPr>
+          <w:p>
+            <w:pPr>
+              <w:rPr>
+                <w:rFonts w:ascii="Aptos" w:eastAsia="Aptos" w:hAnsi="Aptos" w:cs="Aptos"/>
+              </w:rPr>
+            </w:pPr>
+            <w:proofErr w:type="spellStart"/>
+            <w:r>
+              <w:rPr>
+                <w:rFonts w:ascii="Aptos" w:eastAsia="Aptos" w:hAnsi="Aptos" w:cs="Aptos"/>
+              </w:rPr>
+              <w:t>FinishLine</w:t>
+            </w:r>
+            <w:proofErr w:type="spellEnd"/>
+          </w:p>
+        </w:tc>
+      </w:tr>
+      <w:tr>
+        <w:tc>
+          <w:tcPr>
+            <w:tcW w:w="1999" w:type="dxa"/>
+          </w:tcPr>
+          <w:p>
+            <w:pPr>
+              <w:rPr>
+                <w:rFonts w:ascii="Aptos" w:eastAsia="Aptos" w:hAnsi="Aptos" w:cs="Aptos"/>
+              </w:rPr>
+            </w:pPr>
+            <w:proofErr w:type="spellStart"/>
+            <w:r>
+              <w:rPr>
+                <w:rFonts w:ascii="Aptos" w:eastAsia="Aptos" w:hAnsi="Aptos" w:cs="Aptos"/>
+              </w:rPr>
+              <w:lastRenderedPageBreak/>
+              <w:t>Y</w:t>
+            </w:r>
+            <w:r>
+              <w:rPr>
+                <w:rFonts w:ascii="Aptos" w:eastAsia="Aptos" w:hAnsi="Aptos" w:cs="Aptos"/>
+              </w:rPr>
+              <w:t>Pos</w:t>
+            </w:r>
+            <w:proofErr w:type="spellEnd"/>
+          </w:p>
+        </w:tc>
+        <w:tc>
+          <w:tcPr>
+            <w:tcW w:w="1675" w:type="dxa"/>
+          </w:tcPr>
+          <w:p>
+            <w:pPr>
+              <w:rPr>
+                <w:rFonts w:ascii="Aptos" w:eastAsia="Aptos" w:hAnsi="Aptos" w:cs="Aptos"/>
+              </w:rPr>
+            </w:pPr>
+            <w:r>
+              <w:rPr>
+                <w:rFonts w:ascii="Aptos" w:eastAsia="Aptos" w:hAnsi="Aptos" w:cs="Aptos"/>
+              </w:rPr>
+              <w:t>int</w:t>
+            </w:r>
+          </w:p>
+        </w:tc>
+        <w:tc>
+          <w:tcPr>
+            <w:tcW w:w="1931" w:type="dxa"/>
+          </w:tcPr>
+          <w:p>
+            <w:pPr>
+              <w:rPr>
+                <w:rFonts w:ascii="Aptos" w:eastAsia="Aptos" w:hAnsi="Aptos" w:cs="Aptos"/>
+              </w:rPr>
+            </w:pPr>
+            <w:r>
+              <w:rPr>
+                <w:rFonts w:ascii="Aptos" w:eastAsia="Aptos" w:hAnsi="Aptos" w:cs="Aptos"/>
+              </w:rPr>
+              <w:t xml:space="preserve">The Y position of the top left pixel of the </w:t>
+            </w:r>
+            <w:proofErr w:type="spellStart"/>
+            <w:r>
+              <w:rPr>
+                <w:rFonts w:ascii="Aptos" w:eastAsia="Aptos" w:hAnsi="Aptos" w:cs="Aptos"/>
+              </w:rPr>
+              <w:t>FinishLine</w:t>
+            </w:r>
+            <w:proofErr w:type="spellEnd"/>
+          </w:p>
+        </w:tc>
+        <w:tc>
+          <w:tcPr>
+            <w:tcW w:w="1867" w:type="dxa"/>
+          </w:tcPr>
+          <w:p>
+            <w:pPr>
+              <w:rPr>
+                <w:rFonts w:ascii="Aptos" w:eastAsia="Aptos" w:hAnsi="Aptos" w:cs="Aptos"/>
+              </w:rPr>
+            </w:pPr>
+            <w:r>
+              <w:rPr>
+                <w:rFonts w:ascii="Aptos" w:eastAsia="Aptos" w:hAnsi="Aptos" w:cs="Aptos"/>
+              </w:rPr>
+              <w:t>None</w:t>
+            </w:r>
+          </w:p>
+        </w:tc>
+        <w:tc>
+          <w:tcPr>
+            <w:tcW w:w="1544" w:type="dxa"/>
+          </w:tcPr>
+          <w:p>
+            <w:pPr>
+              <w:rPr>
+                <w:rFonts w:ascii="Aptos" w:eastAsia="Aptos" w:hAnsi="Aptos" w:cs="Aptos"/>
+              </w:rPr>
+            </w:pPr>
+            <w:proofErr w:type="spellStart"/>
+            <w:r>
+              <w:rPr>
+                <w:rFonts w:ascii="Aptos" w:eastAsia="Aptos" w:hAnsi="Aptos" w:cs="Aptos"/>
+              </w:rPr>
+              <w:t>FinishLine</w:t>
+            </w:r>
+            <w:proofErr w:type="spellEnd"/>
+          </w:p>
+        </w:tc>
+      </w:tr>
+      <w:tr>
+        <w:tc>
+          <w:tcPr>
+            <w:tcW w:w="1999" w:type="dxa"/>
+          </w:tcPr>
+          <w:p>
+            <w:pPr>
+              <w:rPr>
+                <w:rFonts w:ascii="Aptos" w:eastAsia="Aptos" w:hAnsi="Aptos" w:cs="Aptos"/>
+              </w:rPr>
+            </w:pPr>
+            <w:proofErr w:type="spellStart"/>
+            <w:r>
+              <w:rPr>
+                <w:rFonts w:ascii="Aptos" w:eastAsia="Aptos" w:hAnsi="Aptos" w:cs="Aptos"/>
+              </w:rPr>
+              <w:t>CarImage</w:t>
+            </w:r>
+            <w:proofErr w:type="spellEnd"/>
+          </w:p>
+        </w:tc>
+        <w:tc>
+          <w:tcPr>
+            <w:tcW w:w="1675" w:type="dxa"/>
+          </w:tcPr>
+          <w:p>
+            <w:pPr>
+              <w:rPr>
+                <w:rFonts w:ascii="Aptos" w:eastAsia="Aptos" w:hAnsi="Aptos" w:cs="Aptos"/>
+              </w:rPr>
+            </w:pPr>
+            <w:r>
+              <w:rPr>
+                <w:rFonts w:ascii="Aptos" w:eastAsia="Aptos" w:hAnsi="Aptos" w:cs="Aptos"/>
+              </w:rPr>
+              <w:t>Surface</w:t>
+            </w:r>
+          </w:p>
+        </w:tc>
+        <w:tc>
+          <w:tcPr>
+            <w:tcW w:w="1931" w:type="dxa"/>
+          </w:tcPr>
+          <w:p>
+            <w:pPr>
+              <w:rPr>
+                <w:rFonts w:ascii="Aptos" w:eastAsia="Aptos" w:hAnsi="Aptos" w:cs="Aptos"/>
+              </w:rPr>
+            </w:pPr>
+            <w:r>
+              <w:rPr>
+                <w:rFonts w:ascii="Aptos" w:eastAsia="Aptos" w:hAnsi="Aptos" w:cs="Aptos"/>
+              </w:rPr>
+              <w:t xml:space="preserve">This is the image of the car which will be stored and used by the </w:t>
+            </w:r>
+            <w:proofErr w:type="spellStart"/>
+            <w:r>
+              <w:rPr>
+                <w:rFonts w:ascii="Aptos" w:eastAsia="Aptos" w:hAnsi="Aptos" w:cs="Aptos"/>
+              </w:rPr>
+              <w:t>DisplayImage</w:t>
+            </w:r>
+            <w:proofErr w:type="spellEnd"/>
+            <w:r>
+              <w:rPr>
+                <w:rFonts w:ascii="Aptos" w:eastAsia="Aptos" w:hAnsi="Aptos" w:cs="Aptos"/>
+              </w:rPr>
+              <w:t xml:space="preserve">. The </w:t>
+            </w:r>
+            <w:proofErr w:type="spellStart"/>
+            <w:r>
+              <w:rPr>
+                <w:rFonts w:ascii="Aptos" w:eastAsia="Aptos" w:hAnsi="Aptos" w:cs="Aptos"/>
+              </w:rPr>
+              <w:t>CarImage</w:t>
+            </w:r>
+            <w:proofErr w:type="spellEnd"/>
+            <w:r>
+              <w:rPr>
+                <w:rFonts w:ascii="Aptos" w:eastAsia="Aptos" w:hAnsi="Aptos" w:cs="Aptos"/>
+              </w:rPr>
+              <w:t xml:space="preserve"> should never be modified in the program and should reflect the original car image.</w:t>
+            </w:r>
+          </w:p>
+        </w:tc>
+        <w:tc>
+          <w:tcPr>
+            <w:tcW w:w="1867" w:type="dxa"/>
+          </w:tcPr>
+          <w:p>
+            <w:pPr>
+              <w:rPr>
+                <w:rFonts w:ascii="Aptos" w:eastAsia="Aptos" w:hAnsi="Aptos" w:cs="Aptos"/>
+              </w:rPr>
+            </w:pPr>
+            <w:r>
+              <w:rPr>
+                <w:rFonts w:ascii="Aptos" w:eastAsia="Aptos" w:hAnsi="Aptos" w:cs="Aptos"/>
+              </w:rPr>
+              <w:t>Must store an image file</w:t>
+            </w:r>
+          </w:p>
+        </w:tc>
+        <w:tc>
+          <w:tcPr>
+            <w:tcW w:w="1544" w:type="dxa"/>
+          </w:tcPr>
+          <w:p>
+            <w:pPr>
+              <w:rPr>
+                <w:rFonts w:ascii="Aptos" w:eastAsia="Aptos" w:hAnsi="Aptos" w:cs="Aptos"/>
+              </w:rPr>
+            </w:pPr>
+            <w:r>
+              <w:rPr>
+                <w:rFonts w:ascii="Aptos" w:eastAsia="Aptos" w:hAnsi="Aptos" w:cs="Aptos"/>
+              </w:rPr>
+              <w:t>Car</w:t>
+            </w:r>
+          </w:p>
+        </w:tc>
+      </w:tr>
+      <w:tr>
+        <w:tc>
+          <w:tcPr>
+            <w:tcW w:w="1999" w:type="dxa"/>
+          </w:tcPr>
+          <w:p>
+            <w:pPr>
+              <w:rPr>
+                <w:rFonts w:ascii="Aptos" w:eastAsia="Aptos" w:hAnsi="Aptos" w:cs="Aptos"/>
+              </w:rPr>
+            </w:pPr>
+            <w:proofErr w:type="spellStart"/>
+            <w:r>
+              <w:rPr>
+                <w:rFonts w:ascii="Aptos" w:eastAsia="Aptos" w:hAnsi="Aptos" w:cs="Aptos"/>
+              </w:rPr>
+              <w:t>DisplayCarImage</w:t>
+            </w:r>
+            <w:proofErr w:type="spellEnd"/>
+          </w:p>
+        </w:tc>
+        <w:tc>
+          <w:tcPr>
+            <w:tcW w:w="1675" w:type="dxa"/>
+          </w:tcPr>
+          <w:p>
+            <w:pPr>
+              <w:rPr>
+                <w:rFonts w:ascii="Aptos" w:eastAsia="Aptos" w:hAnsi="Aptos" w:cs="Aptos"/>
+              </w:rPr>
+            </w:pPr>
+            <w:r>
+              <w:rPr>
+                <w:rFonts w:ascii="Aptos" w:eastAsia="Aptos" w:hAnsi="Aptos" w:cs="Aptos"/>
+              </w:rPr>
+              <w:t>Surface</w:t>
+            </w:r>
+          </w:p>
+        </w:tc>
+        <w:tc>
+          <w:tcPr>
+            <w:tcW w:w="1931" w:type="dxa"/>
+          </w:tcPr>
+          <w:p>
+            <w:pPr>
+              <w:rPr>
+                <w:rFonts w:ascii="Aptos" w:eastAsia="Aptos" w:hAnsi="Aptos" w:cs="Aptos"/>
+              </w:rPr>
+            </w:pPr>
+            <w:r>
+              <w:rPr>
+                <w:rFonts w:ascii="Aptos" w:eastAsia="Aptos" w:hAnsi="Aptos" w:cs="Aptos"/>
+              </w:rPr>
+              <w:t>This is the image of the car which will be displayed to the user and will be modified by transformations such as rotations.</w:t>
+            </w:r>
+          </w:p>
+        </w:tc>
+        <w:tc>
+          <w:tcPr>
+            <w:tcW w:w="1867" w:type="dxa"/>
+          </w:tcPr>
+          <w:p>
+            <w:pPr>
+              <w:rPr>
+                <w:rFonts w:ascii="Aptos" w:eastAsia="Aptos" w:hAnsi="Aptos" w:cs="Aptos"/>
+              </w:rPr>
+            </w:pPr>
+            <w:r>
+              <w:rPr>
+                <w:rFonts w:ascii="Aptos" w:eastAsia="Aptos" w:hAnsi="Aptos" w:cs="Aptos"/>
+              </w:rPr>
+              <w:t>Must store an image file</w:t>
+            </w:r>
+          </w:p>
+        </w:tc>
+        <w:tc>
+          <w:tcPr>
+            <w:tcW w:w="1544" w:type="dxa"/>
+          </w:tcPr>
+          <w:p>
+            <w:pPr>
+              <w:rPr>
+                <w:rFonts w:ascii="Aptos" w:eastAsia="Aptos" w:hAnsi="Aptos" w:cs="Aptos"/>
+              </w:rPr>
+            </w:pPr>
+            <w:r>
+              <w:rPr>
+                <w:rFonts w:ascii="Aptos" w:eastAsia="Aptos" w:hAnsi="Aptos" w:cs="Aptos"/>
+              </w:rPr>
+              <w:t>Car</w:t>
+            </w:r>
+          </w:p>
+        </w:tc>
+      </w:tr>
+      <w:tr>
+        <w:tc>
+          <w:tcPr>
+            <w:tcW w:w="1999" w:type="dxa"/>
+          </w:tcPr>
+          <w:p>
+            <w:pPr>
+              <w:rPr>
+                <w:rFonts w:ascii="Aptos" w:eastAsia="Aptos" w:hAnsi="Aptos" w:cs="Aptos"/>
+              </w:rPr>
+            </w:pPr>
+            <w:proofErr w:type="spellStart"/>
+            <w:r>
+              <w:rPr>
+                <w:rFonts w:ascii="Aptos" w:eastAsia="Aptos" w:hAnsi="Aptos" w:cs="Aptos"/>
+              </w:rPr>
+              <w:t>CarRect</w:t>
+            </w:r>
+            <w:proofErr w:type="spellEnd"/>
+          </w:p>
+        </w:tc>
+        <w:tc>
+          <w:tcPr>
+            <w:tcW w:w="1675" w:type="dxa"/>
+          </w:tcPr>
+          <w:p>
+            <w:pPr>
+              <w:rPr>
+                <w:rFonts w:ascii="Aptos" w:eastAsia="Aptos" w:hAnsi="Aptos" w:cs="Aptos"/>
+              </w:rPr>
+            </w:pPr>
+            <w:proofErr w:type="spellStart"/>
+            <w:r>
+              <w:rPr>
+                <w:rFonts w:ascii="Aptos" w:eastAsia="Aptos" w:hAnsi="Aptos" w:cs="Aptos"/>
+              </w:rPr>
+              <w:t>rect</w:t>
+            </w:r>
+            <w:proofErr w:type="spellEnd"/>
+          </w:p>
+        </w:tc>
+        <w:tc>
+          <w:tcPr>
+            <w:tcW w:w="1931" w:type="dxa"/>
+          </w:tcPr>
+          <w:p>
+            <w:pPr>
+              <w:rPr>
+                <w:rFonts w:ascii="Aptos" w:eastAsia="Aptos" w:hAnsi="Aptos" w:cs="Aptos"/>
+              </w:rPr>
+            </w:pPr>
+            <w:r>
+              <w:rPr>
+                <w:rFonts w:ascii="Aptos" w:eastAsia="Aptos" w:hAnsi="Aptos" w:cs="Aptos"/>
+              </w:rPr>
+              <w:t xml:space="preserve">A rectangle with the same dimensions as the </w:t>
+            </w:r>
+            <w:r>
+              <w:rPr>
+                <w:rFonts w:ascii="Aptos" w:eastAsia="Aptos" w:hAnsi="Aptos" w:cs="Aptos"/>
+              </w:rPr>
+              <w:t>Car</w:t>
+            </w:r>
+            <w:r>
+              <w:rPr>
+                <w:rFonts w:ascii="Aptos" w:eastAsia="Aptos" w:hAnsi="Aptos" w:cs="Aptos"/>
+              </w:rPr>
+              <w:t xml:space="preserve"> image which will be used for box collisions</w:t>
+            </w:r>
+          </w:p>
+        </w:tc>
+        <w:tc>
+          <w:tcPr>
+            <w:tcW w:w="1867" w:type="dxa"/>
+          </w:tcPr>
+          <w:p>
+            <w:pPr>
+              <w:rPr>
+                <w:rFonts w:ascii="Aptos" w:eastAsia="Aptos" w:hAnsi="Aptos" w:cs="Aptos"/>
+              </w:rPr>
+            </w:pPr>
+            <w:r>
+              <w:rPr>
+                <w:rFonts w:ascii="Aptos" w:eastAsia="Aptos" w:hAnsi="Aptos" w:cs="Aptos"/>
+              </w:rPr>
+              <w:t>None</w:t>
+            </w:r>
+          </w:p>
+        </w:tc>
+        <w:tc>
+          <w:tcPr>
+            <w:tcW w:w="1544" w:type="dxa"/>
+          </w:tcPr>
+          <w:p>
+            <w:pPr>
+              <w:rPr>
+                <w:rFonts w:ascii="Aptos" w:eastAsia="Aptos" w:hAnsi="Aptos" w:cs="Aptos"/>
+              </w:rPr>
+            </w:pPr>
+            <w:r>
+              <w:rPr>
+                <w:rFonts w:ascii="Aptos" w:eastAsia="Aptos" w:hAnsi="Aptos" w:cs="Aptos"/>
+              </w:rPr>
+              <w:t>Car</w:t>
+            </w:r>
+          </w:p>
+        </w:tc>
+      </w:tr>
+      <w:tr>
+        <w:tc>
+          <w:tcPr>
+            <w:tcW w:w="1999" w:type="dxa"/>
+          </w:tcPr>
+          <w:p>
+            <w:pPr>
+              <w:rPr>
+                <w:rFonts w:ascii="Aptos" w:eastAsia="Aptos" w:hAnsi="Aptos" w:cs="Aptos"/>
+              </w:rPr>
+            </w:pPr>
+            <w:proofErr w:type="spellStart"/>
+            <w:r>
+              <w:rPr>
+                <w:rFonts w:ascii="Aptos" w:eastAsia="Aptos" w:hAnsi="Aptos" w:cs="Aptos"/>
+              </w:rPr>
+              <w:t>CarMask</w:t>
+            </w:r>
+            <w:proofErr w:type="spellEnd"/>
+          </w:p>
+        </w:tc>
+        <w:tc>
+          <w:tcPr>
+            <w:tcW w:w="1675" w:type="dxa"/>
+          </w:tcPr>
+          <w:p>
+            <w:pPr>
+              <w:rPr>
+                <w:rFonts w:ascii="Aptos" w:eastAsia="Aptos" w:hAnsi="Aptos" w:cs="Aptos"/>
+              </w:rPr>
+            </w:pPr>
+            <w:r>
+              <w:rPr>
+                <w:rFonts w:ascii="Aptos" w:eastAsia="Aptos" w:hAnsi="Aptos" w:cs="Aptos"/>
+              </w:rPr>
+              <w:t>mask</w:t>
+            </w:r>
+          </w:p>
+        </w:tc>
+        <w:tc>
+          <w:tcPr>
+            <w:tcW w:w="1931" w:type="dxa"/>
+          </w:tcPr>
+          <w:p>
+            <w:pPr>
+              <w:rPr>
+                <w:rFonts w:ascii="Aptos" w:eastAsia="Aptos" w:hAnsi="Aptos" w:cs="Aptos"/>
+              </w:rPr>
+            </w:pPr>
+            <w:r>
+              <w:rPr>
+                <w:rFonts w:ascii="Aptos" w:eastAsia="Aptos" w:hAnsi="Aptos" w:cs="Aptos"/>
+              </w:rPr>
+              <w:t xml:space="preserve">A mask with the same opaque pixels as the </w:t>
+            </w:r>
+            <w:r>
+              <w:rPr>
+                <w:rFonts w:ascii="Aptos" w:eastAsia="Aptos" w:hAnsi="Aptos" w:cs="Aptos"/>
+              </w:rPr>
+              <w:t xml:space="preserve">car </w:t>
+            </w:r>
+            <w:r>
+              <w:rPr>
+                <w:rFonts w:ascii="Aptos" w:eastAsia="Aptos" w:hAnsi="Aptos" w:cs="Aptos"/>
+              </w:rPr>
+              <w:t>image which will be used for mask collisions</w:t>
+            </w:r>
+          </w:p>
+        </w:tc>
+        <w:tc>
+          <w:tcPr>
+            <w:tcW w:w="1867" w:type="dxa"/>
+          </w:tcPr>
+          <w:p>
+            <w:pPr>
+              <w:rPr>
+                <w:rFonts w:ascii="Aptos" w:eastAsia="Aptos" w:hAnsi="Aptos" w:cs="Aptos"/>
+              </w:rPr>
+            </w:pPr>
+            <w:r>
+              <w:rPr>
+                <w:rFonts w:ascii="Aptos" w:eastAsia="Aptos" w:hAnsi="Aptos" w:cs="Aptos"/>
+              </w:rPr>
+              <w:t>None</w:t>
+            </w:r>
+          </w:p>
+        </w:tc>
+        <w:tc>
+          <w:tcPr>
+            <w:tcW w:w="1544" w:type="dxa"/>
+          </w:tcPr>
+          <w:p>
+            <w:pPr>
+              <w:rPr>
+                <w:rFonts w:ascii="Aptos" w:eastAsia="Aptos" w:hAnsi="Aptos" w:cs="Aptos"/>
+              </w:rPr>
+            </w:pPr>
+            <w:r>
+              <w:rPr>
+                <w:rFonts w:ascii="Aptos" w:eastAsia="Aptos" w:hAnsi="Aptos" w:cs="Aptos"/>
+              </w:rPr>
+              <w:t>Car</w:t>
+            </w:r>
           </w:p>
         </w:tc>
       </w:tr>
@@ -24414,7 +27314,14 @@
         <w:rPr>
           <w:rFonts w:ascii="Aptos" w:eastAsia="Aptos" w:hAnsi="Aptos" w:cs="Aptos"/>
         </w:rPr>
-        <w:t xml:space="preserve">To begin stage 2, I decided to edit some of the values which I defined in stage 1 to make the existing program work better when introducing a racetrack on screen. Firstly, I noticed that the car was able to rotate left and right even when the car was not moving and that the rotation of the car looked unnatural at different speeds. To fix this, when the rotate car function is called, I modified the angle parameter to be 0.2 or -0.2 multiplied by the resultant speed of the car. This means that the car will be unable to rotate when it is not moving which is accurate to cars in real life and the car will rotate more at higher speeds of the car which is also accurate to cars in real life. This will make the cars’ movement appear more natural on screen which will support the engagement from the user. </w:t>
+        <w:t xml:space="preserve">To begin stage 2, I decided to edit some of the values which I defined in stage 1 to make the existing program work better when introducing a racetrack on screen. Firstly, I noticed that the car was able to rotate left and right even when the car was not moving </w:t>
+      </w:r>
+      <w:r>
+        <w:rPr>
+          <w:rFonts w:ascii="Aptos" w:eastAsia="Aptos" w:hAnsi="Aptos" w:cs="Aptos"/>
+        </w:rPr>
+        <w:lastRenderedPageBreak/>
+        <w:t xml:space="preserve">and that the rotation of the car looked unnatural at different speeds. To fix this, when the rotate car function is called, I modified the angle parameter to be 0.2 or -0.2 multiplied by the resultant speed of the car. This means that the car will be unable to rotate when it is not moving which is accurate to cars in real life and the car will rotate more at higher speeds of the car which is also accurate to cars in real life. This will make the cars’ movement appear more natural on screen which will support the engagement from the user. </w:t>
       </w:r>
       <w:r>
         <w:rPr>
@@ -24437,7 +27344,7 @@
                     <pic:cNvPicPr/>
                   </pic:nvPicPr>
                   <pic:blipFill>
-                    <a:blip r:embed="rId78"/>
+                    <a:blip r:embed="rId82"/>
                     <a:stretch>
                       <a:fillRect/>
                     </a:stretch>
@@ -24503,7 +27410,7 @@
                     <pic:cNvPicPr/>
                   </pic:nvPicPr>
                   <pic:blipFill>
-                    <a:blip r:embed="rId79"/>
+                    <a:blip r:embed="rId83"/>
                     <a:stretch>
                       <a:fillRect/>
                     </a:stretch>
@@ -24535,7 +27442,6 @@
           <w:rFonts w:ascii="Aptos" w:eastAsia="Aptos" w:hAnsi="Aptos" w:cs="Aptos"/>
           <w:noProof/>
         </w:rPr>
-        <w:lastRenderedPageBreak/>
         <w:drawing>
           <wp:inline distT="0" distB="0" distL="0" distR="0" wp14:anchorId="05AD3982" wp14:editId="1D66EF2F">
             <wp:extent cx="5649113" cy="1143160"/>
@@ -24552,7 +27458,7 @@
                     <pic:cNvPicPr/>
                   </pic:nvPicPr>
                   <pic:blipFill>
-                    <a:blip r:embed="rId80"/>
+                    <a:blip r:embed="rId84"/>
                     <a:stretch>
                       <a:fillRect/>
                     </a:stretch>
@@ -24597,6 +27503,7 @@
           <w:rFonts w:ascii="Aptos" w:eastAsia="Aptos" w:hAnsi="Aptos" w:cs="Aptos"/>
           <w:noProof/>
         </w:rPr>
+        <w:lastRenderedPageBreak/>
         <w:drawing>
           <wp:inline distT="0" distB="0" distL="0" distR="0" wp14:anchorId="2FB26A0B" wp14:editId="083513CB">
             <wp:extent cx="5731510" cy="1631950"/>
@@ -24613,7 +27520,7 @@
                     <pic:cNvPicPr/>
                   </pic:nvPicPr>
                   <pic:blipFill>
-                    <a:blip r:embed="rId81"/>
+                    <a:blip r:embed="rId85"/>
                     <a:stretch>
                       <a:fillRect/>
                     </a:stretch>
@@ -24644,7 +27551,63 @@
         <w:rPr>
           <w:rFonts w:ascii="Aptos" w:eastAsia="Aptos" w:hAnsi="Aptos" w:cs="Aptos"/>
         </w:rPr>
-        <w:t xml:space="preserve">Next, I made the friction which the speed of the car is decreased by be proportional to the resultant speed of the car. This made it so at higher speeds of the car, it accelerated less until the car’s resultant speed no longer increased when pressing W or S. This is because eventually, the friction multiplied by the resultant speed became equal to the acceleration which means that there is now a maximum resultant speed. </w:t>
+        <w:t xml:space="preserve">Next, I made </w:t>
+      </w:r>
+      <w:r>
+        <w:rPr>
+          <w:rFonts w:ascii="Aptos" w:eastAsia="Aptos" w:hAnsi="Aptos" w:cs="Aptos"/>
+        </w:rPr>
+        <w:t xml:space="preserve">it so that the </w:t>
+      </w:r>
+      <w:r>
+        <w:rPr>
+          <w:rFonts w:ascii="Aptos" w:eastAsia="Aptos" w:hAnsi="Aptos" w:cs="Aptos"/>
+        </w:rPr>
+        <w:t xml:space="preserve">friction </w:t>
+      </w:r>
+      <w:r>
+        <w:rPr>
+          <w:rFonts w:ascii="Aptos" w:eastAsia="Aptos" w:hAnsi="Aptos" w:cs="Aptos"/>
+        </w:rPr>
+        <w:t xml:space="preserve">which </w:t>
+      </w:r>
+      <w:r>
+        <w:rPr>
+          <w:rFonts w:ascii="Aptos" w:eastAsia="Aptos" w:hAnsi="Aptos" w:cs="Aptos"/>
+        </w:rPr>
+        <w:t xml:space="preserve">the speed of the car is decreased by </w:t>
+      </w:r>
+      <w:r>
+        <w:rPr>
+          <w:rFonts w:ascii="Aptos" w:eastAsia="Aptos" w:hAnsi="Aptos" w:cs="Aptos"/>
+        </w:rPr>
+        <w:t>is</w:t>
+      </w:r>
+      <w:r>
+        <w:rPr>
+          <w:rFonts w:ascii="Aptos" w:eastAsia="Aptos" w:hAnsi="Aptos" w:cs="Aptos"/>
+        </w:rPr>
+        <w:t xml:space="preserve"> proportional to the resultant speed of the car. This made it so at higher speeds of the car, it accelerated less until the car’s resultant speed no longer increased when pressing W or S. This is because eventually, the friction multiplied by the resultant speed became equal to the acceleration which means that there is now a maximum resultant speed. </w:t>
+      </w:r>
+      <w:r>
+        <w:rPr>
+          <w:rFonts w:ascii="Aptos" w:eastAsia="Aptos" w:hAnsi="Aptos" w:cs="Aptos"/>
+        </w:rPr>
+        <w:t xml:space="preserve">I chose to do this as in real life, an object moving at a higher velocity will be resisted by a stronger force which means that the car’s acceleration will appear more natural which will make the game more engaging to its users. This also meant that when the car’s resultant speed is less than 0, its friction is also subtracted instead of added as the friction is now multiplied by a negative number so there no longer needs to be an </w:t>
+      </w:r>
+      <w:proofErr w:type="spellStart"/>
+      <w:r>
+        <w:rPr>
+          <w:rFonts w:ascii="Aptos" w:eastAsia="Aptos" w:hAnsi="Aptos" w:cs="Aptos"/>
+        </w:rPr>
+        <w:t>elif</w:t>
+      </w:r>
+      <w:proofErr w:type="spellEnd"/>
+      <w:r>
+        <w:rPr>
+          <w:rFonts w:ascii="Aptos" w:eastAsia="Aptos" w:hAnsi="Aptos" w:cs="Aptos"/>
+        </w:rPr>
+        <w:t xml:space="preserve"> as shown in the image below:</w:t>
       </w:r>
     </w:p>
     <w:p>
@@ -24658,10 +27621,10 @@
           <w:rFonts w:ascii="Aptos" w:eastAsia="Aptos" w:hAnsi="Aptos" w:cs="Aptos"/>
         </w:rPr>
         <w:drawing>
-          <wp:inline distT="0" distB="0" distL="0" distR="0" wp14:anchorId="3C686B62" wp14:editId="3C6678CA">
-            <wp:extent cx="5731510" cy="854710"/>
-            <wp:effectExtent l="0" t="0" r="2540" b="2540"/>
-            <wp:docPr id="1399878140" name="Picture 1" descr="A screen shot of a computer&#10;&#10;AI-generated content may be incorrect."/>
+          <wp:inline distT="0" distB="0" distL="0" distR="0" wp14:anchorId="1D331FB6" wp14:editId="78984A27">
+            <wp:extent cx="5731510" cy="566420"/>
+            <wp:effectExtent l="0" t="0" r="2540" b="5080"/>
+            <wp:docPr id="17287194" name="Picture 1"/>
             <wp:cNvGraphicFramePr>
               <a:graphicFrameLocks xmlns:a="http://schemas.openxmlformats.org/drawingml/2006/main" noChangeAspect="1"/>
             </wp:cNvGraphicFramePr>
@@ -24669,11 +27632,11 @@
               <a:graphicData uri="http://schemas.openxmlformats.org/drawingml/2006/picture">
                 <pic:pic xmlns:pic="http://schemas.openxmlformats.org/drawingml/2006/picture">
                   <pic:nvPicPr>
-                    <pic:cNvPr id="1399878140" name="Picture 1" descr="A screen shot of a computer&#10;&#10;AI-generated content may be incorrect."/>
+                    <pic:cNvPr id="17287194" name=""/>
                     <pic:cNvPicPr/>
                   </pic:nvPicPr>
                   <pic:blipFill>
-                    <a:blip r:embed="rId82"/>
+                    <a:blip r:embed="rId86"/>
                     <a:stretch>
                       <a:fillRect/>
                     </a:stretch>
@@ -24681,7 +27644,7 @@
                   <pic:spPr>
                     <a:xfrm>
                       <a:off x="0" y="0"/>
-                      <a:ext cx="5731510" cy="854710"/>
+                      <a:ext cx="5731510" cy="566420"/>
                     </a:xfrm>
                     <a:prstGeom prst="rect">
                       <a:avLst/>
@@ -24693,6 +27656,1108 @@
           </wp:inline>
         </w:drawing>
       </w:r>
+    </w:p>
+    <w:p>
+      <w:pPr>
+        <w:rPr>
+          <w:rFonts w:ascii="Aptos" w:eastAsia="Aptos" w:hAnsi="Aptos" w:cs="Aptos"/>
+        </w:rPr>
+      </w:pPr>
+      <w:r>
+        <w:rPr>
+          <w:rFonts w:ascii="Aptos" w:eastAsia="Aptos" w:hAnsi="Aptos" w:cs="Aptos"/>
+        </w:rPr>
+        <w:t>Finally, I updated the code which updates the speed if the player presses W or S to increase/decrease the speed by a further value which is multiplied by the resultant speed.</w:t>
+      </w:r>
+      <w:r>
+        <w:rPr>
+          <w:rFonts w:ascii="Aptos" w:eastAsia="Aptos" w:hAnsi="Aptos" w:cs="Aptos"/>
+        </w:rPr>
+        <w:t xml:space="preserve"> I did this so that the car would accelerate slower when it is at a lower </w:t>
+      </w:r>
+      <w:r>
+        <w:rPr>
+          <w:rFonts w:ascii="Aptos" w:eastAsia="Aptos" w:hAnsi="Aptos" w:cs="Aptos"/>
+        </w:rPr>
+        <w:t>speed and</w:t>
+      </w:r>
+      <w:r>
+        <w:rPr>
+          <w:rFonts w:ascii="Aptos" w:eastAsia="Aptos" w:hAnsi="Aptos" w:cs="Aptos"/>
+        </w:rPr>
+        <w:t xml:space="preserve"> accelerate faster when it was at a higher speed. This meant that the car’s movement also appeared more realistic since cars in real life</w:t>
+      </w:r>
+      <w:r>
+        <w:rPr>
+          <w:rFonts w:ascii="Aptos" w:eastAsia="Aptos" w:hAnsi="Aptos" w:cs="Aptos"/>
+        </w:rPr>
+        <w:t xml:space="preserve"> accelerate slower when they are accelerating from being stationary than at higher speeds</w:t>
+      </w:r>
+      <w:r>
+        <w:rPr>
+          <w:rFonts w:ascii="Aptos" w:eastAsia="Aptos" w:hAnsi="Aptos" w:cs="Aptos"/>
+        </w:rPr>
+        <w:t>.</w:t>
+      </w:r>
+      <w:r>
+        <w:rPr>
+          <w:rFonts w:ascii="Aptos" w:eastAsia="Aptos" w:hAnsi="Aptos" w:cs="Aptos"/>
+        </w:rPr>
+        <w:t xml:space="preserve"> I reached the value “0.00003” after testing the car’s movement multiple times and deciding this was the most suitable value to use.</w:t>
+      </w:r>
+    </w:p>
+    <w:p>
+      <w:pPr>
+        <w:rPr>
+          <w:rFonts w:ascii="Aptos" w:eastAsia="Aptos" w:hAnsi="Aptos" w:cs="Aptos"/>
+        </w:rPr>
+      </w:pPr>
+      <w:r>
+        <w:rPr>
+          <w:rFonts w:ascii="Aptos" w:eastAsia="Aptos" w:hAnsi="Aptos" w:cs="Aptos"/>
+        </w:rPr>
+        <w:drawing>
+          <wp:inline distT="0" distB="0" distL="0" distR="0" wp14:anchorId="04E3DB17" wp14:editId="3623F92B">
+            <wp:extent cx="5731510" cy="823595"/>
+            <wp:effectExtent l="0" t="0" r="2540" b="0"/>
+            <wp:docPr id="329171315" name="Picture 1" descr="A screenshot of a computer screen&#10;&#10;AI-generated content may be incorrect."/>
+            <wp:cNvGraphicFramePr>
+              <a:graphicFrameLocks xmlns:a="http://schemas.openxmlformats.org/drawingml/2006/main" noChangeAspect="1"/>
+            </wp:cNvGraphicFramePr>
+            <a:graphic xmlns:a="http://schemas.openxmlformats.org/drawingml/2006/main">
+              <a:graphicData uri="http://schemas.openxmlformats.org/drawingml/2006/picture">
+                <pic:pic xmlns:pic="http://schemas.openxmlformats.org/drawingml/2006/picture">
+                  <pic:nvPicPr>
+                    <pic:cNvPr id="329171315" name="Picture 1" descr="A screenshot of a computer screen&#10;&#10;AI-generated content may be incorrect."/>
+                    <pic:cNvPicPr/>
+                  </pic:nvPicPr>
+                  <pic:blipFill>
+                    <a:blip r:embed="rId87"/>
+                    <a:stretch>
+                      <a:fillRect/>
+                    </a:stretch>
+                  </pic:blipFill>
+                  <pic:spPr>
+                    <a:xfrm>
+                      <a:off x="0" y="0"/>
+                      <a:ext cx="5731510" cy="823595"/>
+                    </a:xfrm>
+                    <a:prstGeom prst="rect">
+                      <a:avLst/>
+                    </a:prstGeom>
+                  </pic:spPr>
+                </pic:pic>
+              </a:graphicData>
+            </a:graphic>
+          </wp:inline>
+        </w:drawing>
+      </w:r>
+    </w:p>
+    <w:p>
+      <w:pPr>
+        <w:rPr>
+          <w:rFonts w:ascii="Aptos" w:eastAsia="Aptos" w:hAnsi="Aptos" w:cs="Aptos"/>
+        </w:rPr>
+      </w:pPr>
+      <w:r>
+        <w:rPr>
+          <w:rFonts w:ascii="Aptos" w:eastAsia="Aptos" w:hAnsi="Aptos" w:cs="Aptos"/>
+        </w:rPr>
+        <w:t>Overall, this means that when holding W after the car is not moving, the car begins</w:t>
+      </w:r>
+      <w:r>
+        <w:rPr>
+          <w:rFonts w:ascii="Aptos" w:eastAsia="Aptos" w:hAnsi="Aptos" w:cs="Aptos"/>
+        </w:rPr>
+        <w:t xml:space="preserve"> to accelerate slowly before this increases and then eventually, the car reached a maximum speed which it remains at even while holding W. This ensures that the car’s movement is realistic to watch as well as enjoyable to control, as the car having a fixed maximum speed means that it will be consistent to control. Additionally, that means </w:t>
+      </w:r>
+      <w:r>
+        <w:rPr>
+          <w:rFonts w:ascii="Aptos" w:eastAsia="Aptos" w:hAnsi="Aptos" w:cs="Aptos"/>
+        </w:rPr>
+        <w:lastRenderedPageBreak/>
+        <w:t>that the neural network will be able to learn how to play the game better, as it will mostly only need to learn how to control the car at a consistent, maximum speed instead of many various speeds.</w:t>
+      </w:r>
+    </w:p>
+    <w:p>
+      <w:pPr>
+        <w:rPr>
+          <w:rFonts w:ascii="Aptos" w:eastAsia="Aptos" w:hAnsi="Aptos" w:cs="Aptos"/>
+        </w:rPr>
+      </w:pPr>
+    </w:p>
+    <w:p>
+      <w:pPr>
+        <w:rPr>
+          <w:rFonts w:ascii="Aptos" w:eastAsia="Aptos" w:hAnsi="Aptos" w:cs="Aptos"/>
+        </w:rPr>
+      </w:pPr>
+      <w:r>
+        <w:rPr>
+          <w:rFonts w:ascii="Aptos" w:eastAsia="Aptos" w:hAnsi="Aptos" w:cs="Aptos"/>
+        </w:rPr>
+        <w:t>I then quickly created this temporary design of a racetrack to test the ability for it to be displayed and its collision detection. I also included some areas with thicker track and some areas with thinner track to compare which are the most enjoyable to drive in with the car.</w:t>
+      </w:r>
+    </w:p>
+    <w:p>
+      <w:pPr>
+        <w:rPr>
+          <w:rFonts w:ascii="Aptos" w:eastAsia="Aptos" w:hAnsi="Aptos" w:cs="Aptos"/>
+        </w:rPr>
+      </w:pPr>
+    </w:p>
+    <w:p>
+      <w:pPr>
+        <w:rPr>
+          <w:rFonts w:ascii="Aptos" w:eastAsia="Aptos" w:hAnsi="Aptos" w:cs="Aptos"/>
+        </w:rPr>
+      </w:pPr>
+      <w:r>
+        <w:rPr>
+          <w:rFonts w:ascii="Aptos" w:eastAsia="Aptos" w:hAnsi="Aptos" w:cs="Aptos"/>
+          <w:noProof/>
+        </w:rPr>
+        <w:drawing>
+          <wp:inline distT="0" distB="0" distL="0" distR="0" wp14:anchorId="475A8EF5" wp14:editId="1B1A1F0E">
+            <wp:extent cx="5723255" cy="3687445"/>
+            <wp:effectExtent l="0" t="0" r="0" b="8255"/>
+            <wp:docPr id="1638613229" name="Picture 7"/>
+            <wp:cNvGraphicFramePr>
+              <a:graphicFrameLocks xmlns:a="http://schemas.openxmlformats.org/drawingml/2006/main" noChangeAspect="1"/>
+            </wp:cNvGraphicFramePr>
+            <a:graphic xmlns:a="http://schemas.openxmlformats.org/drawingml/2006/main">
+              <a:graphicData uri="http://schemas.openxmlformats.org/drawingml/2006/picture">
+                <pic:pic xmlns:pic="http://schemas.openxmlformats.org/drawingml/2006/picture">
+                  <pic:nvPicPr>
+                    <pic:cNvPr id="0" name="Picture 15"/>
+                    <pic:cNvPicPr>
+                      <a:picLocks noChangeAspect="1" noChangeArrowheads="1"/>
+                    </pic:cNvPicPr>
+                  </pic:nvPicPr>
+                  <pic:blipFill>
+                    <a:blip r:embed="rId88">
+                      <a:extLst>
+                        <a:ext uri="{28A0092B-C50C-407E-A947-70E740481C1C}">
+                          <a14:useLocalDpi xmlns:a14="http://schemas.microsoft.com/office/drawing/2010/main" val="0"/>
+                        </a:ext>
+                      </a:extLst>
+                    </a:blip>
+                    <a:srcRect/>
+                    <a:stretch>
+                      <a:fillRect/>
+                    </a:stretch>
+                  </pic:blipFill>
+                  <pic:spPr bwMode="auto">
+                    <a:xfrm>
+                      <a:off x="0" y="0"/>
+                      <a:ext cx="5723255" cy="3687445"/>
+                    </a:xfrm>
+                    <a:prstGeom prst="rect">
+                      <a:avLst/>
+                    </a:prstGeom>
+                    <a:noFill/>
+                    <a:ln>
+                      <a:noFill/>
+                    </a:ln>
+                  </pic:spPr>
+                </pic:pic>
+              </a:graphicData>
+            </a:graphic>
+          </wp:inline>
+        </w:drawing>
+      </w:r>
+    </w:p>
+    <w:p>
+      <w:pPr>
+        <w:rPr>
+          <w:rFonts w:ascii="Aptos" w:eastAsia="Aptos" w:hAnsi="Aptos" w:cs="Aptos"/>
+        </w:rPr>
+      </w:pPr>
+      <w:r>
+        <w:rPr>
+          <w:rFonts w:ascii="Aptos" w:eastAsia="Aptos" w:hAnsi="Aptos" w:cs="Aptos"/>
+        </w:rPr>
+        <w:t>Next, I updated the constructor for the class to match the new design.</w:t>
+      </w:r>
+    </w:p>
+    <w:p>
+      <w:pPr>
+        <w:rPr>
+          <w:rFonts w:ascii="Aptos" w:eastAsia="Aptos" w:hAnsi="Aptos" w:cs="Aptos"/>
+        </w:rPr>
+      </w:pPr>
+      <w:r>
+        <w:rPr>
+          <w:rFonts w:ascii="Aptos" w:eastAsia="Aptos" w:hAnsi="Aptos" w:cs="Aptos"/>
+        </w:rPr>
+        <w:lastRenderedPageBreak/>
+        <w:drawing>
+          <wp:inline distT="0" distB="0" distL="0" distR="0" wp14:anchorId="62C7FC0C" wp14:editId="742D18CC">
+            <wp:extent cx="5731510" cy="2792095"/>
+            <wp:effectExtent l="0" t="0" r="2540" b="8255"/>
+            <wp:docPr id="1513686424" name="Picture 1" descr="A screen shot of a computer program&#10;&#10;AI-generated content may be incorrect."/>
+            <wp:cNvGraphicFramePr>
+              <a:graphicFrameLocks xmlns:a="http://schemas.openxmlformats.org/drawingml/2006/main" noChangeAspect="1"/>
+            </wp:cNvGraphicFramePr>
+            <a:graphic xmlns:a="http://schemas.openxmlformats.org/drawingml/2006/main">
+              <a:graphicData uri="http://schemas.openxmlformats.org/drawingml/2006/picture">
+                <pic:pic xmlns:pic="http://schemas.openxmlformats.org/drawingml/2006/picture">
+                  <pic:nvPicPr>
+                    <pic:cNvPr id="1513686424" name="Picture 1" descr="A screen shot of a computer program&#10;&#10;AI-generated content may be incorrect."/>
+                    <pic:cNvPicPr/>
+                  </pic:nvPicPr>
+                  <pic:blipFill>
+                    <a:blip r:embed="rId89"/>
+                    <a:stretch>
+                      <a:fillRect/>
+                    </a:stretch>
+                  </pic:blipFill>
+                  <pic:spPr>
+                    <a:xfrm>
+                      <a:off x="0" y="0"/>
+                      <a:ext cx="5731510" cy="2792095"/>
+                    </a:xfrm>
+                    <a:prstGeom prst="rect">
+                      <a:avLst/>
+                    </a:prstGeom>
+                  </pic:spPr>
+                </pic:pic>
+              </a:graphicData>
+            </a:graphic>
+          </wp:inline>
+        </w:drawing>
+      </w:r>
+    </w:p>
+    <w:p>
+      <w:pPr>
+        <w:rPr>
+          <w:rFonts w:ascii="Aptos" w:eastAsia="Aptos" w:hAnsi="Aptos" w:cs="Aptos"/>
+        </w:rPr>
+      </w:pPr>
+      <w:r>
+        <w:rPr>
+          <w:rFonts w:ascii="Aptos" w:eastAsia="Aptos" w:hAnsi="Aptos" w:cs="Aptos"/>
+        </w:rPr>
+        <w:t xml:space="preserve">I also added the </w:t>
+      </w:r>
+      <w:proofErr w:type="spellStart"/>
+      <w:r>
+        <w:rPr>
+          <w:rFonts w:ascii="Aptos" w:eastAsia="Aptos" w:hAnsi="Aptos" w:cs="Aptos"/>
+        </w:rPr>
+        <w:t>get_image</w:t>
+      </w:r>
+      <w:proofErr w:type="spellEnd"/>
+      <w:r>
+        <w:rPr>
+          <w:rFonts w:ascii="Aptos" w:eastAsia="Aptos" w:hAnsi="Aptos" w:cs="Aptos"/>
+        </w:rPr>
+        <w:t xml:space="preserve">, </w:t>
+      </w:r>
+      <w:proofErr w:type="spellStart"/>
+      <w:r>
+        <w:rPr>
+          <w:rFonts w:ascii="Aptos" w:eastAsia="Aptos" w:hAnsi="Aptos" w:cs="Aptos"/>
+        </w:rPr>
+        <w:t>get_rect</w:t>
+      </w:r>
+      <w:proofErr w:type="spellEnd"/>
+      <w:r>
+        <w:rPr>
+          <w:rFonts w:ascii="Aptos" w:eastAsia="Aptos" w:hAnsi="Aptos" w:cs="Aptos"/>
+        </w:rPr>
+        <w:t xml:space="preserve"> and </w:t>
+      </w:r>
+      <w:proofErr w:type="spellStart"/>
+      <w:r>
+        <w:rPr>
+          <w:rFonts w:ascii="Aptos" w:eastAsia="Aptos" w:hAnsi="Aptos" w:cs="Aptos"/>
+        </w:rPr>
+        <w:t>get_mask</w:t>
+      </w:r>
+      <w:proofErr w:type="spellEnd"/>
+      <w:r>
+        <w:rPr>
+          <w:rFonts w:ascii="Aptos" w:eastAsia="Aptos" w:hAnsi="Aptos" w:cs="Aptos"/>
+        </w:rPr>
+        <w:t xml:space="preserve"> info the car class:</w:t>
+      </w:r>
+    </w:p>
+    <w:p>
+      <w:pPr>
+        <w:rPr>
+          <w:rFonts w:ascii="Aptos" w:eastAsia="Aptos" w:hAnsi="Aptos" w:cs="Aptos"/>
+        </w:rPr>
+      </w:pPr>
+      <w:r>
+        <w:rPr>
+          <w:rFonts w:ascii="Aptos" w:eastAsia="Aptos" w:hAnsi="Aptos" w:cs="Aptos"/>
+        </w:rPr>
+        <w:drawing>
+          <wp:inline distT="0" distB="0" distL="0" distR="0" wp14:anchorId="2FC91385" wp14:editId="3B36231D">
+            <wp:extent cx="5731510" cy="1551940"/>
+            <wp:effectExtent l="0" t="0" r="2540" b="0"/>
+            <wp:docPr id="2042337465" name="Picture 1" descr="A screen shot of a computer&#10;&#10;AI-generated content may be incorrect."/>
+            <wp:cNvGraphicFramePr>
+              <a:graphicFrameLocks xmlns:a="http://schemas.openxmlformats.org/drawingml/2006/main" noChangeAspect="1"/>
+            </wp:cNvGraphicFramePr>
+            <a:graphic xmlns:a="http://schemas.openxmlformats.org/drawingml/2006/main">
+              <a:graphicData uri="http://schemas.openxmlformats.org/drawingml/2006/picture">
+                <pic:pic xmlns:pic="http://schemas.openxmlformats.org/drawingml/2006/picture">
+                  <pic:nvPicPr>
+                    <pic:cNvPr id="2042337465" name="Picture 1" descr="A screen shot of a computer&#10;&#10;AI-generated content may be incorrect."/>
+                    <pic:cNvPicPr/>
+                  </pic:nvPicPr>
+                  <pic:blipFill>
+                    <a:blip r:embed="rId90"/>
+                    <a:stretch>
+                      <a:fillRect/>
+                    </a:stretch>
+                  </pic:blipFill>
+                  <pic:spPr>
+                    <a:xfrm>
+                      <a:off x="0" y="0"/>
+                      <a:ext cx="5731510" cy="1551940"/>
+                    </a:xfrm>
+                    <a:prstGeom prst="rect">
+                      <a:avLst/>
+                    </a:prstGeom>
+                  </pic:spPr>
+                </pic:pic>
+              </a:graphicData>
+            </a:graphic>
+          </wp:inline>
+        </w:drawing>
+      </w:r>
+    </w:p>
+    <w:p>
+      <w:pPr>
+        <w:rPr>
+          <w:rFonts w:ascii="Aptos" w:eastAsia="Aptos" w:hAnsi="Aptos" w:cs="Aptos"/>
+        </w:rPr>
+      </w:pPr>
+      <w:r>
+        <w:rPr>
+          <w:rFonts w:ascii="Aptos" w:eastAsia="Aptos" w:hAnsi="Aptos" w:cs="Aptos"/>
+        </w:rPr>
+        <w:t xml:space="preserve">I then created the Track and </w:t>
+      </w:r>
+      <w:proofErr w:type="spellStart"/>
+      <w:r>
+        <w:rPr>
+          <w:rFonts w:ascii="Aptos" w:eastAsia="Aptos" w:hAnsi="Aptos" w:cs="Aptos"/>
+        </w:rPr>
+        <w:t>FinishLine</w:t>
+      </w:r>
+      <w:proofErr w:type="spellEnd"/>
+      <w:r>
+        <w:rPr>
+          <w:rFonts w:ascii="Aptos" w:eastAsia="Aptos" w:hAnsi="Aptos" w:cs="Aptos"/>
+        </w:rPr>
+        <w:t xml:space="preserve"> classes.</w:t>
+      </w:r>
+      <w:r>
+        <w:rPr>
+          <w:rFonts w:ascii="Aptos" w:eastAsia="Aptos" w:hAnsi="Aptos" w:cs="Aptos"/>
+        </w:rPr>
+        <w:t xml:space="preserve"> I followed the class diagrams here and created </w:t>
+      </w:r>
+      <w:proofErr w:type="gramStart"/>
+      <w:r>
+        <w:rPr>
+          <w:rFonts w:ascii="Aptos" w:eastAsia="Aptos" w:hAnsi="Aptos" w:cs="Aptos"/>
+        </w:rPr>
+        <w:t>all of</w:t>
+      </w:r>
+      <w:proofErr w:type="gramEnd"/>
+      <w:r>
+        <w:rPr>
+          <w:rFonts w:ascii="Aptos" w:eastAsia="Aptos" w:hAnsi="Aptos" w:cs="Aptos"/>
+        </w:rPr>
+        <w:t xml:space="preserve"> the attributes and methods which were previously defined. I also included a </w:t>
+      </w:r>
+      <w:proofErr w:type="spellStart"/>
+      <w:r>
+        <w:rPr>
+          <w:rFonts w:ascii="Aptos" w:eastAsia="Aptos" w:hAnsi="Aptos" w:cs="Aptos"/>
+        </w:rPr>
+        <w:t>display_car</w:t>
+      </w:r>
+      <w:proofErr w:type="spellEnd"/>
+      <w:r>
+        <w:rPr>
+          <w:rFonts w:ascii="Aptos" w:eastAsia="Aptos" w:hAnsi="Aptos" w:cs="Aptos"/>
+        </w:rPr>
+        <w:t xml:space="preserve"> method which was not included in the class diagrams as I realised that there needed to be a method to display the car on the screen.</w:t>
+      </w:r>
+    </w:p>
+    <w:p>
+      <w:pPr>
+        <w:rPr>
+          <w:rFonts w:ascii="Aptos" w:eastAsia="Aptos" w:hAnsi="Aptos" w:cs="Aptos"/>
+        </w:rPr>
+      </w:pPr>
+      <w:r>
+        <w:rPr>
+          <w:rFonts w:ascii="Aptos" w:eastAsia="Aptos" w:hAnsi="Aptos" w:cs="Aptos"/>
+        </w:rPr>
+        <w:lastRenderedPageBreak/>
+        <w:drawing>
+          <wp:inline distT="0" distB="0" distL="0" distR="0" wp14:anchorId="1CDD2CFA" wp14:editId="606EB5B9">
+            <wp:extent cx="5731510" cy="4098925"/>
+            <wp:effectExtent l="0" t="0" r="2540" b="0"/>
+            <wp:docPr id="612017484" name="Picture 1" descr="A computer screen shot of text&#10;&#10;AI-generated content may be incorrect."/>
+            <wp:cNvGraphicFramePr>
+              <a:graphicFrameLocks xmlns:a="http://schemas.openxmlformats.org/drawingml/2006/main" noChangeAspect="1"/>
+            </wp:cNvGraphicFramePr>
+            <a:graphic xmlns:a="http://schemas.openxmlformats.org/drawingml/2006/main">
+              <a:graphicData uri="http://schemas.openxmlformats.org/drawingml/2006/picture">
+                <pic:pic xmlns:pic="http://schemas.openxmlformats.org/drawingml/2006/picture">
+                  <pic:nvPicPr>
+                    <pic:cNvPr id="612017484" name="Picture 1" descr="A computer screen shot of text&#10;&#10;AI-generated content may be incorrect."/>
+                    <pic:cNvPicPr/>
+                  </pic:nvPicPr>
+                  <pic:blipFill>
+                    <a:blip r:embed="rId91"/>
+                    <a:stretch>
+                      <a:fillRect/>
+                    </a:stretch>
+                  </pic:blipFill>
+                  <pic:spPr>
+                    <a:xfrm>
+                      <a:off x="0" y="0"/>
+                      <a:ext cx="5731510" cy="4098925"/>
+                    </a:xfrm>
+                    <a:prstGeom prst="rect">
+                      <a:avLst/>
+                    </a:prstGeom>
+                  </pic:spPr>
+                </pic:pic>
+              </a:graphicData>
+            </a:graphic>
+          </wp:inline>
+        </w:drawing>
+      </w:r>
+    </w:p>
+    <w:p>
+      <w:pPr>
+        <w:rPr>
+          <w:rFonts w:ascii="Aptos" w:eastAsia="Aptos" w:hAnsi="Aptos" w:cs="Aptos"/>
+        </w:rPr>
+      </w:pPr>
+      <w:r>
+        <w:rPr>
+          <w:rFonts w:ascii="Aptos" w:eastAsia="Aptos" w:hAnsi="Aptos" w:cs="Aptos"/>
+        </w:rPr>
+        <w:drawing>
+          <wp:inline distT="0" distB="0" distL="0" distR="0" wp14:anchorId="7CC5EE36" wp14:editId="6FCCC9BD">
+            <wp:extent cx="5731510" cy="3629660"/>
+            <wp:effectExtent l="0" t="0" r="2540" b="8890"/>
+            <wp:docPr id="1230453881" name="Picture 1" descr="A screen shot of a computer program&#10;&#10;AI-generated content may be incorrect."/>
+            <wp:cNvGraphicFramePr>
+              <a:graphicFrameLocks xmlns:a="http://schemas.openxmlformats.org/drawingml/2006/main" noChangeAspect="1"/>
+            </wp:cNvGraphicFramePr>
+            <a:graphic xmlns:a="http://schemas.openxmlformats.org/drawingml/2006/main">
+              <a:graphicData uri="http://schemas.openxmlformats.org/drawingml/2006/picture">
+                <pic:pic xmlns:pic="http://schemas.openxmlformats.org/drawingml/2006/picture">
+                  <pic:nvPicPr>
+                    <pic:cNvPr id="1230453881" name="Picture 1" descr="A screen shot of a computer program&#10;&#10;AI-generated content may be incorrect."/>
+                    <pic:cNvPicPr/>
+                  </pic:nvPicPr>
+                  <pic:blipFill>
+                    <a:blip r:embed="rId92"/>
+                    <a:stretch>
+                      <a:fillRect/>
+                    </a:stretch>
+                  </pic:blipFill>
+                  <pic:spPr>
+                    <a:xfrm>
+                      <a:off x="0" y="0"/>
+                      <a:ext cx="5731510" cy="3629660"/>
+                    </a:xfrm>
+                    <a:prstGeom prst="rect">
+                      <a:avLst/>
+                    </a:prstGeom>
+                  </pic:spPr>
+                </pic:pic>
+              </a:graphicData>
+            </a:graphic>
+          </wp:inline>
+        </w:drawing>
+      </w:r>
+    </w:p>
+    <w:p>
+      <w:pPr>
+        <w:rPr>
+          <w:rFonts w:ascii="Aptos" w:eastAsia="Aptos" w:hAnsi="Aptos" w:cs="Aptos"/>
+        </w:rPr>
+      </w:pPr>
+      <w:r>
+        <w:rPr>
+          <w:rFonts w:ascii="Aptos" w:eastAsia="Aptos" w:hAnsi="Aptos" w:cs="Aptos"/>
+        </w:rPr>
+        <w:t>I then instantiated the track and the car again before the while running loop:</w:t>
+      </w:r>
+    </w:p>
+    <w:p>
+      <w:pPr>
+        <w:rPr>
+          <w:rFonts w:ascii="Aptos" w:eastAsia="Aptos" w:hAnsi="Aptos" w:cs="Aptos"/>
+        </w:rPr>
+      </w:pPr>
+      <w:r>
+        <w:rPr>
+          <w:rFonts w:ascii="Aptos" w:eastAsia="Aptos" w:hAnsi="Aptos" w:cs="Aptos"/>
+        </w:rPr>
+        <w:lastRenderedPageBreak/>
+        <w:drawing>
+          <wp:inline distT="0" distB="0" distL="0" distR="0" wp14:anchorId="7F6899FE" wp14:editId="727CD5C2">
+            <wp:extent cx="5731510" cy="861695"/>
+            <wp:effectExtent l="0" t="0" r="2540" b="0"/>
+            <wp:docPr id="489724508" name="Picture 1" descr="A black screen with text&#10;&#10;AI-generated content may be incorrect."/>
+            <wp:cNvGraphicFramePr>
+              <a:graphicFrameLocks xmlns:a="http://schemas.openxmlformats.org/drawingml/2006/main" noChangeAspect="1"/>
+            </wp:cNvGraphicFramePr>
+            <a:graphic xmlns:a="http://schemas.openxmlformats.org/drawingml/2006/main">
+              <a:graphicData uri="http://schemas.openxmlformats.org/drawingml/2006/picture">
+                <pic:pic xmlns:pic="http://schemas.openxmlformats.org/drawingml/2006/picture">
+                  <pic:nvPicPr>
+                    <pic:cNvPr id="489724508" name="Picture 1" descr="A black screen with text&#10;&#10;AI-generated content may be incorrect."/>
+                    <pic:cNvPicPr/>
+                  </pic:nvPicPr>
+                  <pic:blipFill>
+                    <a:blip r:embed="rId93"/>
+                    <a:stretch>
+                      <a:fillRect/>
+                    </a:stretch>
+                  </pic:blipFill>
+                  <pic:spPr>
+                    <a:xfrm>
+                      <a:off x="0" y="0"/>
+                      <a:ext cx="5731510" cy="861695"/>
+                    </a:xfrm>
+                    <a:prstGeom prst="rect">
+                      <a:avLst/>
+                    </a:prstGeom>
+                  </pic:spPr>
+                </pic:pic>
+              </a:graphicData>
+            </a:graphic>
+          </wp:inline>
+        </w:drawing>
+      </w:r>
+    </w:p>
+    <w:p>
+      <w:pPr>
+        <w:rPr>
+          <w:rFonts w:ascii="Aptos" w:eastAsia="Aptos" w:hAnsi="Aptos" w:cs="Aptos"/>
+        </w:rPr>
+      </w:pPr>
+      <w:r>
+        <w:rPr>
+          <w:rFonts w:ascii="Aptos" w:eastAsia="Aptos" w:hAnsi="Aptos" w:cs="Aptos"/>
+        </w:rPr>
+        <w:t>I then attempted to run the program; however, I was met with this error message:</w:t>
+      </w:r>
+    </w:p>
+    <w:p>
+      <w:pPr>
+        <w:rPr>
+          <w:rFonts w:ascii="Aptos" w:eastAsia="Aptos" w:hAnsi="Aptos" w:cs="Aptos"/>
+        </w:rPr>
+      </w:pPr>
+      <w:r>
+        <w:rPr>
+          <w:rFonts w:ascii="Aptos" w:eastAsia="Aptos" w:hAnsi="Aptos" w:cs="Aptos"/>
+        </w:rPr>
+        <w:drawing>
+          <wp:inline distT="0" distB="0" distL="0" distR="0" wp14:anchorId="136C1CCD" wp14:editId="37B95FB9">
+            <wp:extent cx="5731510" cy="746760"/>
+            <wp:effectExtent l="0" t="0" r="2540" b="0"/>
+            <wp:docPr id="1439254581" name="Picture 1" descr="A screenshot of a computer&#10;&#10;AI-generated content may be incorrect."/>
+            <wp:cNvGraphicFramePr>
+              <a:graphicFrameLocks xmlns:a="http://schemas.openxmlformats.org/drawingml/2006/main" noChangeAspect="1"/>
+            </wp:cNvGraphicFramePr>
+            <a:graphic xmlns:a="http://schemas.openxmlformats.org/drawingml/2006/main">
+              <a:graphicData uri="http://schemas.openxmlformats.org/drawingml/2006/picture">
+                <pic:pic xmlns:pic="http://schemas.openxmlformats.org/drawingml/2006/picture">
+                  <pic:nvPicPr>
+                    <pic:cNvPr id="1439254581" name="Picture 1" descr="A screenshot of a computer&#10;&#10;AI-generated content may be incorrect."/>
+                    <pic:cNvPicPr/>
+                  </pic:nvPicPr>
+                  <pic:blipFill>
+                    <a:blip r:embed="rId94"/>
+                    <a:stretch>
+                      <a:fillRect/>
+                    </a:stretch>
+                  </pic:blipFill>
+                  <pic:spPr>
+                    <a:xfrm>
+                      <a:off x="0" y="0"/>
+                      <a:ext cx="5731510" cy="746760"/>
+                    </a:xfrm>
+                    <a:prstGeom prst="rect">
+                      <a:avLst/>
+                    </a:prstGeom>
+                  </pic:spPr>
+                </pic:pic>
+              </a:graphicData>
+            </a:graphic>
+          </wp:inline>
+        </w:drawing>
+      </w:r>
+    </w:p>
+    <w:p>
+      <w:pPr>
+        <w:rPr>
+          <w:rFonts w:ascii="Aptos" w:eastAsia="Aptos" w:hAnsi="Aptos" w:cs="Aptos"/>
+        </w:rPr>
+      </w:pPr>
+      <w:r>
+        <w:rPr>
+          <w:rFonts w:ascii="Aptos" w:eastAsia="Aptos" w:hAnsi="Aptos" w:cs="Aptos"/>
+        </w:rPr>
+        <w:t xml:space="preserve">I then realised I had made a mistake in both the constructors for the Track and </w:t>
+      </w:r>
+      <w:proofErr w:type="spellStart"/>
+      <w:r>
+        <w:rPr>
+          <w:rFonts w:ascii="Aptos" w:eastAsia="Aptos" w:hAnsi="Aptos" w:cs="Aptos"/>
+        </w:rPr>
+        <w:t>FinishLine</w:t>
+      </w:r>
+      <w:proofErr w:type="spellEnd"/>
+      <w:r>
+        <w:rPr>
+          <w:rFonts w:ascii="Aptos" w:eastAsia="Aptos" w:hAnsi="Aptos" w:cs="Aptos"/>
+        </w:rPr>
+        <w:t xml:space="preserve"> classes. This is because I set the </w:t>
+      </w:r>
+      <w:proofErr w:type="spellStart"/>
+      <w:r>
+        <w:rPr>
+          <w:rFonts w:ascii="Aptos" w:eastAsia="Aptos" w:hAnsi="Aptos" w:cs="Aptos"/>
+        </w:rPr>
+        <w:t>TrackImage</w:t>
+      </w:r>
+      <w:proofErr w:type="spellEnd"/>
+      <w:r>
+        <w:rPr>
+          <w:rFonts w:ascii="Aptos" w:eastAsia="Aptos" w:hAnsi="Aptos" w:cs="Aptos"/>
+        </w:rPr>
+        <w:t xml:space="preserve"> attribute equal to the passed in argument however I passed in the string of the name of the image file instead of the pygame Surface object which holds the image. To fix this, I chose to convert the string of the name of the image file into a surface </w:t>
+      </w:r>
+      <w:r>
+        <w:rPr>
+          <w:rFonts w:ascii="Aptos" w:eastAsia="Aptos" w:hAnsi="Aptos" w:cs="Aptos"/>
+        </w:rPr>
+        <w:t xml:space="preserve">inside of the constructor. I chose to do this inside the constructor instead of inside the main body of code as creating another unnecessary image </w:t>
+      </w:r>
+      <w:r>
+        <w:rPr>
+          <w:rFonts w:ascii="Aptos" w:eastAsia="Aptos" w:hAnsi="Aptos" w:cs="Aptos"/>
+        </w:rPr>
+        <w:t>variable would make it harder to find the correct variable I want to find, and when creating multiple tracks later many variables would have to be created to temporarily hold the image of the racetracks before they are passed into the constructor.</w:t>
+      </w:r>
+    </w:p>
+    <w:p>
+      <w:pPr>
+        <w:rPr>
+          <w:rFonts w:ascii="Aptos" w:eastAsia="Aptos" w:hAnsi="Aptos" w:cs="Aptos"/>
+        </w:rPr>
+      </w:pPr>
+      <w:r>
+        <w:rPr>
+          <w:rFonts w:ascii="Aptos" w:eastAsia="Aptos" w:hAnsi="Aptos" w:cs="Aptos"/>
+        </w:rPr>
+        <w:drawing>
+          <wp:inline distT="0" distB="0" distL="0" distR="0" wp14:anchorId="2E9E32E0" wp14:editId="2DEA70BB">
+            <wp:extent cx="5731510" cy="580390"/>
+            <wp:effectExtent l="0" t="0" r="2540" b="0"/>
+            <wp:docPr id="199919566" name="Picture 1"/>
+            <wp:cNvGraphicFramePr>
+              <a:graphicFrameLocks xmlns:a="http://schemas.openxmlformats.org/drawingml/2006/main" noChangeAspect="1"/>
+            </wp:cNvGraphicFramePr>
+            <a:graphic xmlns:a="http://schemas.openxmlformats.org/drawingml/2006/main">
+              <a:graphicData uri="http://schemas.openxmlformats.org/drawingml/2006/picture">
+                <pic:pic xmlns:pic="http://schemas.openxmlformats.org/drawingml/2006/picture">
+                  <pic:nvPicPr>
+                    <pic:cNvPr id="199919566" name=""/>
+                    <pic:cNvPicPr/>
+                  </pic:nvPicPr>
+                  <pic:blipFill>
+                    <a:blip r:embed="rId95"/>
+                    <a:stretch>
+                      <a:fillRect/>
+                    </a:stretch>
+                  </pic:blipFill>
+                  <pic:spPr>
+                    <a:xfrm>
+                      <a:off x="0" y="0"/>
+                      <a:ext cx="5731510" cy="580390"/>
+                    </a:xfrm>
+                    <a:prstGeom prst="rect">
+                      <a:avLst/>
+                    </a:prstGeom>
+                  </pic:spPr>
+                </pic:pic>
+              </a:graphicData>
+            </a:graphic>
+          </wp:inline>
+        </w:drawing>
+      </w:r>
+    </w:p>
+    <w:p>
+      <w:pPr>
+        <w:rPr>
+          <w:rFonts w:ascii="Aptos" w:eastAsia="Aptos" w:hAnsi="Aptos" w:cs="Aptos"/>
+        </w:rPr>
+      </w:pPr>
+      <w:r>
+        <w:rPr>
+          <w:rFonts w:ascii="Aptos" w:eastAsia="Aptos" w:hAnsi="Aptos" w:cs="Aptos"/>
+        </w:rPr>
+        <w:drawing>
+          <wp:inline distT="0" distB="0" distL="0" distR="0" wp14:anchorId="1544288F" wp14:editId="0A73AB19">
+            <wp:extent cx="5731510" cy="555625"/>
+            <wp:effectExtent l="0" t="0" r="2540" b="0"/>
+            <wp:docPr id="1114568210" name="Picture 1"/>
+            <wp:cNvGraphicFramePr>
+              <a:graphicFrameLocks xmlns:a="http://schemas.openxmlformats.org/drawingml/2006/main" noChangeAspect="1"/>
+            </wp:cNvGraphicFramePr>
+            <a:graphic xmlns:a="http://schemas.openxmlformats.org/drawingml/2006/main">
+              <a:graphicData uri="http://schemas.openxmlformats.org/drawingml/2006/picture">
+                <pic:pic xmlns:pic="http://schemas.openxmlformats.org/drawingml/2006/picture">
+                  <pic:nvPicPr>
+                    <pic:cNvPr id="1114568210" name=""/>
+                    <pic:cNvPicPr/>
+                  </pic:nvPicPr>
+                  <pic:blipFill>
+                    <a:blip r:embed="rId96"/>
+                    <a:stretch>
+                      <a:fillRect/>
+                    </a:stretch>
+                  </pic:blipFill>
+                  <pic:spPr>
+                    <a:xfrm>
+                      <a:off x="0" y="0"/>
+                      <a:ext cx="5731510" cy="555625"/>
+                    </a:xfrm>
+                    <a:prstGeom prst="rect">
+                      <a:avLst/>
+                    </a:prstGeom>
+                  </pic:spPr>
+                </pic:pic>
+              </a:graphicData>
+            </a:graphic>
+          </wp:inline>
+        </w:drawing>
+      </w:r>
+    </w:p>
+    <w:p>
+      <w:pPr>
+        <w:rPr>
+          <w:rFonts w:ascii="Aptos" w:eastAsia="Aptos" w:hAnsi="Aptos" w:cs="Aptos"/>
+        </w:rPr>
+      </w:pPr>
+      <w:r>
+        <w:rPr>
+          <w:rFonts w:ascii="Aptos" w:eastAsia="Aptos" w:hAnsi="Aptos" w:cs="Aptos"/>
+        </w:rPr>
+        <w:t>When attempting to run the program again, I was met with this error message:</w:t>
+      </w:r>
+    </w:p>
+    <w:p>
+      <w:pPr>
+        <w:rPr>
+          <w:rFonts w:ascii="Aptos" w:eastAsia="Aptos" w:hAnsi="Aptos" w:cs="Aptos"/>
+        </w:rPr>
+      </w:pPr>
+      <w:r>
+        <w:rPr>
+          <w:rFonts w:ascii="Aptos" w:eastAsia="Aptos" w:hAnsi="Aptos" w:cs="Aptos"/>
+        </w:rPr>
+        <w:drawing>
+          <wp:inline distT="0" distB="0" distL="0" distR="0" wp14:anchorId="58C177B2" wp14:editId="13FCB31F">
+            <wp:extent cx="5731510" cy="523240"/>
+            <wp:effectExtent l="0" t="0" r="2540" b="0"/>
+            <wp:docPr id="1238708779" name="Picture 1"/>
+            <wp:cNvGraphicFramePr>
+              <a:graphicFrameLocks xmlns:a="http://schemas.openxmlformats.org/drawingml/2006/main" noChangeAspect="1"/>
+            </wp:cNvGraphicFramePr>
+            <a:graphic xmlns:a="http://schemas.openxmlformats.org/drawingml/2006/main">
+              <a:graphicData uri="http://schemas.openxmlformats.org/drawingml/2006/picture">
+                <pic:pic xmlns:pic="http://schemas.openxmlformats.org/drawingml/2006/picture">
+                  <pic:nvPicPr>
+                    <pic:cNvPr id="1238708779" name=""/>
+                    <pic:cNvPicPr/>
+                  </pic:nvPicPr>
+                  <pic:blipFill>
+                    <a:blip r:embed="rId97"/>
+                    <a:stretch>
+                      <a:fillRect/>
+                    </a:stretch>
+                  </pic:blipFill>
+                  <pic:spPr>
+                    <a:xfrm>
+                      <a:off x="0" y="0"/>
+                      <a:ext cx="5731510" cy="523240"/>
+                    </a:xfrm>
+                    <a:prstGeom prst="rect">
+                      <a:avLst/>
+                    </a:prstGeom>
+                  </pic:spPr>
+                </pic:pic>
+              </a:graphicData>
+            </a:graphic>
+          </wp:inline>
+        </w:drawing>
+      </w:r>
+    </w:p>
+    <w:p>
+      <w:pPr>
+        <w:rPr>
+          <w:rFonts w:ascii="Aptos" w:eastAsia="Aptos" w:hAnsi="Aptos" w:cs="Aptos"/>
+        </w:rPr>
+      </w:pPr>
+      <w:r>
+        <w:rPr>
+          <w:rFonts w:ascii="Aptos" w:eastAsia="Aptos" w:hAnsi="Aptos" w:cs="Aptos"/>
+        </w:rPr>
+        <w:t xml:space="preserve">I realised that, when making the </w:t>
+      </w:r>
+      <w:proofErr w:type="spellStart"/>
+      <w:r>
+        <w:rPr>
+          <w:rFonts w:ascii="Aptos" w:eastAsia="Aptos" w:hAnsi="Aptos" w:cs="Aptos"/>
+        </w:rPr>
+        <w:t>DisplayCarImage</w:t>
+      </w:r>
+      <w:proofErr w:type="spellEnd"/>
+      <w:r>
+        <w:rPr>
+          <w:rFonts w:ascii="Aptos" w:eastAsia="Aptos" w:hAnsi="Aptos" w:cs="Aptos"/>
+        </w:rPr>
+        <w:t xml:space="preserve"> and </w:t>
+      </w:r>
+      <w:proofErr w:type="spellStart"/>
+      <w:r>
+        <w:rPr>
+          <w:rFonts w:ascii="Aptos" w:eastAsia="Aptos" w:hAnsi="Aptos" w:cs="Aptos"/>
+        </w:rPr>
+        <w:t>CarImage</w:t>
+      </w:r>
+      <w:proofErr w:type="spellEnd"/>
+      <w:r>
+        <w:rPr>
+          <w:rFonts w:ascii="Aptos" w:eastAsia="Aptos" w:hAnsi="Aptos" w:cs="Aptos"/>
+        </w:rPr>
+        <w:t xml:space="preserve"> attributes encapsulated inside of the Car class, I then needed to change every instance where I had used those variables in the main program to call the Car class instead. After fixing this I ran the code again. The code did run </w:t>
+      </w:r>
+      <w:proofErr w:type="gramStart"/>
+      <w:r>
+        <w:rPr>
+          <w:rFonts w:ascii="Aptos" w:eastAsia="Aptos" w:hAnsi="Aptos" w:cs="Aptos"/>
+        </w:rPr>
+        <w:t>correctly,</w:t>
+      </w:r>
+      <w:proofErr w:type="gramEnd"/>
+      <w:r>
+        <w:rPr>
+          <w:rFonts w:ascii="Aptos" w:eastAsia="Aptos" w:hAnsi="Aptos" w:cs="Aptos"/>
+        </w:rPr>
+        <w:t xml:space="preserve"> however the image of the track was being displayed above the </w:t>
+      </w:r>
+      <w:proofErr w:type="gramStart"/>
+      <w:r>
+        <w:rPr>
+          <w:rFonts w:ascii="Aptos" w:eastAsia="Aptos" w:hAnsi="Aptos" w:cs="Aptos"/>
+        </w:rPr>
+        <w:t>car</w:t>
+      </w:r>
+      <w:proofErr w:type="gramEnd"/>
+      <w:r>
+        <w:rPr>
+          <w:rFonts w:ascii="Aptos" w:eastAsia="Aptos" w:hAnsi="Aptos" w:cs="Aptos"/>
+        </w:rPr>
+        <w:t xml:space="preserve"> and it was not displaying transparent pixels. To fix this I displayed the car image after the track </w:t>
+      </w:r>
+      <w:proofErr w:type="gramStart"/>
+      <w:r>
+        <w:rPr>
+          <w:rFonts w:ascii="Aptos" w:eastAsia="Aptos" w:hAnsi="Aptos" w:cs="Aptos"/>
+        </w:rPr>
+        <w:t>image</w:t>
+      </w:r>
+      <w:proofErr w:type="gramEnd"/>
+      <w:r>
+        <w:rPr>
+          <w:rFonts w:ascii="Aptos" w:eastAsia="Aptos" w:hAnsi="Aptos" w:cs="Aptos"/>
+        </w:rPr>
+        <w:t xml:space="preserve"> and I converted the track image to have pixel alphas so it can have transparency.</w:t>
+      </w:r>
+    </w:p>
+    <w:p>
+      <w:pPr>
+        <w:rPr>
+          <w:rFonts w:ascii="Aptos" w:eastAsia="Aptos" w:hAnsi="Aptos" w:cs="Aptos"/>
+        </w:rPr>
+      </w:pPr>
+      <w:r>
+        <w:rPr>
+          <w:rFonts w:ascii="Aptos" w:eastAsia="Aptos" w:hAnsi="Aptos" w:cs="Aptos"/>
+        </w:rPr>
+        <w:lastRenderedPageBreak/>
+        <w:drawing>
+          <wp:inline distT="0" distB="0" distL="0" distR="0" wp14:anchorId="048DF397" wp14:editId="63F3EA05">
+            <wp:extent cx="4191585" cy="857370"/>
+            <wp:effectExtent l="0" t="0" r="0" b="0"/>
+            <wp:docPr id="67611008" name="Picture 1" descr="A black background with white text&#10;&#10;AI-generated content may be incorrect."/>
+            <wp:cNvGraphicFramePr>
+              <a:graphicFrameLocks xmlns:a="http://schemas.openxmlformats.org/drawingml/2006/main" noChangeAspect="1"/>
+            </wp:cNvGraphicFramePr>
+            <a:graphic xmlns:a="http://schemas.openxmlformats.org/drawingml/2006/main">
+              <a:graphicData uri="http://schemas.openxmlformats.org/drawingml/2006/picture">
+                <pic:pic xmlns:pic="http://schemas.openxmlformats.org/drawingml/2006/picture">
+                  <pic:nvPicPr>
+                    <pic:cNvPr id="67611008" name="Picture 1" descr="A black background with white text&#10;&#10;AI-generated content may be incorrect."/>
+                    <pic:cNvPicPr/>
+                  </pic:nvPicPr>
+                  <pic:blipFill>
+                    <a:blip r:embed="rId98"/>
+                    <a:stretch>
+                      <a:fillRect/>
+                    </a:stretch>
+                  </pic:blipFill>
+                  <pic:spPr>
+                    <a:xfrm>
+                      <a:off x="0" y="0"/>
+                      <a:ext cx="4191585" cy="857370"/>
+                    </a:xfrm>
+                    <a:prstGeom prst="rect">
+                      <a:avLst/>
+                    </a:prstGeom>
+                  </pic:spPr>
+                </pic:pic>
+              </a:graphicData>
+            </a:graphic>
+          </wp:inline>
+        </w:drawing>
+      </w:r>
+    </w:p>
+    <w:p>
+      <w:pPr>
+        <w:rPr>
+          <w:rFonts w:ascii="Aptos" w:eastAsia="Aptos" w:hAnsi="Aptos" w:cs="Aptos"/>
+        </w:rPr>
+      </w:pPr>
+      <w:r>
+        <w:rPr>
+          <w:rFonts w:ascii="Aptos" w:eastAsia="Aptos" w:hAnsi="Aptos" w:cs="Aptos"/>
+        </w:rPr>
+        <w:drawing>
+          <wp:inline distT="0" distB="0" distL="0" distR="0" wp14:anchorId="46D75809" wp14:editId="5EB2E8F4">
+            <wp:extent cx="5731510" cy="374650"/>
+            <wp:effectExtent l="0" t="0" r="2540" b="6350"/>
+            <wp:docPr id="1006766762" name="Picture 1"/>
+            <wp:cNvGraphicFramePr>
+              <a:graphicFrameLocks xmlns:a="http://schemas.openxmlformats.org/drawingml/2006/main" noChangeAspect="1"/>
+            </wp:cNvGraphicFramePr>
+            <a:graphic xmlns:a="http://schemas.openxmlformats.org/drawingml/2006/main">
+              <a:graphicData uri="http://schemas.openxmlformats.org/drawingml/2006/picture">
+                <pic:pic xmlns:pic="http://schemas.openxmlformats.org/drawingml/2006/picture">
+                  <pic:nvPicPr>
+                    <pic:cNvPr id="1006766762" name=""/>
+                    <pic:cNvPicPr/>
+                  </pic:nvPicPr>
+                  <pic:blipFill>
+                    <a:blip r:embed="rId99"/>
+                    <a:stretch>
+                      <a:fillRect/>
+                    </a:stretch>
+                  </pic:blipFill>
+                  <pic:spPr>
+                    <a:xfrm>
+                      <a:off x="0" y="0"/>
+                      <a:ext cx="5731510" cy="374650"/>
+                    </a:xfrm>
+                    <a:prstGeom prst="rect">
+                      <a:avLst/>
+                    </a:prstGeom>
+                  </pic:spPr>
+                </pic:pic>
+              </a:graphicData>
+            </a:graphic>
+          </wp:inline>
+        </w:drawing>
+      </w:r>
+    </w:p>
+    <w:p>
+      <w:pPr>
+        <w:rPr>
+          <w:rFonts w:ascii="Aptos" w:eastAsia="Aptos" w:hAnsi="Aptos" w:cs="Aptos"/>
+        </w:rPr>
+      </w:pPr>
+      <w:r>
+        <w:rPr>
+          <w:rFonts w:ascii="Aptos" w:eastAsia="Aptos" w:hAnsi="Aptos" w:cs="Aptos"/>
+        </w:rPr>
+        <w:t>Now, after changing the background colour to green so that the track is visible, it is correctly displayed and transparent.</w:t>
+      </w:r>
+    </w:p>
+    <w:p>
+      <w:pPr>
+        <w:rPr>
+          <w:rFonts w:ascii="Aptos" w:eastAsia="Aptos" w:hAnsi="Aptos" w:cs="Aptos"/>
+        </w:rPr>
+      </w:pPr>
+      <w:r>
+        <w:rPr>
+          <w:rFonts w:ascii="Aptos" w:eastAsia="Aptos" w:hAnsi="Aptos" w:cs="Aptos"/>
+        </w:rPr>
+        <w:drawing>
+          <wp:inline distT="0" distB="0" distL="0" distR="0" wp14:anchorId="09956ECA" wp14:editId="61743580">
+            <wp:extent cx="5731510" cy="3667125"/>
+            <wp:effectExtent l="0" t="0" r="2540" b="9525"/>
+            <wp:docPr id="1320565592" name="Picture 1" descr="A road with yellow lines and a purple square&#10;&#10;AI-generated content may be incorrect."/>
+            <wp:cNvGraphicFramePr>
+              <a:graphicFrameLocks xmlns:a="http://schemas.openxmlformats.org/drawingml/2006/main" noChangeAspect="1"/>
+            </wp:cNvGraphicFramePr>
+            <a:graphic xmlns:a="http://schemas.openxmlformats.org/drawingml/2006/main">
+              <a:graphicData uri="http://schemas.openxmlformats.org/drawingml/2006/picture">
+                <pic:pic xmlns:pic="http://schemas.openxmlformats.org/drawingml/2006/picture">
+                  <pic:nvPicPr>
+                    <pic:cNvPr id="1320565592" name="Picture 1" descr="A road with yellow lines and a purple square&#10;&#10;AI-generated content may be incorrect."/>
+                    <pic:cNvPicPr/>
+                  </pic:nvPicPr>
+                  <pic:blipFill>
+                    <a:blip r:embed="rId100"/>
+                    <a:stretch>
+                      <a:fillRect/>
+                    </a:stretch>
+                  </pic:blipFill>
+                  <pic:spPr>
+                    <a:xfrm>
+                      <a:off x="0" y="0"/>
+                      <a:ext cx="5731510" cy="3667125"/>
+                    </a:xfrm>
+                    <a:prstGeom prst="rect">
+                      <a:avLst/>
+                    </a:prstGeom>
+                  </pic:spPr>
+                </pic:pic>
+              </a:graphicData>
+            </a:graphic>
+          </wp:inline>
+        </w:drawing>
+      </w:r>
+    </w:p>
+    <w:p>
+      <w:pPr>
+        <w:rPr>
+          <w:rFonts w:ascii="Aptos" w:eastAsia="Aptos" w:hAnsi="Aptos" w:cs="Aptos"/>
+        </w:rPr>
+      </w:pPr>
     </w:p>
     <w:sectPr>
       <w:pgSz w:w="11906" w:h="16838"/>
@@ -25791,7 +29856,6 @@
   <w:style w:type="character" w:default="1" w:styleId="DefaultParagraphFont">
     <w:name w:val="Default Paragraph Font"/>
     <w:uiPriority w:val="1"/>
-    <w:semiHidden/>
     <w:unhideWhenUsed/>
   </w:style>
   <w:style w:type="table" w:default="1" w:styleId="TableNormal">

</xml_diff>

<commit_message>
Developed a consistent framerate
</commit_message>
<xml_diff>
--- a/Ai racer Coursework.docx
+++ b/Ai racer Coursework.docx
@@ -23724,21 +23724,7 @@
             <w:rStyle w:val="Hyperlink"/>
             <w:rFonts w:ascii="Aptos" w:eastAsia="Aptos" w:hAnsi="Aptos" w:cs="Aptos"/>
           </w:rPr>
-          <w:t>How to Use Pygame Masks fo</w:t>
-        </w:r>
-        <w:r>
-          <w:rPr>
-            <w:rStyle w:val="Hyperlink"/>
-            <w:rFonts w:ascii="Aptos" w:eastAsia="Aptos" w:hAnsi="Aptos" w:cs="Aptos"/>
-          </w:rPr>
-          <w:t>r</w:t>
-        </w:r>
-        <w:r>
-          <w:rPr>
-            <w:rStyle w:val="Hyperlink"/>
-            <w:rFonts w:ascii="Aptos" w:eastAsia="Aptos" w:hAnsi="Aptos" w:cs="Aptos"/>
-          </w:rPr>
-          <w:t xml:space="preserve"> Pixel Perfect Collision - YouTube</w:t>
+          <w:t>How to Use Pygame Masks for Pixel Perfect Collision - YouTube</w:t>
         </w:r>
       </w:hyperlink>
       <w:r>
@@ -24181,13 +24167,7 @@
         <w:rPr>
           <w:rFonts w:ascii="Aptos" w:eastAsia="Aptos" w:hAnsi="Aptos" w:cs="Aptos"/>
         </w:rPr>
-        <w:t>self.</w:t>
-      </w:r>
-      <w:r>
-        <w:rPr>
-          <w:rFonts w:ascii="Aptos" w:eastAsia="Aptos" w:hAnsi="Aptos" w:cs="Aptos"/>
-        </w:rPr>
-        <w:t>CarImage</w:t>
+        <w:t>self.CarImage</w:t>
       </w:r>
       <w:proofErr w:type="spellEnd"/>
       <w:proofErr w:type="gramEnd"/>
@@ -24231,13 +24211,7 @@
         <w:rPr>
           <w:rFonts w:ascii="Aptos" w:eastAsia="Aptos" w:hAnsi="Aptos" w:cs="Aptos"/>
         </w:rPr>
-        <w:t>self.</w:t>
-      </w:r>
-      <w:r>
-        <w:rPr>
-          <w:rFonts w:ascii="Aptos" w:eastAsia="Aptos" w:hAnsi="Aptos" w:cs="Aptos"/>
-        </w:rPr>
-        <w:t>DisplayCarImage</w:t>
+        <w:t>self.DisplayCarImage</w:t>
       </w:r>
       <w:proofErr w:type="spellEnd"/>
       <w:proofErr w:type="gramEnd"/>
@@ -24329,13 +24303,7 @@
         <w:rPr>
           <w:rFonts w:ascii="Aptos" w:eastAsia="Aptos" w:hAnsi="Aptos" w:cs="Aptos"/>
         </w:rPr>
-        <w:t>self.</w:t>
-      </w:r>
-      <w:r>
-        <w:rPr>
-          <w:rFonts w:ascii="Aptos" w:eastAsia="Aptos" w:hAnsi="Aptos" w:cs="Aptos"/>
-        </w:rPr>
-        <w:t>mask</w:t>
+        <w:t>self.mask</w:t>
       </w:r>
       <w:proofErr w:type="spellEnd"/>
       <w:proofErr w:type="gramEnd"/>
@@ -25321,25 +25289,7 @@
               <w:rPr>
                 <w:rFonts w:ascii="Aptos" w:eastAsia="Aptos" w:hAnsi="Aptos" w:cs="Aptos"/>
               </w:rPr>
-              <w:t xml:space="preserve">This is a float which will be </w:t>
-            </w:r>
-            <w:r>
-              <w:rPr>
-                <w:rFonts w:ascii="Aptos" w:eastAsia="Aptos" w:hAnsi="Aptos" w:cs="Aptos"/>
-              </w:rPr>
-              <w:t xml:space="preserve">added to/subtracted from </w:t>
-            </w:r>
-            <w:r>
-              <w:rPr>
-                <w:rFonts w:ascii="Aptos" w:eastAsia="Aptos" w:hAnsi="Aptos" w:cs="Aptos"/>
-              </w:rPr>
-              <w:t xml:space="preserve">the car’s resultant speed </w:t>
-            </w:r>
-            <w:r>
-              <w:rPr>
-                <w:rFonts w:ascii="Aptos" w:eastAsia="Aptos" w:hAnsi="Aptos" w:cs="Aptos"/>
-              </w:rPr>
-              <w:t>when W/S is pressed</w:t>
+              <w:t>This is a float which will be added to/subtracted from the car’s resultant speed when W/S is pressed</w:t>
             </w:r>
           </w:p>
         </w:tc>
@@ -25415,31 +25365,7 @@
               <w:rPr>
                 <w:rFonts w:ascii="Aptos" w:eastAsia="Aptos" w:hAnsi="Aptos" w:cs="Aptos"/>
               </w:rPr>
-              <w:t xml:space="preserve">This is a float which will be added to/subtracted from the car’s </w:t>
-            </w:r>
-            <w:r>
-              <w:rPr>
-                <w:rFonts w:ascii="Aptos" w:eastAsia="Aptos" w:hAnsi="Aptos" w:cs="Aptos"/>
-              </w:rPr>
-              <w:t>Rotation attribute</w:t>
-            </w:r>
-            <w:r>
-              <w:rPr>
-                <w:rFonts w:ascii="Aptos" w:eastAsia="Aptos" w:hAnsi="Aptos" w:cs="Aptos"/>
-              </w:rPr>
-              <w:t xml:space="preserve"> when </w:t>
-            </w:r>
-            <w:r>
-              <w:rPr>
-                <w:rFonts w:ascii="Aptos" w:eastAsia="Aptos" w:hAnsi="Aptos" w:cs="Aptos"/>
-              </w:rPr>
-              <w:t>A/D</w:t>
-            </w:r>
-            <w:r>
-              <w:rPr>
-                <w:rFonts w:ascii="Aptos" w:eastAsia="Aptos" w:hAnsi="Aptos" w:cs="Aptos"/>
-              </w:rPr>
-              <w:t xml:space="preserve"> is pressed</w:t>
+              <w:t>This is a float which will be added to/subtracted from the car’s Rotation attribute when A/D is pressed</w:t>
             </w:r>
           </w:p>
         </w:tc>
@@ -25946,37 +25872,7 @@
               <w:rPr>
                 <w:rFonts w:ascii="Aptos" w:eastAsia="Aptos" w:hAnsi="Aptos" w:cs="Aptos"/>
               </w:rPr>
-              <w:t xml:space="preserve">A </w:t>
-            </w:r>
-            <w:r>
-              <w:rPr>
-                <w:rFonts w:ascii="Aptos" w:eastAsia="Aptos" w:hAnsi="Aptos" w:cs="Aptos"/>
-              </w:rPr>
-              <w:t>mask</w:t>
-            </w:r>
-            <w:r>
-              <w:rPr>
-                <w:rFonts w:ascii="Aptos" w:eastAsia="Aptos" w:hAnsi="Aptos" w:cs="Aptos"/>
-              </w:rPr>
-              <w:t xml:space="preserve"> with the same </w:t>
-            </w:r>
-            <w:r>
-              <w:rPr>
-                <w:rFonts w:ascii="Aptos" w:eastAsia="Aptos" w:hAnsi="Aptos" w:cs="Aptos"/>
-              </w:rPr>
-              <w:t>opaque pixels</w:t>
-            </w:r>
-            <w:r>
-              <w:rPr>
-                <w:rFonts w:ascii="Aptos" w:eastAsia="Aptos" w:hAnsi="Aptos" w:cs="Aptos"/>
-              </w:rPr>
-              <w:t xml:space="preserve"> as the track image which will be used for </w:t>
-            </w:r>
-            <w:r>
-              <w:rPr>
-                <w:rFonts w:ascii="Aptos" w:eastAsia="Aptos" w:hAnsi="Aptos" w:cs="Aptos"/>
-              </w:rPr>
-              <w:t>mask</w:t>
+              <w:t>A mask with the same opaque pixels as the track image which will be used for mask</w:t>
             </w:r>
             <w:r>
               <w:rPr>
@@ -26182,19 +26078,7 @@
               <w:rPr>
                 <w:rFonts w:ascii="Aptos" w:eastAsia="Aptos" w:hAnsi="Aptos" w:cs="Aptos"/>
               </w:rPr>
-              <w:t xml:space="preserve">The </w:t>
-            </w:r>
-            <w:r>
-              <w:rPr>
-                <w:rFonts w:ascii="Aptos" w:eastAsia="Aptos" w:hAnsi="Aptos" w:cs="Aptos"/>
-              </w:rPr>
-              <w:t>Y</w:t>
-            </w:r>
-            <w:r>
-              <w:rPr>
-                <w:rFonts w:ascii="Aptos" w:eastAsia="Aptos" w:hAnsi="Aptos" w:cs="Aptos"/>
-              </w:rPr>
-              <w:t xml:space="preserve"> position of the top left pixel of the track</w:t>
+              <w:t>The Y position of the top left pixel of the track</w:t>
             </w:r>
           </w:p>
         </w:tc>
@@ -26560,19 +26444,7 @@
               <w:rPr>
                 <w:rFonts w:ascii="Aptos" w:eastAsia="Aptos" w:hAnsi="Aptos" w:cs="Aptos"/>
               </w:rPr>
-              <w:t xml:space="preserve"> image which will be used for </w:t>
-            </w:r>
-            <w:r>
-              <w:rPr>
-                <w:rFonts w:ascii="Aptos" w:eastAsia="Aptos" w:hAnsi="Aptos" w:cs="Aptos"/>
-              </w:rPr>
-              <w:t>mask</w:t>
-            </w:r>
-            <w:r>
-              <w:rPr>
-                <w:rFonts w:ascii="Aptos" w:eastAsia="Aptos" w:hAnsi="Aptos" w:cs="Aptos"/>
-              </w:rPr>
-              <w:t xml:space="preserve"> collisions</w:t>
+              <w:t xml:space="preserve"> image which will be used for mask collisions</w:t>
             </w:r>
           </w:p>
         </w:tc>
@@ -27101,19 +26973,7 @@
               <w:rPr>
                 <w:rFonts w:ascii="Aptos" w:eastAsia="Aptos" w:hAnsi="Aptos" w:cs="Aptos"/>
               </w:rPr>
-              <w:t xml:space="preserve">A rectangle with the same dimensions as the </w:t>
-            </w:r>
-            <w:r>
-              <w:rPr>
-                <w:rFonts w:ascii="Aptos" w:eastAsia="Aptos" w:hAnsi="Aptos" w:cs="Aptos"/>
-              </w:rPr>
-              <w:t>Car</w:t>
-            </w:r>
-            <w:r>
-              <w:rPr>
-                <w:rFonts w:ascii="Aptos" w:eastAsia="Aptos" w:hAnsi="Aptos" w:cs="Aptos"/>
-              </w:rPr>
-              <w:t xml:space="preserve"> image which will be used for box collisions</w:t>
+              <w:t>A rectangle with the same dimensions as the Car image which will be used for box collisions</w:t>
             </w:r>
           </w:p>
         </w:tc>
@@ -27207,19 +27067,7 @@
               <w:rPr>
                 <w:rFonts w:ascii="Aptos" w:eastAsia="Aptos" w:hAnsi="Aptos" w:cs="Aptos"/>
               </w:rPr>
-              <w:t xml:space="preserve">A mask with the same opaque pixels as the </w:t>
-            </w:r>
-            <w:r>
-              <w:rPr>
-                <w:rFonts w:ascii="Aptos" w:eastAsia="Aptos" w:hAnsi="Aptos" w:cs="Aptos"/>
-              </w:rPr>
-              <w:t xml:space="preserve">car </w:t>
-            </w:r>
-            <w:r>
-              <w:rPr>
-                <w:rFonts w:ascii="Aptos" w:eastAsia="Aptos" w:hAnsi="Aptos" w:cs="Aptos"/>
-              </w:rPr>
-              <w:t>image which will be used for mask collisions</w:t>
+              <w:t>A mask with the same opaque pixels as the car image which will be used for mask collisions</w:t>
             </w:r>
           </w:p>
         </w:tc>
@@ -27619,6 +27467,7 @@
       <w:r>
         <w:rPr>
           <w:rFonts w:ascii="Aptos" w:eastAsia="Aptos" w:hAnsi="Aptos" w:cs="Aptos"/>
+          <w:noProof/>
         </w:rPr>
         <w:drawing>
           <wp:inline distT="0" distB="0" distL="0" distR="0" wp14:anchorId="1D331FB6" wp14:editId="78984A27">
@@ -27715,6 +27564,7 @@
       <w:r>
         <w:rPr>
           <w:rFonts w:ascii="Aptos" w:eastAsia="Aptos" w:hAnsi="Aptos" w:cs="Aptos"/>
+          <w:noProof/>
         </w:rPr>
         <w:drawing>
           <wp:inline distT="0" distB="0" distL="0" distR="0" wp14:anchorId="04E3DB17" wp14:editId="3623F92B">
@@ -27889,6 +27739,7 @@
       <w:r>
         <w:rPr>
           <w:rFonts w:ascii="Aptos" w:eastAsia="Aptos" w:hAnsi="Aptos" w:cs="Aptos"/>
+          <w:noProof/>
         </w:rPr>
         <w:lastRenderedPageBreak/>
         <w:drawing>
@@ -27992,6 +27843,7 @@
       <w:r>
         <w:rPr>
           <w:rFonts w:ascii="Aptos" w:eastAsia="Aptos" w:hAnsi="Aptos" w:cs="Aptos"/>
+          <w:noProof/>
         </w:rPr>
         <w:drawing>
           <wp:inline distT="0" distB="0" distL="0" distR="0" wp14:anchorId="2FC91385" wp14:editId="3B36231D">
@@ -28100,6 +27952,7 @@
       <w:r>
         <w:rPr>
           <w:rFonts w:ascii="Aptos" w:eastAsia="Aptos" w:hAnsi="Aptos" w:cs="Aptos"/>
+          <w:noProof/>
         </w:rPr>
         <w:lastRenderedPageBreak/>
         <w:drawing>
@@ -28148,6 +28001,7 @@
       <w:r>
         <w:rPr>
           <w:rFonts w:ascii="Aptos" w:eastAsia="Aptos" w:hAnsi="Aptos" w:cs="Aptos"/>
+          <w:noProof/>
         </w:rPr>
         <w:drawing>
           <wp:inline distT="0" distB="0" distL="0" distR="0" wp14:anchorId="7CC5EE36" wp14:editId="6FCCC9BD">
@@ -28208,6 +28062,7 @@
       <w:r>
         <w:rPr>
           <w:rFonts w:ascii="Aptos" w:eastAsia="Aptos" w:hAnsi="Aptos" w:cs="Aptos"/>
+          <w:noProof/>
         </w:rPr>
         <w:lastRenderedPageBreak/>
         <w:drawing>
@@ -28269,6 +28124,7 @@
       <w:r>
         <w:rPr>
           <w:rFonts w:ascii="Aptos" w:eastAsia="Aptos" w:hAnsi="Aptos" w:cs="Aptos"/>
+          <w:noProof/>
         </w:rPr>
         <w:drawing>
           <wp:inline distT="0" distB="0" distL="0" distR="0" wp14:anchorId="136C1CCD" wp14:editId="37B95FB9">
@@ -28369,6 +28225,7 @@
       <w:r>
         <w:rPr>
           <w:rFonts w:ascii="Aptos" w:eastAsia="Aptos" w:hAnsi="Aptos" w:cs="Aptos"/>
+          <w:noProof/>
         </w:rPr>
         <w:drawing>
           <wp:inline distT="0" distB="0" distL="0" distR="0" wp14:anchorId="2E9E32E0" wp14:editId="2DEA70BB">
@@ -28416,6 +28273,7 @@
       <w:r>
         <w:rPr>
           <w:rFonts w:ascii="Aptos" w:eastAsia="Aptos" w:hAnsi="Aptos" w:cs="Aptos"/>
+          <w:noProof/>
         </w:rPr>
         <w:drawing>
           <wp:inline distT="0" distB="0" distL="0" distR="0" wp14:anchorId="1544288F" wp14:editId="0A73AB19">
@@ -28476,6 +28334,7 @@
       <w:r>
         <w:rPr>
           <w:rFonts w:ascii="Aptos" w:eastAsia="Aptos" w:hAnsi="Aptos" w:cs="Aptos"/>
+          <w:noProof/>
         </w:rPr>
         <w:drawing>
           <wp:inline distT="0" distB="0" distL="0" distR="0" wp14:anchorId="58C177B2" wp14:editId="13FCB31F">
@@ -28606,6 +28465,7 @@
       <w:r>
         <w:rPr>
           <w:rFonts w:ascii="Aptos" w:eastAsia="Aptos" w:hAnsi="Aptos" w:cs="Aptos"/>
+          <w:noProof/>
         </w:rPr>
         <w:lastRenderedPageBreak/>
         <w:drawing>
@@ -28654,6 +28514,7 @@
       <w:r>
         <w:rPr>
           <w:rFonts w:ascii="Aptos" w:eastAsia="Aptos" w:hAnsi="Aptos" w:cs="Aptos"/>
+          <w:noProof/>
         </w:rPr>
         <w:drawing>
           <wp:inline distT="0" distB="0" distL="0" distR="0" wp14:anchorId="46D75809" wp14:editId="5EB2E8F4">
@@ -28714,6 +28575,7 @@
       <w:r>
         <w:rPr>
           <w:rFonts w:ascii="Aptos" w:eastAsia="Aptos" w:hAnsi="Aptos" w:cs="Aptos"/>
+          <w:noProof/>
         </w:rPr>
         <w:drawing>
           <wp:inline distT="0" distB="0" distL="0" distR="0" wp14:anchorId="09956ECA" wp14:editId="61743580">
@@ -28751,6 +28613,124 @@
           </wp:inline>
         </w:drawing>
       </w:r>
+    </w:p>
+    <w:p>
+      <w:pPr>
+        <w:rPr>
+          <w:rFonts w:ascii="Aptos" w:eastAsia="Aptos" w:hAnsi="Aptos" w:cs="Aptos"/>
+        </w:rPr>
+      </w:pPr>
+      <w:r>
+        <w:rPr>
+          <w:rFonts w:ascii="Aptos" w:eastAsia="Aptos" w:hAnsi="Aptos" w:cs="Aptos"/>
+        </w:rPr>
+        <w:t>However, after running the program again, I noticed that the speed of the car was extremely slow. I realized that this was because every time the while running loop iterated, after my changes there were more processes which had to occur and as the while running loop iterated again immediately after, this decreased the number of times that the car’s position would be updated in a second. To fix this, I decided that the while running loop should only iterate again after a set amount of time has passed since the previous iteration which would be done using the operating system’s clock.</w:t>
+      </w:r>
+      <w:r>
+        <w:rPr>
+          <w:rFonts w:ascii="Aptos" w:eastAsia="Aptos" w:hAnsi="Aptos" w:cs="Aptos"/>
+        </w:rPr>
+        <w:t xml:space="preserve"> </w:t>
+      </w:r>
+      <w:hyperlink r:id="rId101" w:history="1">
+        <w:r>
+          <w:rPr>
+            <w:rStyle w:val="Hyperlink"/>
+            <w:rFonts w:ascii="Aptos" w:eastAsia="Aptos" w:hAnsi="Aptos" w:cs="Aptos"/>
+          </w:rPr>
+          <w:t>time — Time access and conversions — Python 3.14.0 documentation</w:t>
+        </w:r>
+      </w:hyperlink>
+      <w:r>
+        <w:rPr>
+          <w:rFonts w:ascii="Aptos" w:eastAsia="Aptos" w:hAnsi="Aptos" w:cs="Aptos"/>
+        </w:rPr>
+        <w:t xml:space="preserve"> </w:t>
+      </w:r>
+    </w:p>
+    <w:p>
+      <w:pPr>
+        <w:rPr>
+          <w:rFonts w:ascii="Aptos" w:eastAsia="Aptos" w:hAnsi="Aptos" w:cs="Aptos"/>
+        </w:rPr>
+      </w:pPr>
+    </w:p>
+    <w:p>
+      <w:pPr>
+        <w:rPr>
+          <w:rFonts w:ascii="Aptos" w:eastAsia="Aptos" w:hAnsi="Aptos" w:cs="Aptos"/>
+        </w:rPr>
+      </w:pPr>
+    </w:p>
+    <w:p>
+      <w:pPr>
+        <w:rPr>
+          <w:rFonts w:ascii="Aptos" w:eastAsia="Aptos" w:hAnsi="Aptos" w:cs="Aptos"/>
+        </w:rPr>
+      </w:pPr>
+    </w:p>
+    <w:p>
+      <w:pPr>
+        <w:rPr>
+          <w:rFonts w:ascii="Aptos" w:eastAsia="Aptos" w:hAnsi="Aptos" w:cs="Aptos"/>
+        </w:rPr>
+      </w:pPr>
+    </w:p>
+    <w:p>
+      <w:pPr>
+        <w:rPr>
+          <w:rFonts w:ascii="Aptos" w:eastAsia="Aptos" w:hAnsi="Aptos" w:cs="Aptos"/>
+        </w:rPr>
+      </w:pPr>
+    </w:p>
+    <w:p>
+      <w:pPr>
+        <w:rPr>
+          <w:rFonts w:ascii="Aptos" w:eastAsia="Aptos" w:hAnsi="Aptos" w:cs="Aptos"/>
+        </w:rPr>
+      </w:pPr>
+    </w:p>
+    <w:p>
+      <w:pPr>
+        <w:rPr>
+          <w:rFonts w:ascii="Aptos" w:eastAsia="Aptos" w:hAnsi="Aptos" w:cs="Aptos"/>
+        </w:rPr>
+      </w:pPr>
+    </w:p>
+    <w:p>
+      <w:pPr>
+        <w:rPr>
+          <w:rFonts w:ascii="Aptos" w:eastAsia="Aptos" w:hAnsi="Aptos" w:cs="Aptos"/>
+        </w:rPr>
+      </w:pPr>
+    </w:p>
+    <w:p>
+      <w:pPr>
+        <w:rPr>
+          <w:rFonts w:ascii="Aptos" w:eastAsia="Aptos" w:hAnsi="Aptos" w:cs="Aptos"/>
+        </w:rPr>
+      </w:pPr>
+    </w:p>
+    <w:p>
+      <w:pPr>
+        <w:rPr>
+          <w:rFonts w:ascii="Aptos" w:eastAsia="Aptos" w:hAnsi="Aptos" w:cs="Aptos"/>
+        </w:rPr>
+      </w:pPr>
+    </w:p>
+    <w:p>
+      <w:pPr>
+        <w:rPr>
+          <w:rFonts w:ascii="Aptos" w:eastAsia="Aptos" w:hAnsi="Aptos" w:cs="Aptos"/>
+        </w:rPr>
+      </w:pPr>
+    </w:p>
+    <w:p>
+      <w:pPr>
+        <w:rPr>
+          <w:rFonts w:ascii="Aptos" w:eastAsia="Aptos" w:hAnsi="Aptos" w:cs="Aptos"/>
+        </w:rPr>
+      </w:pPr>
     </w:p>
     <w:p>
       <w:pPr>

</xml_diff>

<commit_message>
Further developed stage 2
The game itself is almost at a polished enough point that I am happy to continue with so that the further features can be smoothly implemented
</commit_message>
<xml_diff>
--- a/Ai racer Coursework.docx
+++ b/Ai racer Coursework.docx
@@ -14606,6 +14606,12 @@
         <w:lastRenderedPageBreak/>
         <w:t>The flowchart for the “game cycle”</w:t>
       </w:r>
+      <w:r>
+        <w:rPr>
+          <w:rFonts w:ascii="Aptos" w:eastAsia="Aptos" w:hAnsi="Aptos" w:cs="Aptos"/>
+        </w:rPr>
+        <w:t xml:space="preserve"> or “game loop”:</w:t>
+      </w:r>
     </w:p>
     <w:p>
       <w:pPr>
@@ -19610,7 +19616,19 @@
         <w:rPr>
           <w:rFonts w:ascii="Aptos" w:eastAsia="Aptos" w:hAnsi="Aptos" w:cs="Aptos"/>
         </w:rPr>
-        <w:t xml:space="preserve">KEYUP event in pygame) the variable will be set to false. Then every time the while running loop iterates, it will do the corresponding car method if </w:t>
+        <w:t xml:space="preserve">KEYUP event in pygame) the variable will be set to false. Then every time the while running loop </w:t>
+      </w:r>
+      <w:r>
+        <w:rPr>
+          <w:rFonts w:ascii="Aptos" w:eastAsia="Aptos" w:hAnsi="Aptos" w:cs="Aptos"/>
+        </w:rPr>
+        <w:t xml:space="preserve">(the game loop) </w:t>
+      </w:r>
+      <w:r>
+        <w:rPr>
+          <w:rFonts w:ascii="Aptos" w:eastAsia="Aptos" w:hAnsi="Aptos" w:cs="Aptos"/>
+        </w:rPr>
+        <w:t xml:space="preserve">iterates, it will do the corresponding car method if </w:t>
       </w:r>
       <w:r>
         <w:rPr>
@@ -28624,7 +28642,55 @@
         <w:rPr>
           <w:rFonts w:ascii="Aptos" w:eastAsia="Aptos" w:hAnsi="Aptos" w:cs="Aptos"/>
         </w:rPr>
-        <w:t>However, after running the program again, I noticed that the speed of the car was extremely slow. I realized that this was because every time the while running loop iterated, after my changes there were more processes which had to occur and as the while running loop iterated again immediately after, this decreased the number of times that the car’s position would be updated in a second. To fix this, I decided that the while running loop should only iterate again after a set amount of time has passed since the previous iteration which would be done using the operating system’s clock.</w:t>
+        <w:t xml:space="preserve">However, after running the program again, I noticed that the speed of the car was extremely slow. I realized that this was because every time the </w:t>
+      </w:r>
+      <w:r>
+        <w:rPr>
+          <w:rFonts w:ascii="Aptos" w:eastAsia="Aptos" w:hAnsi="Aptos" w:cs="Aptos"/>
+        </w:rPr>
+        <w:t>game</w:t>
+      </w:r>
+      <w:r>
+        <w:rPr>
+          <w:rFonts w:ascii="Aptos" w:eastAsia="Aptos" w:hAnsi="Aptos" w:cs="Aptos"/>
+        </w:rPr>
+        <w:t xml:space="preserve"> loop</w:t>
+      </w:r>
+      <w:r>
+        <w:rPr>
+          <w:rFonts w:ascii="Aptos" w:eastAsia="Aptos" w:hAnsi="Aptos" w:cs="Aptos"/>
+        </w:rPr>
+        <w:t xml:space="preserve"> (the while running loop)</w:t>
+      </w:r>
+      <w:r>
+        <w:rPr>
+          <w:rFonts w:ascii="Aptos" w:eastAsia="Aptos" w:hAnsi="Aptos" w:cs="Aptos"/>
+        </w:rPr>
+        <w:t xml:space="preserve"> iterated, after my changes there were more processes which had to occur and as the </w:t>
+      </w:r>
+      <w:r>
+        <w:rPr>
+          <w:rFonts w:ascii="Aptos" w:eastAsia="Aptos" w:hAnsi="Aptos" w:cs="Aptos"/>
+        </w:rPr>
+        <w:t>game</w:t>
+      </w:r>
+      <w:r>
+        <w:rPr>
+          <w:rFonts w:ascii="Aptos" w:eastAsia="Aptos" w:hAnsi="Aptos" w:cs="Aptos"/>
+        </w:rPr>
+        <w:t xml:space="preserve"> loop iterated again immediately after, this decreased the number of times that the car’s position would be updated in a second. To fix this, I decided that the </w:t>
+      </w:r>
+      <w:r>
+        <w:rPr>
+          <w:rFonts w:ascii="Aptos" w:eastAsia="Aptos" w:hAnsi="Aptos" w:cs="Aptos"/>
+        </w:rPr>
+        <w:t xml:space="preserve">game </w:t>
+      </w:r>
+      <w:r>
+        <w:rPr>
+          <w:rFonts w:ascii="Aptos" w:eastAsia="Aptos" w:hAnsi="Aptos" w:cs="Aptos"/>
+        </w:rPr>
+        <w:t>loop should only iterate again after a set amount of time has passed since the previous iteration which would be done using the operating system’s clock.</w:t>
       </w:r>
       <w:r>
         <w:rPr>
@@ -28645,8 +28711,69 @@
         <w:rPr>
           <w:rFonts w:ascii="Aptos" w:eastAsia="Aptos" w:hAnsi="Aptos" w:cs="Aptos"/>
         </w:rPr>
-        <w:t xml:space="preserve"> </w:t>
-      </w:r>
+        <w:t>.</w:t>
+      </w:r>
+    </w:p>
+    <w:p>
+      <w:pPr>
+        <w:rPr>
+          <w:rFonts w:ascii="Aptos" w:eastAsia="Aptos" w:hAnsi="Aptos" w:cs="Aptos"/>
+        </w:rPr>
+      </w:pPr>
+    </w:p>
+    <w:p>
+      <w:pPr>
+        <w:rPr>
+          <w:rFonts w:ascii="Aptos" w:eastAsia="Aptos" w:hAnsi="Aptos" w:cs="Aptos"/>
+        </w:rPr>
+      </w:pPr>
+      <w:r>
+        <w:rPr>
+          <w:rFonts w:ascii="Aptos" w:eastAsia="Aptos" w:hAnsi="Aptos" w:cs="Aptos"/>
+        </w:rPr>
+        <w:t xml:space="preserve"> I chose to fix the issue this way instead of increasing the speed values to compensate for the slower updating of the car’s position as it would mean that the general game loop would repeat at a consistent rate every second. This is beneficial as it means that I now only need to set a final speed value once and I will no longer have to keep </w:t>
+      </w:r>
+      <w:r>
+        <w:rPr>
+          <w:rFonts w:ascii="Aptos" w:eastAsia="Aptos" w:hAnsi="Aptos" w:cs="Aptos"/>
+        </w:rPr>
+        <w:lastRenderedPageBreak/>
+        <w:t xml:space="preserve">modifying it each time features are added to the game and the game loop occurring a fixed amount of times per second means that the movement of the car will be more consistent as it will not be updated more times if the game loop takes less time to process and updated less times if the game loop takes longer. However, this does mean that the time that the game loop will have to wait until will have to be quite high. Otherwise, as I add more features the game loop may end up taking more time than I have set out and the time taken by the game loop will just be how long it takes to process which will not be consistent. This is a disadvantage as </w:t>
+      </w:r>
+      <w:r>
+        <w:rPr>
+          <w:rFonts w:ascii="Aptos" w:eastAsia="Aptos" w:hAnsi="Aptos" w:cs="Aptos"/>
+        </w:rPr>
+        <w:t>setting the waiting period between iterations of the game loop to be long will mean that less processes of the game loop can occur in a certain period than what is possible which means that the games “frame rate” may appear slower which may make the game less engaging and enjoyable for some users.</w:t>
+      </w:r>
+    </w:p>
+    <w:p>
+      <w:pPr>
+        <w:rPr>
+          <w:rFonts w:ascii="Aptos" w:eastAsia="Aptos" w:hAnsi="Aptos" w:cs="Aptos"/>
+        </w:rPr>
+      </w:pPr>
+    </w:p>
+    <w:p>
+      <w:pPr>
+        <w:rPr>
+          <w:rFonts w:ascii="Aptos" w:eastAsia="Aptos" w:hAnsi="Aptos" w:cs="Aptos"/>
+        </w:rPr>
+      </w:pPr>
+    </w:p>
+    <w:p>
+      <w:pPr>
+        <w:rPr>
+          <w:rFonts w:ascii="Aptos" w:eastAsia="Aptos" w:hAnsi="Aptos" w:cs="Aptos"/>
+        </w:rPr>
+      </w:pPr>
+    </w:p>
+    <w:p>
+      <w:pPr>
+        <w:rPr>
+          <w:rFonts w:ascii="Aptos" w:eastAsia="Aptos" w:hAnsi="Aptos" w:cs="Aptos"/>
+        </w:rPr>
+      </w:pPr>
     </w:p>
     <w:p>
       <w:pPr>
@@ -29836,6 +29963,7 @@
   <w:style w:type="character" w:default="1" w:styleId="DefaultParagraphFont">
     <w:name w:val="Default Paragraph Font"/>
     <w:uiPriority w:val="1"/>
+    <w:semiHidden/>
     <w:unhideWhenUsed/>
   </w:style>
   <w:style w:type="table" w:default="1" w:styleId="TableNormal">

</xml_diff>